<commit_message>
solving loop refactor + some comments + work on docu
</commit_message>
<xml_diff>
--- a/docummentation.docx
+++ b/docummentation.docx
@@ -714,7 +714,7 @@
             </w:rPr>
             <w:fldChar w:fldCharType="separate"/>
           </w:r>
-          <w:hyperlink w:anchor="_Toc115210219" w:history="1">
+          <w:hyperlink w:anchor="_Toc115627118" w:history="1">
             <w:r>
               <w:rPr>
                 <w:rStyle w:val="Hyperlink"/>
@@ -723,7 +723,7 @@
                 <w:bCs/>
                 <w:noProof/>
               </w:rPr>
-              <w:t>1 Stručný opis problematiky</w:t>
+              <w:t>1 Stručný opis problematiky a zadania</w:t>
             </w:r>
             <w:r>
               <w:rPr>
@@ -744,7 +744,7 @@
                 <w:noProof/>
                 <w:webHidden/>
               </w:rPr>
-              <w:instrText xml:space="preserve"> PAGEREF _Toc115210219 \h </w:instrText>
+              <w:instrText xml:space="preserve"> PAGEREF _Toc115627118 \h </w:instrText>
             </w:r>
             <w:r>
               <w:rPr>
@@ -787,7 +787,7 @@
               <w:lang w:eastAsia="en-GB"/>
             </w:rPr>
           </w:pPr>
-          <w:hyperlink w:anchor="_Toc115210220" w:history="1">
+          <w:hyperlink w:anchor="_Toc115627119" w:history="1">
             <w:r>
               <w:rPr>
                 <w:rStyle w:val="Hyperlink"/>
@@ -817,7 +817,7 @@
                 <w:noProof/>
                 <w:webHidden/>
               </w:rPr>
-              <w:instrText xml:space="preserve"> PAGEREF _Toc115210220 \h </w:instrText>
+              <w:instrText xml:space="preserve"> PAGEREF _Toc115627119 \h </w:instrText>
             </w:r>
             <w:r>
               <w:rPr>
@@ -838,6 +838,298 @@
                 <w:webHidden/>
               </w:rPr>
               <w:t>2</w:t>
+            </w:r>
+            <w:r>
+              <w:rPr>
+                <w:noProof/>
+                <w:webHidden/>
+              </w:rPr>
+              <w:fldChar w:fldCharType="end"/>
+            </w:r>
+          </w:hyperlink>
+        </w:p>
+        <w:p>
+          <w:pPr>
+            <w:pStyle w:val="TOC2"/>
+            <w:tabs>
+              <w:tab w:val="right" w:leader="dot" w:pos="9016"/>
+            </w:tabs>
+            <w:rPr>
+              <w:rFonts w:eastAsiaTheme="minorEastAsia"/>
+              <w:noProof/>
+              <w:lang w:eastAsia="en-GB"/>
+            </w:rPr>
+          </w:pPr>
+          <w:hyperlink w:anchor="_Toc115627120" w:history="1">
+            <w:r>
+              <w:rPr>
+                <w:rStyle w:val="Hyperlink"/>
+                <w:rFonts w:ascii="Times New Roman" w:hAnsi="Times New Roman" w:cs="Times New Roman"/>
+                <w:b/>
+                <w:bCs/>
+                <w:noProof/>
+              </w:rPr>
+              <w:t>2.1 Použité programové prostriedky</w:t>
+            </w:r>
+            <w:r>
+              <w:rPr>
+                <w:noProof/>
+                <w:webHidden/>
+              </w:rPr>
+              <w:tab/>
+            </w:r>
+            <w:r>
+              <w:rPr>
+                <w:noProof/>
+                <w:webHidden/>
+              </w:rPr>
+              <w:fldChar w:fldCharType="begin"/>
+            </w:r>
+            <w:r>
+              <w:rPr>
+                <w:noProof/>
+                <w:webHidden/>
+              </w:rPr>
+              <w:instrText xml:space="preserve"> PAGEREF _Toc115627120 \h </w:instrText>
+            </w:r>
+            <w:r>
+              <w:rPr>
+                <w:noProof/>
+                <w:webHidden/>
+              </w:rPr>
+            </w:r>
+            <w:r>
+              <w:rPr>
+                <w:noProof/>
+                <w:webHidden/>
+              </w:rPr>
+              <w:fldChar w:fldCharType="separate"/>
+            </w:r>
+            <w:r>
+              <w:rPr>
+                <w:noProof/>
+                <w:webHidden/>
+              </w:rPr>
+              <w:t>2</w:t>
+            </w:r>
+            <w:r>
+              <w:rPr>
+                <w:noProof/>
+                <w:webHidden/>
+              </w:rPr>
+              <w:fldChar w:fldCharType="end"/>
+            </w:r>
+          </w:hyperlink>
+        </w:p>
+        <w:p>
+          <w:pPr>
+            <w:pStyle w:val="TOC2"/>
+            <w:tabs>
+              <w:tab w:val="right" w:leader="dot" w:pos="9016"/>
+            </w:tabs>
+            <w:rPr>
+              <w:rFonts w:eastAsiaTheme="minorEastAsia"/>
+              <w:noProof/>
+              <w:lang w:eastAsia="en-GB"/>
+            </w:rPr>
+          </w:pPr>
+          <w:hyperlink w:anchor="_Toc115627121" w:history="1">
+            <w:r>
+              <w:rPr>
+                <w:rStyle w:val="Hyperlink"/>
+                <w:rFonts w:ascii="Times New Roman" w:hAnsi="Times New Roman" w:cs="Times New Roman"/>
+                <w:b/>
+                <w:bCs/>
+                <w:noProof/>
+              </w:rPr>
+              <w:t>2.2 Organizácia projektu</w:t>
+            </w:r>
+            <w:r>
+              <w:rPr>
+                <w:noProof/>
+                <w:webHidden/>
+              </w:rPr>
+              <w:tab/>
+            </w:r>
+            <w:r>
+              <w:rPr>
+                <w:noProof/>
+                <w:webHidden/>
+              </w:rPr>
+              <w:fldChar w:fldCharType="begin"/>
+            </w:r>
+            <w:r>
+              <w:rPr>
+                <w:noProof/>
+                <w:webHidden/>
+              </w:rPr>
+              <w:instrText xml:space="preserve"> PAGEREF _Toc115627121 \h </w:instrText>
+            </w:r>
+            <w:r>
+              <w:rPr>
+                <w:noProof/>
+                <w:webHidden/>
+              </w:rPr>
+            </w:r>
+            <w:r>
+              <w:rPr>
+                <w:noProof/>
+                <w:webHidden/>
+              </w:rPr>
+              <w:fldChar w:fldCharType="separate"/>
+            </w:r>
+            <w:r>
+              <w:rPr>
+                <w:noProof/>
+                <w:webHidden/>
+              </w:rPr>
+              <w:t>2</w:t>
+            </w:r>
+            <w:r>
+              <w:rPr>
+                <w:noProof/>
+                <w:webHidden/>
+              </w:rPr>
+              <w:fldChar w:fldCharType="end"/>
+            </w:r>
+          </w:hyperlink>
+        </w:p>
+        <w:p>
+          <w:pPr>
+            <w:pStyle w:val="TOC2"/>
+            <w:tabs>
+              <w:tab w:val="right" w:leader="dot" w:pos="9016"/>
+            </w:tabs>
+            <w:rPr>
+              <w:rFonts w:eastAsiaTheme="minorEastAsia"/>
+              <w:noProof/>
+              <w:lang w:eastAsia="en-GB"/>
+            </w:rPr>
+          </w:pPr>
+          <w:hyperlink w:anchor="_Toc115627122" w:history="1">
+            <w:r>
+              <w:rPr>
+                <w:rStyle w:val="Hyperlink"/>
+                <w:rFonts w:ascii="Times New Roman" w:hAnsi="Times New Roman" w:cs="Times New Roman"/>
+                <w:b/>
+                <w:bCs/>
+                <w:noProof/>
+              </w:rPr>
+              <w:t>2.3 Opis a diagram algoritmu prehľadávania</w:t>
+            </w:r>
+            <w:r>
+              <w:rPr>
+                <w:noProof/>
+                <w:webHidden/>
+              </w:rPr>
+              <w:tab/>
+            </w:r>
+            <w:r>
+              <w:rPr>
+                <w:noProof/>
+                <w:webHidden/>
+              </w:rPr>
+              <w:fldChar w:fldCharType="begin"/>
+            </w:r>
+            <w:r>
+              <w:rPr>
+                <w:noProof/>
+                <w:webHidden/>
+              </w:rPr>
+              <w:instrText xml:space="preserve"> PAGEREF _Toc115627122 \h </w:instrText>
+            </w:r>
+            <w:r>
+              <w:rPr>
+                <w:noProof/>
+                <w:webHidden/>
+              </w:rPr>
+            </w:r>
+            <w:r>
+              <w:rPr>
+                <w:noProof/>
+                <w:webHidden/>
+              </w:rPr>
+              <w:fldChar w:fldCharType="separate"/>
+            </w:r>
+            <w:r>
+              <w:rPr>
+                <w:noProof/>
+                <w:webHidden/>
+              </w:rPr>
+              <w:t>3</w:t>
+            </w:r>
+            <w:r>
+              <w:rPr>
+                <w:noProof/>
+                <w:webHidden/>
+              </w:rPr>
+              <w:fldChar w:fldCharType="end"/>
+            </w:r>
+          </w:hyperlink>
+        </w:p>
+        <w:p>
+          <w:pPr>
+            <w:pStyle w:val="TOC2"/>
+            <w:tabs>
+              <w:tab w:val="right" w:leader="dot" w:pos="9016"/>
+            </w:tabs>
+            <w:rPr>
+              <w:rFonts w:eastAsiaTheme="minorEastAsia"/>
+              <w:noProof/>
+              <w:lang w:eastAsia="en-GB"/>
+            </w:rPr>
+          </w:pPr>
+          <w:hyperlink w:anchor="_Toc115627123" w:history="1">
+            <w:r>
+              <w:rPr>
+                <w:rStyle w:val="Hyperlink"/>
+                <w:rFonts w:ascii="Times New Roman" w:hAnsi="Times New Roman" w:cs="Times New Roman"/>
+                <w:b/>
+                <w:bCs/>
+                <w:noProof/>
+              </w:rPr>
+              <w:t>2.4 Možné výsledky prehľadávania</w:t>
+            </w:r>
+            <w:r>
+              <w:rPr>
+                <w:noProof/>
+                <w:webHidden/>
+              </w:rPr>
+              <w:tab/>
+            </w:r>
+            <w:r>
+              <w:rPr>
+                <w:noProof/>
+                <w:webHidden/>
+              </w:rPr>
+              <w:fldChar w:fldCharType="begin"/>
+            </w:r>
+            <w:r>
+              <w:rPr>
+                <w:noProof/>
+                <w:webHidden/>
+              </w:rPr>
+              <w:instrText xml:space="preserve"> PAGEREF _Toc115627123 \h </w:instrText>
+            </w:r>
+            <w:r>
+              <w:rPr>
+                <w:noProof/>
+                <w:webHidden/>
+              </w:rPr>
+            </w:r>
+            <w:r>
+              <w:rPr>
+                <w:noProof/>
+                <w:webHidden/>
+              </w:rPr>
+              <w:fldChar w:fldCharType="separate"/>
+            </w:r>
+            <w:r>
+              <w:rPr>
+                <w:noProof/>
+                <w:webHidden/>
+              </w:rPr>
+              <w:t>5</w:t>
             </w:r>
             <w:r>
               <w:rPr>
@@ -916,7 +1208,7 @@
           <w:color w:val="000000" w:themeColor="text1"/>
         </w:rPr>
       </w:pPr>
-      <w:bookmarkStart w:id="0" w:name="_Toc115210219"/>
+      <w:bookmarkStart w:id="0" w:name="_Toc115627118"/>
       <w:r>
         <w:rPr>
           <w:rFonts w:ascii="Times New Roman" w:hAnsi="Times New Roman" w:cs="Times New Roman"/>
@@ -986,27 +1278,27 @@
         </w:rPr>
         <w:t>problematiky</w:t>
       </w:r>
+      <w:proofErr w:type="spellEnd"/>
+      <w:r>
+        <w:rPr>
+          <w:rFonts w:ascii="Times New Roman" w:hAnsi="Times New Roman" w:cs="Times New Roman"/>
+          <w:b/>
+          <w:bCs/>
+          <w:color w:val="000000" w:themeColor="text1"/>
+        </w:rPr>
+        <w:t xml:space="preserve"> a </w:t>
+      </w:r>
+      <w:proofErr w:type="spellStart"/>
+      <w:r>
+        <w:rPr>
+          <w:rFonts w:ascii="Times New Roman" w:hAnsi="Times New Roman" w:cs="Times New Roman"/>
+          <w:b/>
+          <w:bCs/>
+          <w:color w:val="000000" w:themeColor="text1"/>
+        </w:rPr>
+        <w:t>zadania</w:t>
+      </w:r>
       <w:bookmarkEnd w:id="0"/>
-      <w:proofErr w:type="spellEnd"/>
-      <w:r>
-        <w:rPr>
-          <w:rFonts w:ascii="Times New Roman" w:hAnsi="Times New Roman" w:cs="Times New Roman"/>
-          <w:b/>
-          <w:bCs/>
-          <w:color w:val="000000" w:themeColor="text1"/>
-        </w:rPr>
-        <w:t xml:space="preserve"> a </w:t>
-      </w:r>
-      <w:proofErr w:type="spellStart"/>
-      <w:r>
-        <w:rPr>
-          <w:rFonts w:ascii="Times New Roman" w:hAnsi="Times New Roman" w:cs="Times New Roman"/>
-          <w:b/>
-          <w:bCs/>
-          <w:color w:val="000000" w:themeColor="text1"/>
-        </w:rPr>
-        <w:t>zadania</w:t>
-      </w:r>
       <w:proofErr w:type="spellEnd"/>
     </w:p>
     <w:p>
@@ -1077,6 +1369,15 @@
         </w:rPr>
         <w:t>V ďalšom kroku je potrebné nájsť pre 10 rôznych východzích pozícií na šachovnici rozmerov 8x8 jedno správne riešenie</w:t>
       </w:r>
+      <w:r>
+        <w:rPr>
+          <w:rFonts w:ascii="Times New Roman" w:hAnsi="Times New Roman" w:cs="Times New Roman"/>
+          <w:noProof/>
+          <w:sz w:val="24"/>
+          <w:szCs w:val="24"/>
+        </w:rPr>
+        <w:t>.</w:t>
+      </w:r>
     </w:p>
     <w:p>
       <w:pPr>
@@ -1108,7 +1409,7 @@
           <w:color w:val="000000" w:themeColor="text1"/>
         </w:rPr>
       </w:pPr>
-      <w:bookmarkStart w:id="1" w:name="_Toc115210220"/>
+      <w:bookmarkStart w:id="1" w:name="_Toc115627119"/>
       <w:r>
         <w:rPr>
           <w:rFonts w:ascii="Times New Roman" w:hAnsi="Times New Roman" w:cs="Times New Roman"/>
@@ -1174,7 +1475,98 @@
     </w:p>
     <w:p>
       <w:pPr>
-        <w:spacing w:line="259" w:lineRule="auto"/>
+        <w:pStyle w:val="Heading2"/>
+        <w:rPr>
+          <w:rFonts w:ascii="Times New Roman" w:hAnsi="Times New Roman" w:cs="Times New Roman"/>
+          <w:b/>
+          <w:bCs/>
+          <w:color w:val="000000" w:themeColor="text1"/>
+        </w:rPr>
+      </w:pPr>
+      <w:bookmarkStart w:id="2" w:name="_Toc115627120"/>
+      <w:r>
+        <w:rPr>
+          <w:rFonts w:ascii="Times New Roman" w:hAnsi="Times New Roman" w:cs="Times New Roman"/>
+          <w:b/>
+          <w:bCs/>
+          <w:color w:val="000000" w:themeColor="text1"/>
+        </w:rPr>
+        <w:t>2</w:t>
+      </w:r>
+      <w:r>
+        <w:rPr>
+          <w:rFonts w:ascii="Times New Roman" w:hAnsi="Times New Roman" w:cs="Times New Roman"/>
+          <w:b/>
+          <w:bCs/>
+          <w:color w:val="000000" w:themeColor="text1"/>
+        </w:rPr>
+        <w:t xml:space="preserve">.1 </w:t>
+      </w:r>
+      <w:proofErr w:type="spellStart"/>
+      <w:r>
+        <w:rPr>
+          <w:rFonts w:ascii="Times New Roman" w:hAnsi="Times New Roman" w:cs="Times New Roman"/>
+          <w:b/>
+          <w:bCs/>
+          <w:color w:val="000000" w:themeColor="text1"/>
+        </w:rPr>
+        <w:t>Použité</w:t>
+      </w:r>
+      <w:proofErr w:type="spellEnd"/>
+      <w:r>
+        <w:rPr>
+          <w:rFonts w:ascii="Times New Roman" w:hAnsi="Times New Roman" w:cs="Times New Roman"/>
+          <w:b/>
+          <w:bCs/>
+          <w:color w:val="000000" w:themeColor="text1"/>
+        </w:rPr>
+        <w:t xml:space="preserve"> </w:t>
+      </w:r>
+      <w:proofErr w:type="spellStart"/>
+      <w:r>
+        <w:rPr>
+          <w:rFonts w:ascii="Times New Roman" w:hAnsi="Times New Roman" w:cs="Times New Roman"/>
+          <w:b/>
+          <w:bCs/>
+          <w:color w:val="000000" w:themeColor="text1"/>
+        </w:rPr>
+        <w:t>programové</w:t>
+      </w:r>
+      <w:proofErr w:type="spellEnd"/>
+      <w:r>
+        <w:rPr>
+          <w:rFonts w:ascii="Times New Roman" w:hAnsi="Times New Roman" w:cs="Times New Roman"/>
+          <w:b/>
+          <w:bCs/>
+          <w:color w:val="000000" w:themeColor="text1"/>
+        </w:rPr>
+        <w:t xml:space="preserve"> </w:t>
+      </w:r>
+      <w:proofErr w:type="spellStart"/>
+      <w:r>
+        <w:rPr>
+          <w:rFonts w:ascii="Times New Roman" w:hAnsi="Times New Roman" w:cs="Times New Roman"/>
+          <w:b/>
+          <w:bCs/>
+          <w:color w:val="000000" w:themeColor="text1"/>
+        </w:rPr>
+        <w:t>prostriedky</w:t>
+      </w:r>
+      <w:bookmarkEnd w:id="2"/>
+      <w:proofErr w:type="spellEnd"/>
+    </w:p>
+    <w:p>
+      <w:pPr>
+        <w:spacing w:after="0"/>
+        <w:rPr>
+          <w:rFonts w:ascii="Times New Roman" w:hAnsi="Times New Roman" w:cs="Times New Roman"/>
+          <w:sz w:val="26"/>
+          <w:szCs w:val="26"/>
+        </w:rPr>
+      </w:pPr>
+    </w:p>
+    <w:p>
+      <w:pPr>
         <w:ind w:firstLine="720"/>
         <w:jc w:val="both"/>
         <w:rPr>
@@ -1191,11 +1583,4280 @@
           <w:sz w:val="24"/>
           <w:szCs w:val="24"/>
         </w:rPr>
-        <w:t>Cieľom úlohy je navrhnúť program</w:t>
+        <w:t xml:space="preserve">Na riešenie úlohy bol použitý programovací jazyk C# v spojení s .NET framework verzie 6.0.300. </w:t>
+      </w:r>
+      <w:r>
+        <w:rPr>
+          <w:rFonts w:ascii="Times New Roman" w:hAnsi="Times New Roman" w:cs="Times New Roman"/>
+          <w:noProof/>
+          <w:sz w:val="24"/>
+          <w:szCs w:val="24"/>
+        </w:rPr>
+        <w:t>Riešenie bolo vyvíjané v prostredí Visual Studio Code verzie 1.72.1</w:t>
+      </w:r>
+      <w:r>
+        <w:rPr>
+          <w:rFonts w:ascii="Times New Roman" w:hAnsi="Times New Roman" w:cs="Times New Roman"/>
+          <w:noProof/>
+          <w:sz w:val="24"/>
+          <w:szCs w:val="24"/>
+        </w:rPr>
+        <w:t xml:space="preserve"> a pri jeho vývoji boli využité základné objektovo orientované princípy spolu s návrhovým vzorom Singleton.</w:t>
+      </w:r>
+    </w:p>
+    <w:p>
+      <w:pPr>
+        <w:spacing w:after="0"/>
+        <w:ind w:firstLine="720"/>
+        <w:jc w:val="both"/>
+        <w:rPr>
+          <w:rFonts w:ascii="Times New Roman" w:hAnsi="Times New Roman" w:cs="Times New Roman"/>
+          <w:noProof/>
+          <w:sz w:val="24"/>
+          <w:szCs w:val="24"/>
+        </w:rPr>
+      </w:pPr>
+    </w:p>
+    <w:p>
+      <w:pPr>
+        <w:pStyle w:val="Heading2"/>
+        <w:rPr>
+          <w:rFonts w:ascii="Times New Roman" w:hAnsi="Times New Roman" w:cs="Times New Roman"/>
+          <w:b/>
+          <w:bCs/>
+          <w:color w:val="000000" w:themeColor="text1"/>
+        </w:rPr>
+      </w:pPr>
+      <w:bookmarkStart w:id="3" w:name="_Toc115627121"/>
+      <w:r>
+        <w:rPr>
+          <w:rFonts w:ascii="Times New Roman" w:hAnsi="Times New Roman" w:cs="Times New Roman"/>
+          <w:b/>
+          <w:bCs/>
+          <w:color w:val="000000" w:themeColor="text1"/>
+        </w:rPr>
+        <w:t>2</w:t>
+      </w:r>
+      <w:r>
+        <w:rPr>
+          <w:rFonts w:ascii="Times New Roman" w:hAnsi="Times New Roman" w:cs="Times New Roman"/>
+          <w:b/>
+          <w:bCs/>
+          <w:color w:val="000000" w:themeColor="text1"/>
+        </w:rPr>
+        <w:t>.</w:t>
+      </w:r>
+      <w:r>
+        <w:rPr>
+          <w:rFonts w:ascii="Times New Roman" w:hAnsi="Times New Roman" w:cs="Times New Roman"/>
+          <w:b/>
+          <w:bCs/>
+          <w:color w:val="000000" w:themeColor="text1"/>
+        </w:rPr>
+        <w:t>2</w:t>
+      </w:r>
+      <w:r>
+        <w:rPr>
+          <w:rFonts w:ascii="Times New Roman" w:hAnsi="Times New Roman" w:cs="Times New Roman"/>
+          <w:b/>
+          <w:bCs/>
+          <w:color w:val="000000" w:themeColor="text1"/>
+        </w:rPr>
+        <w:t xml:space="preserve"> </w:t>
+      </w:r>
+      <w:proofErr w:type="spellStart"/>
+      <w:r>
+        <w:rPr>
+          <w:rFonts w:ascii="Times New Roman" w:hAnsi="Times New Roman" w:cs="Times New Roman"/>
+          <w:b/>
+          <w:bCs/>
+          <w:color w:val="000000" w:themeColor="text1"/>
+        </w:rPr>
+        <w:t>Organizáci</w:t>
+      </w:r>
+      <w:r>
+        <w:rPr>
+          <w:rFonts w:ascii="Times New Roman" w:hAnsi="Times New Roman" w:cs="Times New Roman"/>
+          <w:b/>
+          <w:bCs/>
+          <w:color w:val="000000" w:themeColor="text1"/>
+        </w:rPr>
+        <w:t>a</w:t>
+      </w:r>
+      <w:proofErr w:type="spellEnd"/>
+      <w:r>
+        <w:rPr>
+          <w:rFonts w:ascii="Times New Roman" w:hAnsi="Times New Roman" w:cs="Times New Roman"/>
+          <w:b/>
+          <w:bCs/>
+          <w:color w:val="000000" w:themeColor="text1"/>
+        </w:rPr>
+        <w:t xml:space="preserve"> </w:t>
+      </w:r>
+      <w:proofErr w:type="spellStart"/>
+      <w:r>
+        <w:rPr>
+          <w:rFonts w:ascii="Times New Roman" w:hAnsi="Times New Roman" w:cs="Times New Roman"/>
+          <w:b/>
+          <w:bCs/>
+          <w:color w:val="000000" w:themeColor="text1"/>
+        </w:rPr>
+        <w:t>projektu</w:t>
+      </w:r>
+      <w:bookmarkEnd w:id="3"/>
+      <w:proofErr w:type="spellEnd"/>
+    </w:p>
+    <w:p>
+      <w:pPr>
+        <w:spacing w:after="0"/>
+        <w:rPr>
+          <w:rFonts w:ascii="Times New Roman" w:hAnsi="Times New Roman" w:cs="Times New Roman"/>
+          <w:sz w:val="26"/>
+          <w:szCs w:val="26"/>
+        </w:rPr>
+      </w:pPr>
+    </w:p>
+    <w:p>
+      <w:pPr>
+        <w:ind w:firstLine="720"/>
+        <w:jc w:val="both"/>
+        <w:rPr>
+          <w:rFonts w:ascii="Times New Roman" w:hAnsi="Times New Roman" w:cs="Times New Roman"/>
+          <w:noProof/>
+          <w:sz w:val="24"/>
+          <w:szCs w:val="24"/>
+        </w:rPr>
+      </w:pPr>
+      <w:r>
+        <w:rPr>
+          <w:rFonts w:ascii="Times New Roman" w:hAnsi="Times New Roman" w:cs="Times New Roman"/>
+          <w:noProof/>
+          <w:sz w:val="24"/>
+          <w:szCs w:val="24"/>
+        </w:rPr>
+        <w:t>Implementácia sa nachádza v adresári s názvom “</w:t>
+      </w:r>
+      <w:r>
+        <w:rPr>
+          <w:rFonts w:ascii="Times New Roman" w:hAnsi="Times New Roman" w:cs="Times New Roman"/>
+          <w:i/>
+          <w:iCs/>
+          <w:noProof/>
+          <w:sz w:val="24"/>
+          <w:szCs w:val="24"/>
+        </w:rPr>
+        <w:t>src</w:t>
+      </w:r>
+      <w:r>
+        <w:rPr>
+          <w:rFonts w:ascii="Times New Roman" w:hAnsi="Times New Roman" w:cs="Times New Roman"/>
+          <w:noProof/>
+          <w:sz w:val="24"/>
+          <w:szCs w:val="24"/>
+        </w:rPr>
+        <w:t>”. Tento adresár obsahuje hlavn</w:t>
+      </w:r>
+      <w:r>
+        <w:rPr>
+          <w:rFonts w:ascii="Times New Roman" w:hAnsi="Times New Roman" w:cs="Times New Roman"/>
+          <w:noProof/>
+          <w:sz w:val="24"/>
+          <w:szCs w:val="24"/>
+        </w:rPr>
+        <w:t>é</w:t>
+      </w:r>
+      <w:r>
+        <w:rPr>
+          <w:rFonts w:ascii="Times New Roman" w:hAnsi="Times New Roman" w:cs="Times New Roman"/>
+          <w:noProof/>
+          <w:sz w:val="24"/>
+          <w:szCs w:val="24"/>
+        </w:rPr>
+        <w:t xml:space="preserve"> súbor</w:t>
+      </w:r>
+      <w:r>
+        <w:rPr>
+          <w:rFonts w:ascii="Times New Roman" w:hAnsi="Times New Roman" w:cs="Times New Roman"/>
+          <w:noProof/>
+          <w:sz w:val="24"/>
+          <w:szCs w:val="24"/>
+        </w:rPr>
+        <w:t>y</w:t>
+      </w:r>
+      <w:r>
+        <w:rPr>
+          <w:rFonts w:ascii="Times New Roman" w:hAnsi="Times New Roman" w:cs="Times New Roman"/>
+          <w:noProof/>
+          <w:sz w:val="24"/>
+          <w:szCs w:val="24"/>
+        </w:rPr>
+        <w:t xml:space="preserve"> </w:t>
+      </w:r>
+      <w:r>
+        <w:rPr>
+          <w:rFonts w:ascii="Times New Roman" w:hAnsi="Times New Roman" w:cs="Times New Roman"/>
+          <w:i/>
+          <w:iCs/>
+          <w:noProof/>
+          <w:sz w:val="24"/>
+          <w:szCs w:val="24"/>
+        </w:rPr>
+        <w:t>Program.cs</w:t>
+      </w:r>
+      <w:r>
+        <w:rPr>
+          <w:rFonts w:ascii="Times New Roman" w:hAnsi="Times New Roman" w:cs="Times New Roman"/>
+          <w:noProof/>
+          <w:sz w:val="24"/>
+          <w:szCs w:val="24"/>
+        </w:rPr>
+        <w:t xml:space="preserve"> </w:t>
+      </w:r>
+      <w:r>
+        <w:rPr>
+          <w:rFonts w:ascii="Times New Roman" w:hAnsi="Times New Roman" w:cs="Times New Roman"/>
+          <w:noProof/>
+          <w:sz w:val="24"/>
+          <w:szCs w:val="24"/>
+        </w:rPr>
+        <w:t xml:space="preserve">a </w:t>
+      </w:r>
+      <w:r>
+        <w:rPr>
+          <w:rFonts w:ascii="Times New Roman" w:hAnsi="Times New Roman" w:cs="Times New Roman"/>
+          <w:i/>
+          <w:iCs/>
+          <w:noProof/>
+          <w:sz w:val="24"/>
+          <w:szCs w:val="24"/>
+        </w:rPr>
+        <w:t>EulerHorse.csproj</w:t>
+      </w:r>
+      <w:r>
+        <w:rPr>
+          <w:rFonts w:ascii="Times New Roman" w:hAnsi="Times New Roman" w:cs="Times New Roman"/>
+          <w:noProof/>
+          <w:sz w:val="24"/>
+          <w:szCs w:val="24"/>
+        </w:rPr>
+        <w:t xml:space="preserve">, </w:t>
+      </w:r>
+      <w:r>
+        <w:rPr>
+          <w:rFonts w:ascii="Times New Roman" w:hAnsi="Times New Roman" w:cs="Times New Roman"/>
+          <w:noProof/>
+          <w:sz w:val="24"/>
+          <w:szCs w:val="24"/>
+        </w:rPr>
+        <w:t>slúžiac</w:t>
+      </w:r>
+      <w:r>
+        <w:rPr>
+          <w:rFonts w:ascii="Times New Roman" w:hAnsi="Times New Roman" w:cs="Times New Roman"/>
+          <w:noProof/>
+          <w:sz w:val="24"/>
+          <w:szCs w:val="24"/>
+        </w:rPr>
+        <w:t>e</w:t>
+      </w:r>
+      <w:r>
+        <w:rPr>
+          <w:rFonts w:ascii="Times New Roman" w:hAnsi="Times New Roman" w:cs="Times New Roman"/>
+          <w:noProof/>
+          <w:sz w:val="24"/>
+          <w:szCs w:val="24"/>
+        </w:rPr>
+        <w:t xml:space="preserve"> na spustenie vykonávania programu</w:t>
+      </w:r>
+      <w:r>
+        <w:rPr>
+          <w:rFonts w:ascii="Times New Roman" w:hAnsi="Times New Roman" w:cs="Times New Roman"/>
+          <w:noProof/>
+          <w:sz w:val="24"/>
+          <w:szCs w:val="24"/>
+        </w:rPr>
+        <w:t>,</w:t>
+      </w:r>
+      <w:r>
+        <w:rPr>
+          <w:rFonts w:ascii="Times New Roman" w:hAnsi="Times New Roman" w:cs="Times New Roman"/>
+          <w:noProof/>
+          <w:sz w:val="24"/>
+          <w:szCs w:val="24"/>
+        </w:rPr>
+        <w:t xml:space="preserve"> a </w:t>
+      </w:r>
+      <w:r>
+        <w:rPr>
+          <w:rFonts w:ascii="Times New Roman" w:hAnsi="Times New Roman" w:cs="Times New Roman"/>
+          <w:noProof/>
+          <w:sz w:val="24"/>
+          <w:szCs w:val="24"/>
+        </w:rPr>
+        <w:t xml:space="preserve">trojicu </w:t>
+      </w:r>
+      <w:r>
+        <w:rPr>
+          <w:rFonts w:ascii="Times New Roman" w:hAnsi="Times New Roman" w:cs="Times New Roman"/>
+          <w:noProof/>
+          <w:sz w:val="24"/>
+          <w:szCs w:val="24"/>
+        </w:rPr>
+        <w:t xml:space="preserve">ďalších </w:t>
+      </w:r>
+      <w:r>
+        <w:rPr>
+          <w:rFonts w:ascii="Times New Roman" w:hAnsi="Times New Roman" w:cs="Times New Roman"/>
+          <w:noProof/>
+          <w:sz w:val="24"/>
+          <w:szCs w:val="24"/>
+        </w:rPr>
+        <w:t xml:space="preserve">adresárov </w:t>
+      </w:r>
+      <w:r>
+        <w:rPr>
+          <w:rFonts w:ascii="Times New Roman" w:hAnsi="Times New Roman" w:cs="Times New Roman"/>
+          <w:i/>
+          <w:iCs/>
+          <w:noProof/>
+          <w:sz w:val="24"/>
+          <w:szCs w:val="24"/>
+        </w:rPr>
+        <w:t>constants, logic</w:t>
+      </w:r>
+      <w:r>
+        <w:rPr>
+          <w:rFonts w:ascii="Times New Roman" w:hAnsi="Times New Roman" w:cs="Times New Roman"/>
+          <w:b/>
+          <w:bCs/>
+          <w:noProof/>
+          <w:sz w:val="24"/>
+          <w:szCs w:val="24"/>
+        </w:rPr>
+        <w:t xml:space="preserve"> </w:t>
+      </w:r>
+      <w:r>
+        <w:rPr>
+          <w:rFonts w:ascii="Times New Roman" w:hAnsi="Times New Roman" w:cs="Times New Roman"/>
+          <w:noProof/>
+          <w:sz w:val="24"/>
+          <w:szCs w:val="24"/>
+        </w:rPr>
+        <w:t xml:space="preserve">a </w:t>
+      </w:r>
+      <w:r>
+        <w:rPr>
+          <w:rFonts w:ascii="Times New Roman" w:hAnsi="Times New Roman" w:cs="Times New Roman"/>
+          <w:i/>
+          <w:iCs/>
+          <w:noProof/>
+          <w:sz w:val="24"/>
+          <w:szCs w:val="24"/>
+        </w:rPr>
+        <w:t>models</w:t>
+      </w:r>
+      <w:r>
+        <w:rPr>
+          <w:rFonts w:ascii="Times New Roman" w:hAnsi="Times New Roman" w:cs="Times New Roman"/>
+          <w:noProof/>
+          <w:sz w:val="24"/>
+          <w:szCs w:val="24"/>
+        </w:rPr>
+        <w:t>.</w:t>
+      </w:r>
+    </w:p>
+    <w:p>
+      <w:pPr>
+        <w:ind w:firstLine="720"/>
+        <w:jc w:val="both"/>
+        <w:rPr>
+          <w:rFonts w:ascii="Times New Roman" w:hAnsi="Times New Roman" w:cs="Times New Roman"/>
+          <w:noProof/>
+          <w:sz w:val="24"/>
+          <w:szCs w:val="24"/>
+        </w:rPr>
+      </w:pPr>
+      <w:r>
+        <w:rPr>
+          <w:rFonts w:ascii="Times New Roman" w:hAnsi="Times New Roman" w:cs="Times New Roman"/>
+          <w:noProof/>
+          <w:sz w:val="24"/>
+          <w:szCs w:val="24"/>
+        </w:rPr>
+        <w:t xml:space="preserve">Adresár </w:t>
+      </w:r>
+      <w:r>
+        <w:rPr>
+          <w:rFonts w:ascii="Times New Roman" w:hAnsi="Times New Roman" w:cs="Times New Roman"/>
+          <w:i/>
+          <w:iCs/>
+          <w:noProof/>
+          <w:sz w:val="24"/>
+          <w:szCs w:val="24"/>
+        </w:rPr>
+        <w:t>constants</w:t>
+      </w:r>
+      <w:r>
+        <w:rPr>
+          <w:rFonts w:ascii="Times New Roman" w:hAnsi="Times New Roman" w:cs="Times New Roman"/>
+          <w:noProof/>
+          <w:sz w:val="24"/>
+          <w:szCs w:val="24"/>
+        </w:rPr>
+        <w:t xml:space="preserve"> obsahuje jediný súbor </w:t>
+      </w:r>
+      <w:r>
+        <w:rPr>
+          <w:rFonts w:ascii="Times New Roman" w:hAnsi="Times New Roman" w:cs="Times New Roman"/>
+          <w:i/>
+          <w:iCs/>
+          <w:noProof/>
+          <w:sz w:val="24"/>
+          <w:szCs w:val="24"/>
+        </w:rPr>
+        <w:t>Translations.cs</w:t>
+      </w:r>
+      <w:r>
+        <w:rPr>
+          <w:rFonts w:ascii="Times New Roman" w:hAnsi="Times New Roman" w:cs="Times New Roman"/>
+          <w:noProof/>
+          <w:sz w:val="24"/>
+          <w:szCs w:val="24"/>
+        </w:rPr>
+        <w:t xml:space="preserve"> so všetkými ôsmimi dovolenými krokmi šachovnicového koňa.</w:t>
+      </w:r>
+    </w:p>
+    <w:p>
+      <w:pPr>
+        <w:ind w:firstLine="720"/>
+        <w:jc w:val="both"/>
+        <w:rPr>
+          <w:rFonts w:ascii="Times New Roman" w:hAnsi="Times New Roman" w:cs="Times New Roman"/>
+          <w:noProof/>
+          <w:sz w:val="24"/>
+          <w:szCs w:val="24"/>
+        </w:rPr>
+      </w:pPr>
+      <w:r>
+        <w:rPr>
+          <w:rFonts w:ascii="Times New Roman" w:hAnsi="Times New Roman" w:cs="Times New Roman"/>
+          <w:noProof/>
+          <w:sz w:val="24"/>
+          <w:szCs w:val="24"/>
+        </w:rPr>
+        <w:t xml:space="preserve">Adresár </w:t>
+      </w:r>
+      <w:r>
+        <w:rPr>
+          <w:rFonts w:ascii="Times New Roman" w:hAnsi="Times New Roman" w:cs="Times New Roman"/>
+          <w:i/>
+          <w:iCs/>
+          <w:noProof/>
+          <w:sz w:val="24"/>
+          <w:szCs w:val="24"/>
+        </w:rPr>
+        <w:t>models</w:t>
+      </w:r>
+      <w:r>
+        <w:rPr>
+          <w:rFonts w:ascii="Times New Roman" w:hAnsi="Times New Roman" w:cs="Times New Roman"/>
+          <w:noProof/>
+          <w:sz w:val="24"/>
+          <w:szCs w:val="24"/>
+        </w:rPr>
+        <w:t xml:space="preserve"> obsahuje objektovú reprezentáciu hlavných prvkov programu</w:t>
+      </w:r>
+      <w:r>
+        <w:rPr>
+          <w:rFonts w:ascii="Times New Roman" w:hAnsi="Times New Roman" w:cs="Times New Roman"/>
+          <w:noProof/>
+          <w:sz w:val="24"/>
+          <w:szCs w:val="24"/>
+        </w:rPr>
+        <w:t xml:space="preserve">. Nachádzajú sa tu </w:t>
+      </w:r>
+      <w:r>
+        <w:rPr>
+          <w:rFonts w:ascii="Times New Roman" w:hAnsi="Times New Roman" w:cs="Times New Roman"/>
+          <w:noProof/>
+          <w:sz w:val="24"/>
+          <w:szCs w:val="24"/>
+        </w:rPr>
+        <w:t>triedy</w:t>
+      </w:r>
+      <w:r>
+        <w:rPr>
+          <w:rFonts w:ascii="Times New Roman" w:hAnsi="Times New Roman" w:cs="Times New Roman"/>
+          <w:noProof/>
+          <w:sz w:val="24"/>
+          <w:szCs w:val="24"/>
+        </w:rPr>
+        <w:t xml:space="preserve"> </w:t>
+      </w:r>
+      <w:r>
+        <w:rPr>
+          <w:rFonts w:ascii="Times New Roman" w:hAnsi="Times New Roman" w:cs="Times New Roman"/>
+          <w:i/>
+          <w:iCs/>
+          <w:noProof/>
+          <w:sz w:val="24"/>
+          <w:szCs w:val="24"/>
+        </w:rPr>
+        <w:t>CheckerBoard.cs</w:t>
+      </w:r>
+      <w:r>
+        <w:rPr>
+          <w:rFonts w:ascii="Times New Roman" w:hAnsi="Times New Roman" w:cs="Times New Roman"/>
+          <w:b/>
+          <w:bCs/>
+          <w:i/>
+          <w:iCs/>
+          <w:noProof/>
+          <w:sz w:val="24"/>
+          <w:szCs w:val="24"/>
+        </w:rPr>
+        <w:t xml:space="preserve"> </w:t>
+      </w:r>
+      <w:r>
+        <w:rPr>
+          <w:rFonts w:ascii="Times New Roman" w:hAnsi="Times New Roman" w:cs="Times New Roman"/>
+          <w:noProof/>
+          <w:sz w:val="24"/>
+          <w:szCs w:val="24"/>
+        </w:rPr>
+        <w:t xml:space="preserve">predstavujúci šachovnicu ako takú, </w:t>
+      </w:r>
+      <w:r>
+        <w:rPr>
+          <w:rFonts w:ascii="Times New Roman" w:hAnsi="Times New Roman" w:cs="Times New Roman"/>
+          <w:i/>
+          <w:iCs/>
+          <w:noProof/>
+          <w:sz w:val="24"/>
+          <w:szCs w:val="24"/>
+        </w:rPr>
+        <w:t>Square.cs</w:t>
+      </w:r>
+      <w:r>
+        <w:rPr>
+          <w:rFonts w:ascii="Times New Roman" w:hAnsi="Times New Roman" w:cs="Times New Roman"/>
+          <w:noProof/>
+          <w:sz w:val="24"/>
+          <w:szCs w:val="24"/>
+        </w:rPr>
+        <w:t xml:space="preserve"> reprezentujúci jedno políčko šachovnice, </w:t>
+      </w:r>
+      <w:r>
+        <w:rPr>
+          <w:rFonts w:ascii="Times New Roman" w:hAnsi="Times New Roman" w:cs="Times New Roman"/>
+          <w:i/>
+          <w:iCs/>
+          <w:noProof/>
+          <w:sz w:val="24"/>
+          <w:szCs w:val="24"/>
+        </w:rPr>
+        <w:t xml:space="preserve">Knight.cs </w:t>
+      </w:r>
+      <w:r>
+        <w:rPr>
+          <w:rFonts w:ascii="Times New Roman" w:hAnsi="Times New Roman" w:cs="Times New Roman"/>
+          <w:noProof/>
+          <w:sz w:val="24"/>
+          <w:szCs w:val="24"/>
+        </w:rPr>
+        <w:t xml:space="preserve">predstavujúci šachovnicového koňa a nakoniec </w:t>
+      </w:r>
+      <w:r>
+        <w:rPr>
+          <w:rFonts w:ascii="Times New Roman" w:hAnsi="Times New Roman" w:cs="Times New Roman"/>
+          <w:i/>
+          <w:iCs/>
+          <w:noProof/>
+          <w:sz w:val="24"/>
+          <w:szCs w:val="24"/>
+        </w:rPr>
+        <w:t>Coordinates.cs</w:t>
+      </w:r>
+      <w:r>
+        <w:rPr>
+          <w:rFonts w:ascii="Times New Roman" w:hAnsi="Times New Roman" w:cs="Times New Roman"/>
+          <w:noProof/>
+          <w:sz w:val="24"/>
+          <w:szCs w:val="24"/>
+        </w:rPr>
+        <w:t xml:space="preserve">, z ktorého dedia </w:t>
+      </w:r>
+      <w:r>
+        <w:rPr>
+          <w:rFonts w:ascii="Times New Roman" w:hAnsi="Times New Roman" w:cs="Times New Roman"/>
+          <w:i/>
+          <w:iCs/>
+          <w:noProof/>
+          <w:sz w:val="24"/>
+          <w:szCs w:val="24"/>
+        </w:rPr>
+        <w:t xml:space="preserve">Knight.cs </w:t>
+      </w:r>
+      <w:r>
+        <w:rPr>
+          <w:rFonts w:ascii="Times New Roman" w:hAnsi="Times New Roman" w:cs="Times New Roman"/>
+          <w:noProof/>
+          <w:sz w:val="24"/>
+          <w:szCs w:val="24"/>
+        </w:rPr>
+        <w:t xml:space="preserve">aj </w:t>
+      </w:r>
+      <w:r>
+        <w:rPr>
+          <w:rFonts w:ascii="Times New Roman" w:hAnsi="Times New Roman" w:cs="Times New Roman"/>
+          <w:i/>
+          <w:iCs/>
+          <w:noProof/>
+          <w:sz w:val="24"/>
+          <w:szCs w:val="24"/>
+        </w:rPr>
+        <w:t>Square.cs</w:t>
+      </w:r>
+      <w:r>
+        <w:rPr>
+          <w:rFonts w:ascii="Times New Roman" w:hAnsi="Times New Roman" w:cs="Times New Roman"/>
+          <w:noProof/>
+          <w:sz w:val="24"/>
+          <w:szCs w:val="24"/>
+        </w:rPr>
+        <w:t xml:space="preserve"> a ktorý obsahuje horizontálnu a vertikálnu súradnicu prvkov (či už statickú </w:t>
+      </w:r>
+      <w:r>
+        <w:rPr>
+          <w:rFonts w:ascii="Times New Roman" w:hAnsi="Times New Roman" w:cs="Times New Roman"/>
+          <w:noProof/>
+          <w:sz w:val="24"/>
+          <w:szCs w:val="24"/>
+        </w:rPr>
+        <w:t xml:space="preserve">(nemeniacu sa) </w:t>
+      </w:r>
+      <w:r>
+        <w:rPr>
+          <w:rFonts w:ascii="Times New Roman" w:hAnsi="Times New Roman" w:cs="Times New Roman"/>
+          <w:noProof/>
+          <w:sz w:val="24"/>
+          <w:szCs w:val="24"/>
+        </w:rPr>
+        <w:t>pozíciu štvorca na šachovnici alebo neustále sa meniacu pozíciu šachovnicového koňa).</w:t>
+      </w:r>
+    </w:p>
+    <w:p>
+      <w:pPr>
+        <w:ind w:firstLine="720"/>
+        <w:jc w:val="both"/>
+        <w:rPr>
+          <w:rFonts w:ascii="Times New Roman" w:hAnsi="Times New Roman" w:cs="Times New Roman"/>
+          <w:noProof/>
+          <w:sz w:val="24"/>
+          <w:szCs w:val="24"/>
+        </w:rPr>
+      </w:pPr>
+      <w:r>
+        <w:rPr>
+          <w:rFonts w:ascii="Times New Roman" w:hAnsi="Times New Roman" w:cs="Times New Roman"/>
+          <w:noProof/>
+          <w:sz w:val="24"/>
+          <w:szCs w:val="24"/>
+        </w:rPr>
+        <w:t xml:space="preserve">Posledný </w:t>
+      </w:r>
+      <w:r>
+        <w:rPr>
+          <w:rFonts w:ascii="Times New Roman" w:hAnsi="Times New Roman" w:cs="Times New Roman"/>
+          <w:noProof/>
+          <w:sz w:val="24"/>
+          <w:szCs w:val="24"/>
+        </w:rPr>
+        <w:t xml:space="preserve">a zároveň hlavný </w:t>
+      </w:r>
+      <w:r>
+        <w:rPr>
+          <w:rFonts w:ascii="Times New Roman" w:hAnsi="Times New Roman" w:cs="Times New Roman"/>
+          <w:noProof/>
+          <w:sz w:val="24"/>
+          <w:szCs w:val="24"/>
+        </w:rPr>
+        <w:t xml:space="preserve">adresár </w:t>
+      </w:r>
+      <w:r>
+        <w:rPr>
+          <w:rFonts w:ascii="Times New Roman" w:hAnsi="Times New Roman" w:cs="Times New Roman"/>
+          <w:i/>
+          <w:iCs/>
+          <w:noProof/>
+          <w:sz w:val="24"/>
+          <w:szCs w:val="24"/>
+        </w:rPr>
+        <w:t>logic</w:t>
+      </w:r>
+      <w:r>
+        <w:rPr>
+          <w:rFonts w:ascii="Times New Roman" w:hAnsi="Times New Roman" w:cs="Times New Roman"/>
+          <w:noProof/>
+          <w:sz w:val="24"/>
+          <w:szCs w:val="24"/>
+        </w:rPr>
+        <w:t xml:space="preserve"> </w:t>
+      </w:r>
+      <w:r>
+        <w:rPr>
+          <w:rFonts w:ascii="Times New Roman" w:hAnsi="Times New Roman" w:cs="Times New Roman"/>
+          <w:noProof/>
+          <w:sz w:val="24"/>
+          <w:szCs w:val="24"/>
+        </w:rPr>
+        <w:t xml:space="preserve">obsahuje </w:t>
+      </w:r>
+      <w:r>
+        <w:rPr>
+          <w:rFonts w:ascii="Times New Roman" w:hAnsi="Times New Roman" w:cs="Times New Roman"/>
+          <w:noProof/>
+          <w:sz w:val="24"/>
+          <w:szCs w:val="24"/>
+        </w:rPr>
+        <w:t>jadro</w:t>
+      </w:r>
+      <w:r>
+        <w:rPr>
+          <w:rFonts w:ascii="Times New Roman" w:hAnsi="Times New Roman" w:cs="Times New Roman"/>
+          <w:noProof/>
+          <w:sz w:val="24"/>
+          <w:szCs w:val="24"/>
+        </w:rPr>
+        <w:t xml:space="preserve"> </w:t>
+      </w:r>
+      <w:r>
+        <w:rPr>
+          <w:rFonts w:ascii="Times New Roman" w:hAnsi="Times New Roman" w:cs="Times New Roman"/>
+          <w:noProof/>
+          <w:sz w:val="24"/>
+          <w:szCs w:val="24"/>
+        </w:rPr>
+        <w:t>programu</w:t>
+      </w:r>
+      <w:r>
+        <w:rPr>
+          <w:rFonts w:ascii="Times New Roman" w:hAnsi="Times New Roman" w:cs="Times New Roman"/>
+          <w:noProof/>
+          <w:sz w:val="24"/>
+          <w:szCs w:val="24"/>
+        </w:rPr>
+        <w:t xml:space="preserve"> </w:t>
+      </w:r>
+      <w:r>
+        <w:rPr>
+          <w:rFonts w:ascii="Times New Roman" w:hAnsi="Times New Roman" w:cs="Times New Roman"/>
+          <w:noProof/>
+          <w:sz w:val="24"/>
+          <w:szCs w:val="24"/>
+        </w:rPr>
+        <w:t xml:space="preserve">spolu s pomocnými funkcionalitami. </w:t>
+      </w:r>
+      <w:r>
+        <w:rPr>
+          <w:rFonts w:ascii="Times New Roman" w:hAnsi="Times New Roman" w:cs="Times New Roman"/>
+          <w:noProof/>
+          <w:sz w:val="24"/>
+          <w:szCs w:val="24"/>
+        </w:rPr>
+        <w:t xml:space="preserve">Súbor </w:t>
+      </w:r>
+      <w:r>
+        <w:rPr>
+          <w:rFonts w:ascii="Times New Roman" w:hAnsi="Times New Roman" w:cs="Times New Roman"/>
+          <w:i/>
+          <w:iCs/>
+          <w:noProof/>
+          <w:sz w:val="24"/>
+          <w:szCs w:val="24"/>
+        </w:rPr>
+        <w:t>SolvingLoop.cs</w:t>
+      </w:r>
+      <w:r>
+        <w:rPr>
+          <w:rFonts w:ascii="Times New Roman" w:hAnsi="Times New Roman" w:cs="Times New Roman"/>
+          <w:noProof/>
+          <w:sz w:val="24"/>
+          <w:szCs w:val="24"/>
+        </w:rPr>
+        <w:t xml:space="preserve"> </w:t>
+      </w:r>
+      <w:r>
+        <w:rPr>
+          <w:rFonts w:ascii="Times New Roman" w:hAnsi="Times New Roman" w:cs="Times New Roman"/>
+          <w:noProof/>
+          <w:sz w:val="24"/>
+          <w:szCs w:val="24"/>
+        </w:rPr>
+        <w:t>slúži na nájdenie riešenia problému s využitím Warnnsdorfovej heuristiky a rekurzie</w:t>
+      </w:r>
+      <w:r>
+        <w:rPr>
+          <w:rFonts w:ascii="Times New Roman" w:hAnsi="Times New Roman" w:cs="Times New Roman"/>
+          <w:noProof/>
+          <w:sz w:val="24"/>
+          <w:szCs w:val="24"/>
+        </w:rPr>
+        <w:t xml:space="preserve">, </w:t>
+      </w:r>
+      <w:r>
+        <w:rPr>
+          <w:rFonts w:ascii="Times New Roman" w:hAnsi="Times New Roman" w:cs="Times New Roman"/>
+          <w:noProof/>
+          <w:sz w:val="24"/>
+          <w:szCs w:val="24"/>
+        </w:rPr>
+        <w:t>statická trieda</w:t>
+      </w:r>
+      <w:r>
+        <w:rPr>
+          <w:rFonts w:ascii="Times New Roman" w:hAnsi="Times New Roman" w:cs="Times New Roman"/>
+          <w:noProof/>
+          <w:sz w:val="24"/>
+          <w:szCs w:val="24"/>
+        </w:rPr>
+        <w:t xml:space="preserve"> </w:t>
+      </w:r>
+      <w:r>
+        <w:rPr>
+          <w:rFonts w:ascii="Times New Roman" w:hAnsi="Times New Roman" w:cs="Times New Roman"/>
+          <w:i/>
+          <w:iCs/>
+          <w:noProof/>
+          <w:sz w:val="24"/>
+          <w:szCs w:val="24"/>
+        </w:rPr>
+        <w:t>Validation.cs</w:t>
+      </w:r>
+      <w:r>
+        <w:rPr>
+          <w:rFonts w:ascii="Times New Roman" w:hAnsi="Times New Roman" w:cs="Times New Roman"/>
+          <w:noProof/>
+          <w:sz w:val="24"/>
+          <w:szCs w:val="24"/>
+        </w:rPr>
+        <w:t xml:space="preserve"> </w:t>
+      </w:r>
+      <w:r>
+        <w:rPr>
+          <w:rFonts w:ascii="Times New Roman" w:hAnsi="Times New Roman" w:cs="Times New Roman"/>
+          <w:noProof/>
+          <w:sz w:val="24"/>
+          <w:szCs w:val="24"/>
+        </w:rPr>
+        <w:t xml:space="preserve">obsahuje metódy na validáciu pohybu šachovnicového koňa a posledná trieda </w:t>
+      </w:r>
+      <w:r>
+        <w:rPr>
+          <w:rFonts w:ascii="Times New Roman" w:hAnsi="Times New Roman" w:cs="Times New Roman"/>
+          <w:i/>
+          <w:iCs/>
+          <w:noProof/>
+          <w:sz w:val="24"/>
+          <w:szCs w:val="24"/>
+        </w:rPr>
+        <w:t xml:space="preserve">Counter.cs </w:t>
+      </w:r>
+      <w:r>
+        <w:rPr>
+          <w:rFonts w:ascii="Times New Roman" w:hAnsi="Times New Roman" w:cs="Times New Roman"/>
+          <w:noProof/>
+          <w:sz w:val="24"/>
+          <w:szCs w:val="24"/>
+        </w:rPr>
+        <w:t>predstavuje nástroj na meranie času vykonávania programu v milisekundách s presnosťou troch desatinných miest.</w:t>
+      </w:r>
+    </w:p>
+    <w:p>
+      <w:r>
+        <w:rPr>
+          <w:rFonts w:ascii="Times New Roman" w:hAnsi="Times New Roman" w:cs="Times New Roman"/>
+          <w:noProof/>
+          <w:sz w:val="24"/>
+          <w:szCs w:val="24"/>
+        </w:rPr>
+        <w:drawing>
+          <wp:anchor distT="0" distB="0" distL="114300" distR="114300" simplePos="0" relativeHeight="251658240" behindDoc="1" locked="0" layoutInCell="1" allowOverlap="1" wp14:anchorId="6F389A8F" wp14:editId="2893E27A">
+            <wp:simplePos x="0" y="0"/>
+            <wp:positionH relativeFrom="column">
+              <wp:posOffset>2075180</wp:posOffset>
+            </wp:positionH>
+            <wp:positionV relativeFrom="paragraph">
+              <wp:posOffset>139065</wp:posOffset>
+            </wp:positionV>
+            <wp:extent cx="1627505" cy="2519680"/>
+            <wp:effectExtent l="0" t="0" r="0" b="0"/>
+            <wp:wrapSquare wrapText="bothSides"/>
+            <wp:docPr id="1" name="Picture 1" descr="Graphical user interface, text, application&#10;&#10;Description automatically generated"/>
+            <wp:cNvGraphicFramePr>
+              <a:graphicFrameLocks xmlns:a="http://schemas.openxmlformats.org/drawingml/2006/main" noChangeAspect="1"/>
+            </wp:cNvGraphicFramePr>
+            <a:graphic xmlns:a="http://schemas.openxmlformats.org/drawingml/2006/main">
+              <a:graphicData uri="http://schemas.openxmlformats.org/drawingml/2006/picture">
+                <pic:pic xmlns:pic="http://schemas.openxmlformats.org/drawingml/2006/picture">
+                  <pic:nvPicPr>
+                    <pic:cNvPr id="1" name="Picture 1" descr="Graphical user interface, text, application&#10;&#10;Description automatically generated"/>
+                    <pic:cNvPicPr/>
+                  </pic:nvPicPr>
+                  <pic:blipFill>
+                    <a:blip r:embed="rId8">
+                      <a:extLst>
+                        <a:ext uri="{28A0092B-C50C-407E-A947-70E740481C1C}">
+                          <a14:useLocalDpi xmlns:a14="http://schemas.microsoft.com/office/drawing/2010/main" val="0"/>
+                        </a:ext>
+                      </a:extLst>
+                    </a:blip>
+                    <a:stretch>
+                      <a:fillRect/>
+                    </a:stretch>
+                  </pic:blipFill>
+                  <pic:spPr>
+                    <a:xfrm>
+                      <a:off x="0" y="0"/>
+                      <a:ext cx="1627505" cy="2519680"/>
+                    </a:xfrm>
+                    <a:prstGeom prst="rect">
+                      <a:avLst/>
+                    </a:prstGeom>
+                  </pic:spPr>
+                </pic:pic>
+              </a:graphicData>
+            </a:graphic>
+            <wp14:sizeRelH relativeFrom="page">
+              <wp14:pctWidth>0</wp14:pctWidth>
+            </wp14:sizeRelH>
+            <wp14:sizeRelV relativeFrom="page">
+              <wp14:pctHeight>0</wp14:pctHeight>
+            </wp14:sizeRelV>
+          </wp:anchor>
+        </w:drawing>
+      </w:r>
+    </w:p>
+    <w:p/>
+    <w:p/>
+    <w:p/>
+    <w:p/>
+    <w:p/>
+    <w:p/>
+    <w:p/>
+    <w:p>
+      <w:pPr>
+        <w:rPr>
+          <w:rFonts w:ascii="Times New Roman" w:hAnsi="Times New Roman" w:cs="Times New Roman"/>
+          <w:noProof/>
+          <w:sz w:val="24"/>
+          <w:szCs w:val="24"/>
+        </w:rPr>
+      </w:pPr>
+    </w:p>
+    <w:p>
+      <w:pPr>
+        <w:tabs>
+          <w:tab w:val="left" w:pos="1164"/>
+          <w:tab w:val="left" w:pos="1356"/>
+          <w:tab w:val="left" w:pos="1728"/>
+        </w:tabs>
+        <w:jc w:val="center"/>
+        <w:rPr>
+          <w:i/>
+          <w:iCs/>
+          <w:color w:val="595959" w:themeColor="text1" w:themeTint="A6"/>
+          <w:sz w:val="20"/>
+          <w:szCs w:val="20"/>
+          <w:lang w:val="sk-SK"/>
+        </w:rPr>
+      </w:pPr>
+    </w:p>
+    <w:p>
+      <w:pPr>
+        <w:tabs>
+          <w:tab w:val="left" w:pos="1164"/>
+          <w:tab w:val="left" w:pos="1356"/>
+          <w:tab w:val="left" w:pos="1728"/>
+        </w:tabs>
+        <w:jc w:val="center"/>
+        <w:rPr>
+          <w:i/>
+          <w:iCs/>
+          <w:color w:val="595959" w:themeColor="text1" w:themeTint="A6"/>
+          <w:sz w:val="20"/>
+          <w:szCs w:val="20"/>
+          <w:lang w:val="sk-SK"/>
+        </w:rPr>
+      </w:pPr>
+      <w:r>
+        <w:rPr>
+          <w:i/>
+          <w:iCs/>
+          <w:color w:val="595959" w:themeColor="text1" w:themeTint="A6"/>
+          <w:sz w:val="20"/>
+          <w:szCs w:val="20"/>
+          <w:lang w:val="sk-SK"/>
+        </w:rPr>
+        <w:t>Obr. 2.</w:t>
+      </w:r>
+      <w:r>
+        <w:rPr>
+          <w:i/>
+          <w:iCs/>
+          <w:color w:val="595959" w:themeColor="text1" w:themeTint="A6"/>
+          <w:sz w:val="20"/>
+          <w:szCs w:val="20"/>
+          <w:lang w:val="sk-SK"/>
+        </w:rPr>
+        <w:t>1</w:t>
+      </w:r>
+      <w:r>
+        <w:rPr>
+          <w:i/>
+          <w:iCs/>
+          <w:color w:val="595959" w:themeColor="text1" w:themeTint="A6"/>
+          <w:sz w:val="20"/>
+          <w:szCs w:val="20"/>
+          <w:lang w:val="sk-SK"/>
+        </w:rPr>
+        <w:t xml:space="preserve"> </w:t>
+      </w:r>
+      <w:r>
+        <w:rPr>
+          <w:i/>
+          <w:iCs/>
+          <w:color w:val="595959" w:themeColor="text1" w:themeTint="A6"/>
+          <w:sz w:val="20"/>
+          <w:szCs w:val="20"/>
+          <w:lang w:val="sk-SK"/>
+        </w:rPr>
+        <w:t>Adresárová štruktúra implementácie</w:t>
+      </w:r>
+    </w:p>
+    <w:p>
+      <w:pPr>
+        <w:pStyle w:val="Heading2"/>
+        <w:rPr>
+          <w:rFonts w:ascii="Times New Roman" w:hAnsi="Times New Roman" w:cs="Times New Roman"/>
+          <w:b/>
+          <w:bCs/>
+          <w:color w:val="000000" w:themeColor="text1"/>
+        </w:rPr>
+      </w:pPr>
+      <w:r>
+        <w:rPr>
+          <w:i/>
+          <w:iCs/>
+          <w:color w:val="595959" w:themeColor="text1" w:themeTint="A6"/>
+          <w:sz w:val="20"/>
+          <w:szCs w:val="20"/>
+          <w:lang w:val="sk-SK"/>
+        </w:rPr>
+        <w:br w:type="page"/>
+      </w:r>
+      <w:bookmarkStart w:id="4" w:name="_Toc115627122"/>
+      <w:r>
+        <w:rPr>
+          <w:rFonts w:ascii="Times New Roman" w:hAnsi="Times New Roman" w:cs="Times New Roman"/>
+          <w:b/>
+          <w:bCs/>
+          <w:color w:val="000000" w:themeColor="text1"/>
+        </w:rPr>
+        <w:lastRenderedPageBreak/>
+        <w:t>2</w:t>
+      </w:r>
+      <w:r>
+        <w:rPr>
+          <w:rFonts w:ascii="Times New Roman" w:hAnsi="Times New Roman" w:cs="Times New Roman"/>
+          <w:b/>
+          <w:bCs/>
+          <w:color w:val="000000" w:themeColor="text1"/>
+        </w:rPr>
+        <w:t>.</w:t>
+      </w:r>
+      <w:r>
+        <w:rPr>
+          <w:rFonts w:ascii="Times New Roman" w:hAnsi="Times New Roman" w:cs="Times New Roman"/>
+          <w:b/>
+          <w:bCs/>
+          <w:color w:val="000000" w:themeColor="text1"/>
+        </w:rPr>
+        <w:t>3</w:t>
+      </w:r>
+      <w:r>
+        <w:rPr>
+          <w:rFonts w:ascii="Times New Roman" w:hAnsi="Times New Roman" w:cs="Times New Roman"/>
+          <w:b/>
+          <w:bCs/>
+          <w:color w:val="000000" w:themeColor="text1"/>
+        </w:rPr>
+        <w:t xml:space="preserve"> </w:t>
+      </w:r>
+      <w:proofErr w:type="spellStart"/>
+      <w:r>
+        <w:rPr>
+          <w:rFonts w:ascii="Times New Roman" w:hAnsi="Times New Roman" w:cs="Times New Roman"/>
+          <w:b/>
+          <w:bCs/>
+          <w:color w:val="000000" w:themeColor="text1"/>
+        </w:rPr>
+        <w:t>Opis</w:t>
+      </w:r>
+      <w:proofErr w:type="spellEnd"/>
+      <w:r>
+        <w:rPr>
+          <w:rFonts w:ascii="Times New Roman" w:hAnsi="Times New Roman" w:cs="Times New Roman"/>
+          <w:b/>
+          <w:bCs/>
+          <w:color w:val="000000" w:themeColor="text1"/>
+        </w:rPr>
+        <w:t xml:space="preserve"> </w:t>
+      </w:r>
+      <w:r>
+        <w:rPr>
+          <w:rFonts w:ascii="Times New Roman" w:hAnsi="Times New Roman" w:cs="Times New Roman"/>
+          <w:b/>
+          <w:bCs/>
+          <w:color w:val="000000" w:themeColor="text1"/>
+        </w:rPr>
+        <w:t xml:space="preserve">a diagram </w:t>
+      </w:r>
+      <w:proofErr w:type="spellStart"/>
+      <w:r>
+        <w:rPr>
+          <w:rFonts w:ascii="Times New Roman" w:hAnsi="Times New Roman" w:cs="Times New Roman"/>
+          <w:b/>
+          <w:bCs/>
+          <w:color w:val="000000" w:themeColor="text1"/>
+        </w:rPr>
+        <w:t>algoritmu</w:t>
+      </w:r>
+      <w:proofErr w:type="spellEnd"/>
+      <w:r>
+        <w:rPr>
+          <w:rFonts w:ascii="Times New Roman" w:hAnsi="Times New Roman" w:cs="Times New Roman"/>
+          <w:b/>
+          <w:bCs/>
+          <w:color w:val="000000" w:themeColor="text1"/>
+        </w:rPr>
+        <w:t xml:space="preserve"> </w:t>
+      </w:r>
+      <w:proofErr w:type="spellStart"/>
+      <w:r>
+        <w:rPr>
+          <w:rFonts w:ascii="Times New Roman" w:hAnsi="Times New Roman" w:cs="Times New Roman"/>
+          <w:b/>
+          <w:bCs/>
+          <w:color w:val="000000" w:themeColor="text1"/>
+        </w:rPr>
+        <w:t>prehľadávania</w:t>
+      </w:r>
+      <w:bookmarkEnd w:id="4"/>
+      <w:proofErr w:type="spellEnd"/>
+    </w:p>
+    <w:p>
+      <w:pPr>
+        <w:spacing w:after="0"/>
+        <w:rPr>
+          <w:rFonts w:ascii="Times New Roman" w:hAnsi="Times New Roman" w:cs="Times New Roman"/>
+          <w:sz w:val="26"/>
+          <w:szCs w:val="26"/>
+        </w:rPr>
+      </w:pPr>
+      <w:r>
+        <w:rPr>
+          <w:noProof/>
+          <w:color w:val="595959" w:themeColor="text1" w:themeTint="A6"/>
+          <w:sz w:val="20"/>
+          <w:szCs w:val="20"/>
+          <w:lang w:val="sk-SK"/>
+        </w:rPr>
+        <w:drawing>
+          <wp:anchor distT="0" distB="0" distL="114300" distR="114300" simplePos="0" relativeHeight="251659264" behindDoc="0" locked="0" layoutInCell="1" allowOverlap="1" wp14:anchorId="2828C33D" wp14:editId="3E66EDCF">
+            <wp:simplePos x="0" y="0"/>
+            <wp:positionH relativeFrom="column">
+              <wp:posOffset>175260</wp:posOffset>
+            </wp:positionH>
+            <wp:positionV relativeFrom="paragraph">
+              <wp:posOffset>271145</wp:posOffset>
+            </wp:positionV>
+            <wp:extent cx="5196205" cy="7956550"/>
+            <wp:effectExtent l="0" t="0" r="4445" b="6350"/>
+            <wp:wrapSquare wrapText="bothSides"/>
+            <wp:docPr id="2" name="Picture 2" descr="Diagram&#10;&#10;Description automatically generated"/>
+            <wp:cNvGraphicFramePr>
+              <a:graphicFrameLocks xmlns:a="http://schemas.openxmlformats.org/drawingml/2006/main" noChangeAspect="1"/>
+            </wp:cNvGraphicFramePr>
+            <a:graphic xmlns:a="http://schemas.openxmlformats.org/drawingml/2006/main">
+              <a:graphicData uri="http://schemas.openxmlformats.org/drawingml/2006/picture">
+                <pic:pic xmlns:pic="http://schemas.openxmlformats.org/drawingml/2006/picture">
+                  <pic:nvPicPr>
+                    <pic:cNvPr id="2" name="Picture 2" descr="Diagram&#10;&#10;Description automatically generated"/>
+                    <pic:cNvPicPr/>
+                  </pic:nvPicPr>
+                  <pic:blipFill>
+                    <a:blip r:embed="rId9">
+                      <a:extLst>
+                        <a:ext uri="{28A0092B-C50C-407E-A947-70E740481C1C}">
+                          <a14:useLocalDpi xmlns:a14="http://schemas.microsoft.com/office/drawing/2010/main" val="0"/>
+                        </a:ext>
+                      </a:extLst>
+                    </a:blip>
+                    <a:stretch>
+                      <a:fillRect/>
+                    </a:stretch>
+                  </pic:blipFill>
+                  <pic:spPr>
+                    <a:xfrm>
+                      <a:off x="0" y="0"/>
+                      <a:ext cx="5196205" cy="7956550"/>
+                    </a:xfrm>
+                    <a:prstGeom prst="rect">
+                      <a:avLst/>
+                    </a:prstGeom>
+                  </pic:spPr>
+                </pic:pic>
+              </a:graphicData>
+            </a:graphic>
+            <wp14:sizeRelH relativeFrom="page">
+              <wp14:pctWidth>0</wp14:pctWidth>
+            </wp14:sizeRelH>
+            <wp14:sizeRelV relativeFrom="page">
+              <wp14:pctHeight>0</wp14:pctHeight>
+            </wp14:sizeRelV>
+          </wp:anchor>
+        </w:drawing>
+      </w:r>
+    </w:p>
+    <w:p>
+      <w:pPr>
+        <w:spacing w:line="259" w:lineRule="auto"/>
+        <w:rPr>
+          <w:color w:val="595959" w:themeColor="text1" w:themeTint="A6"/>
+          <w:sz w:val="20"/>
+          <w:szCs w:val="20"/>
+          <w:lang w:val="sk-SK"/>
+        </w:rPr>
+      </w:pPr>
+    </w:p>
+    <w:p>
+      <w:pPr>
+        <w:rPr>
+          <w:sz w:val="20"/>
+          <w:szCs w:val="20"/>
+          <w:lang w:val="sk-SK"/>
+        </w:rPr>
+      </w:pPr>
+    </w:p>
+    <w:p>
+      <w:pPr>
+        <w:rPr>
+          <w:sz w:val="20"/>
+          <w:szCs w:val="20"/>
+          <w:lang w:val="sk-SK"/>
+        </w:rPr>
+      </w:pPr>
+    </w:p>
+    <w:p>
+      <w:pPr>
+        <w:rPr>
+          <w:sz w:val="20"/>
+          <w:szCs w:val="20"/>
+          <w:lang w:val="sk-SK"/>
+        </w:rPr>
+      </w:pPr>
+    </w:p>
+    <w:p>
+      <w:pPr>
+        <w:rPr>
+          <w:sz w:val="20"/>
+          <w:szCs w:val="20"/>
+          <w:lang w:val="sk-SK"/>
+        </w:rPr>
+      </w:pPr>
+    </w:p>
+    <w:p>
+      <w:pPr>
+        <w:rPr>
+          <w:sz w:val="20"/>
+          <w:szCs w:val="20"/>
+          <w:lang w:val="sk-SK"/>
+        </w:rPr>
+      </w:pPr>
+    </w:p>
+    <w:p>
+      <w:pPr>
+        <w:rPr>
+          <w:sz w:val="20"/>
+          <w:szCs w:val="20"/>
+          <w:lang w:val="sk-SK"/>
+        </w:rPr>
+      </w:pPr>
+    </w:p>
+    <w:p>
+      <w:pPr>
+        <w:rPr>
+          <w:sz w:val="20"/>
+          <w:szCs w:val="20"/>
+          <w:lang w:val="sk-SK"/>
+        </w:rPr>
+      </w:pPr>
+    </w:p>
+    <w:p>
+      <w:pPr>
+        <w:rPr>
+          <w:sz w:val="20"/>
+          <w:szCs w:val="20"/>
+          <w:lang w:val="sk-SK"/>
+        </w:rPr>
+      </w:pPr>
+    </w:p>
+    <w:p>
+      <w:pPr>
+        <w:rPr>
+          <w:sz w:val="20"/>
+          <w:szCs w:val="20"/>
+          <w:lang w:val="sk-SK"/>
+        </w:rPr>
+      </w:pPr>
+    </w:p>
+    <w:p>
+      <w:pPr>
+        <w:rPr>
+          <w:sz w:val="20"/>
+          <w:szCs w:val="20"/>
+          <w:lang w:val="sk-SK"/>
+        </w:rPr>
+      </w:pPr>
+    </w:p>
+    <w:p>
+      <w:pPr>
+        <w:rPr>
+          <w:sz w:val="20"/>
+          <w:szCs w:val="20"/>
+          <w:lang w:val="sk-SK"/>
+        </w:rPr>
+      </w:pPr>
+    </w:p>
+    <w:p>
+      <w:pPr>
+        <w:rPr>
+          <w:sz w:val="20"/>
+          <w:szCs w:val="20"/>
+          <w:lang w:val="sk-SK"/>
+        </w:rPr>
+      </w:pPr>
+    </w:p>
+    <w:p>
+      <w:pPr>
+        <w:rPr>
+          <w:sz w:val="20"/>
+          <w:szCs w:val="20"/>
+          <w:lang w:val="sk-SK"/>
+        </w:rPr>
+      </w:pPr>
+    </w:p>
+    <w:p>
+      <w:pPr>
+        <w:rPr>
+          <w:sz w:val="20"/>
+          <w:szCs w:val="20"/>
+          <w:lang w:val="sk-SK"/>
+        </w:rPr>
+      </w:pPr>
+    </w:p>
+    <w:p>
+      <w:pPr>
+        <w:rPr>
+          <w:sz w:val="20"/>
+          <w:szCs w:val="20"/>
+          <w:lang w:val="sk-SK"/>
+        </w:rPr>
+      </w:pPr>
+    </w:p>
+    <w:p>
+      <w:pPr>
+        <w:rPr>
+          <w:sz w:val="20"/>
+          <w:szCs w:val="20"/>
+          <w:lang w:val="sk-SK"/>
+        </w:rPr>
+      </w:pPr>
+    </w:p>
+    <w:p>
+      <w:pPr>
+        <w:rPr>
+          <w:sz w:val="20"/>
+          <w:szCs w:val="20"/>
+          <w:lang w:val="sk-SK"/>
+        </w:rPr>
+      </w:pPr>
+    </w:p>
+    <w:p>
+      <w:pPr>
+        <w:rPr>
+          <w:sz w:val="20"/>
+          <w:szCs w:val="20"/>
+          <w:lang w:val="sk-SK"/>
+        </w:rPr>
+      </w:pPr>
+    </w:p>
+    <w:p>
+      <w:pPr>
+        <w:rPr>
+          <w:sz w:val="20"/>
+          <w:szCs w:val="20"/>
+          <w:lang w:val="sk-SK"/>
+        </w:rPr>
+      </w:pPr>
+    </w:p>
+    <w:p>
+      <w:pPr>
+        <w:rPr>
+          <w:sz w:val="20"/>
+          <w:szCs w:val="20"/>
+          <w:lang w:val="sk-SK"/>
+        </w:rPr>
+      </w:pPr>
+    </w:p>
+    <w:p>
+      <w:pPr>
+        <w:rPr>
+          <w:sz w:val="20"/>
+          <w:szCs w:val="20"/>
+          <w:lang w:val="sk-SK"/>
+        </w:rPr>
+      </w:pPr>
+    </w:p>
+    <w:p>
+      <w:pPr>
+        <w:rPr>
+          <w:sz w:val="20"/>
+          <w:szCs w:val="20"/>
+          <w:lang w:val="sk-SK"/>
+        </w:rPr>
+      </w:pPr>
+    </w:p>
+    <w:p>
+      <w:pPr>
+        <w:rPr>
+          <w:sz w:val="20"/>
+          <w:szCs w:val="20"/>
+          <w:lang w:val="sk-SK"/>
+        </w:rPr>
+      </w:pPr>
+    </w:p>
+    <w:p>
+      <w:pPr>
+        <w:rPr>
+          <w:sz w:val="20"/>
+          <w:szCs w:val="20"/>
+          <w:lang w:val="sk-SK"/>
+        </w:rPr>
+      </w:pPr>
+    </w:p>
+    <w:p>
+      <w:pPr>
+        <w:rPr>
+          <w:sz w:val="20"/>
+          <w:szCs w:val="20"/>
+          <w:lang w:val="sk-SK"/>
+        </w:rPr>
+      </w:pPr>
+    </w:p>
+    <w:p>
+      <w:pPr>
+        <w:rPr>
+          <w:sz w:val="20"/>
+          <w:szCs w:val="20"/>
+          <w:lang w:val="sk-SK"/>
+        </w:rPr>
+      </w:pPr>
+    </w:p>
+    <w:p>
+      <w:pPr>
+        <w:rPr>
+          <w:sz w:val="20"/>
+          <w:szCs w:val="20"/>
+          <w:lang w:val="sk-SK"/>
+        </w:rPr>
+      </w:pPr>
+    </w:p>
+    <w:p>
+      <w:pPr>
+        <w:rPr>
+          <w:color w:val="595959" w:themeColor="text1" w:themeTint="A6"/>
+          <w:sz w:val="20"/>
+          <w:szCs w:val="20"/>
+          <w:lang w:val="sk-SK"/>
+        </w:rPr>
+      </w:pPr>
+    </w:p>
+    <w:p>
+      <w:pPr>
+        <w:tabs>
+          <w:tab w:val="left" w:pos="1164"/>
+          <w:tab w:val="left" w:pos="1356"/>
+          <w:tab w:val="left" w:pos="1728"/>
+        </w:tabs>
+        <w:jc w:val="center"/>
+        <w:rPr>
+          <w:i/>
+          <w:iCs/>
+          <w:color w:val="595959" w:themeColor="text1" w:themeTint="A6"/>
+          <w:sz w:val="20"/>
+          <w:szCs w:val="20"/>
+          <w:lang w:val="sk-SK"/>
+        </w:rPr>
+      </w:pPr>
+    </w:p>
+    <w:p>
+      <w:pPr>
+        <w:tabs>
+          <w:tab w:val="left" w:pos="1164"/>
+          <w:tab w:val="left" w:pos="1356"/>
+          <w:tab w:val="left" w:pos="1728"/>
+        </w:tabs>
+        <w:jc w:val="center"/>
+        <w:rPr>
+          <w:i/>
+          <w:iCs/>
+          <w:color w:val="595959" w:themeColor="text1" w:themeTint="A6"/>
+          <w:sz w:val="20"/>
+          <w:szCs w:val="20"/>
+          <w:lang w:val="sk-SK"/>
+        </w:rPr>
+      </w:pPr>
+    </w:p>
+    <w:p>
+      <w:pPr>
+        <w:tabs>
+          <w:tab w:val="left" w:pos="1164"/>
+          <w:tab w:val="left" w:pos="1356"/>
+          <w:tab w:val="left" w:pos="1728"/>
+        </w:tabs>
+        <w:jc w:val="center"/>
+        <w:rPr>
+          <w:i/>
+          <w:iCs/>
+          <w:color w:val="595959" w:themeColor="text1" w:themeTint="A6"/>
+          <w:sz w:val="20"/>
+          <w:szCs w:val="20"/>
+          <w:lang w:val="sk-SK"/>
+        </w:rPr>
+      </w:pPr>
+      <w:r>
+        <w:rPr>
+          <w:i/>
+          <w:iCs/>
+          <w:color w:val="595959" w:themeColor="text1" w:themeTint="A6"/>
+          <w:sz w:val="20"/>
+          <w:szCs w:val="20"/>
+          <w:lang w:val="sk-SK"/>
+        </w:rPr>
+        <w:t>Obr. 2.</w:t>
+      </w:r>
+      <w:r>
+        <w:rPr>
+          <w:i/>
+          <w:iCs/>
+          <w:color w:val="595959" w:themeColor="text1" w:themeTint="A6"/>
+          <w:sz w:val="20"/>
+          <w:szCs w:val="20"/>
+          <w:lang w:val="sk-SK"/>
+        </w:rPr>
+        <w:t>2</w:t>
+      </w:r>
+      <w:r>
+        <w:rPr>
+          <w:i/>
+          <w:iCs/>
+          <w:color w:val="595959" w:themeColor="text1" w:themeTint="A6"/>
+          <w:sz w:val="20"/>
+          <w:szCs w:val="20"/>
+          <w:lang w:val="sk-SK"/>
+        </w:rPr>
+        <w:t xml:space="preserve"> </w:t>
+      </w:r>
+      <w:r>
+        <w:rPr>
+          <w:i/>
+          <w:iCs/>
+          <w:color w:val="595959" w:themeColor="text1" w:themeTint="A6"/>
+          <w:sz w:val="20"/>
+          <w:szCs w:val="20"/>
+          <w:lang w:val="sk-SK"/>
+        </w:rPr>
+        <w:t>Vývojový diagram rekurzívneho hľadania správnej cesty</w:t>
+      </w:r>
+    </w:p>
+    <w:p>
+      <w:pPr>
+        <w:tabs>
+          <w:tab w:val="left" w:pos="8052"/>
+        </w:tabs>
+        <w:jc w:val="both"/>
+        <w:rPr>
+          <w:rFonts w:ascii="Times New Roman" w:hAnsi="Times New Roman" w:cs="Times New Roman"/>
+          <w:noProof/>
+          <w:sz w:val="24"/>
+          <w:szCs w:val="24"/>
+        </w:rPr>
+      </w:pPr>
+      <w:r>
+        <w:rPr>
+          <w:rFonts w:ascii="Times New Roman" w:hAnsi="Times New Roman" w:cs="Times New Roman"/>
+          <w:noProof/>
+          <w:sz w:val="24"/>
+          <w:szCs w:val="24"/>
+        </w:rPr>
+        <w:lastRenderedPageBreak/>
+        <w:t xml:space="preserve">        </w:t>
+      </w:r>
+      <w:r>
+        <w:rPr>
+          <w:rFonts w:ascii="Times New Roman" w:hAnsi="Times New Roman" w:cs="Times New Roman"/>
+          <w:noProof/>
+          <w:sz w:val="24"/>
+          <w:szCs w:val="24"/>
+        </w:rPr>
+        <w:t xml:space="preserve">   </w:t>
+      </w:r>
+      <w:r>
+        <w:rPr>
+          <w:rFonts w:ascii="Times New Roman" w:hAnsi="Times New Roman" w:cs="Times New Roman"/>
+          <w:noProof/>
+          <w:sz w:val="24"/>
+          <w:szCs w:val="24"/>
+        </w:rPr>
+        <w:t xml:space="preserve">Logika obsiahnutá v slučke rekurzívneho prehľadávania je relatívne jednoduchá. </w:t>
+      </w:r>
+      <w:r>
+        <w:rPr>
+          <w:rFonts w:ascii="Times New Roman" w:hAnsi="Times New Roman" w:cs="Times New Roman"/>
+          <w:noProof/>
+          <w:sz w:val="24"/>
+          <w:szCs w:val="24"/>
+        </w:rPr>
+        <w:t xml:space="preserve">Na začiatku každého volania metódy </w:t>
+      </w:r>
+      <w:r>
+        <w:rPr>
+          <w:rFonts w:ascii="Times New Roman" w:hAnsi="Times New Roman" w:cs="Times New Roman"/>
+          <w:i/>
+          <w:iCs/>
+          <w:noProof/>
+          <w:sz w:val="24"/>
+          <w:szCs w:val="24"/>
+        </w:rPr>
+        <w:t>SolveNextStep()</w:t>
+      </w:r>
+      <w:r>
+        <w:rPr>
+          <w:rFonts w:ascii="Times New Roman" w:hAnsi="Times New Roman" w:cs="Times New Roman"/>
+          <w:noProof/>
+          <w:sz w:val="24"/>
+          <w:szCs w:val="24"/>
+        </w:rPr>
+        <w:t xml:space="preserve"> sa zistí, či už nebola vyplnená posledná prázdna pozícia šachovnice</w:t>
+      </w:r>
+      <w:r>
+        <w:rPr>
+          <w:rFonts w:ascii="Times New Roman" w:hAnsi="Times New Roman" w:cs="Times New Roman"/>
+          <w:noProof/>
+          <w:sz w:val="24"/>
+          <w:szCs w:val="24"/>
+        </w:rPr>
+        <w:t xml:space="preserve"> a, ak ešte nebola, či už neuplynul časový limit 20 sekúnd.</w:t>
+      </w:r>
+    </w:p>
+    <w:p>
+      <w:pPr>
+        <w:tabs>
+          <w:tab w:val="left" w:pos="1164"/>
+          <w:tab w:val="left" w:pos="1356"/>
+          <w:tab w:val="left" w:pos="1728"/>
+        </w:tabs>
+        <w:jc w:val="center"/>
+        <w:rPr>
+          <w:i/>
+          <w:iCs/>
+          <w:color w:val="595959" w:themeColor="text1" w:themeTint="A6"/>
+          <w:sz w:val="2"/>
+          <w:szCs w:val="2"/>
+          <w:lang w:val="sk-SK"/>
+        </w:rPr>
+      </w:pPr>
+      <w:r>
+        <w:rPr>
+          <w:rFonts w:ascii="Times New Roman" w:hAnsi="Times New Roman" w:cs="Times New Roman"/>
+          <w:noProof/>
+          <w:sz w:val="24"/>
+          <w:szCs w:val="24"/>
+        </w:rPr>
+        <w:drawing>
+          <wp:anchor distT="0" distB="0" distL="114300" distR="114300" simplePos="0" relativeHeight="251660288" behindDoc="0" locked="0" layoutInCell="1" allowOverlap="1" wp14:anchorId="3AC25740" wp14:editId="304843ED">
+            <wp:simplePos x="0" y="0"/>
+            <wp:positionH relativeFrom="column">
+              <wp:posOffset>-34290</wp:posOffset>
+            </wp:positionH>
+            <wp:positionV relativeFrom="paragraph">
+              <wp:posOffset>-17145</wp:posOffset>
+            </wp:positionV>
+            <wp:extent cx="5731510" cy="1668780"/>
+            <wp:effectExtent l="0" t="0" r="3810" b="0"/>
+            <wp:wrapSquare wrapText="bothSides"/>
+            <wp:docPr id="3" name="Picture 3" descr="Text&#10;&#10;Description automatically generated"/>
+            <wp:cNvGraphicFramePr>
+              <a:graphicFrameLocks xmlns:a="http://schemas.openxmlformats.org/drawingml/2006/main" noChangeAspect="1"/>
+            </wp:cNvGraphicFramePr>
+            <a:graphic xmlns:a="http://schemas.openxmlformats.org/drawingml/2006/main">
+              <a:graphicData uri="http://schemas.openxmlformats.org/drawingml/2006/picture">
+                <pic:pic xmlns:pic="http://schemas.openxmlformats.org/drawingml/2006/picture">
+                  <pic:nvPicPr>
+                    <pic:cNvPr id="3" name="Picture 3" descr="Text&#10;&#10;Description automatically generated"/>
+                    <pic:cNvPicPr/>
+                  </pic:nvPicPr>
+                  <pic:blipFill>
+                    <a:blip r:embed="rId10">
+                      <a:extLst>
+                        <a:ext uri="{28A0092B-C50C-407E-A947-70E740481C1C}">
+                          <a14:useLocalDpi xmlns:a14="http://schemas.microsoft.com/office/drawing/2010/main" val="0"/>
+                        </a:ext>
+                      </a:extLst>
+                    </a:blip>
+                    <a:stretch>
+                      <a:fillRect/>
+                    </a:stretch>
+                  </pic:blipFill>
+                  <pic:spPr>
+                    <a:xfrm>
+                      <a:off x="0" y="0"/>
+                      <a:ext cx="5731510" cy="1668780"/>
+                    </a:xfrm>
+                    <a:prstGeom prst="rect">
+                      <a:avLst/>
+                    </a:prstGeom>
+                  </pic:spPr>
+                </pic:pic>
+              </a:graphicData>
+            </a:graphic>
+            <wp14:sizeRelH relativeFrom="page">
+              <wp14:pctWidth>0</wp14:pctWidth>
+            </wp14:sizeRelH>
+            <wp14:sizeRelV relativeFrom="page">
+              <wp14:pctHeight>0</wp14:pctHeight>
+            </wp14:sizeRelV>
+          </wp:anchor>
+        </w:drawing>
+      </w:r>
+    </w:p>
+    <w:p>
+      <w:pPr>
+        <w:tabs>
+          <w:tab w:val="left" w:pos="1164"/>
+          <w:tab w:val="left" w:pos="1356"/>
+          <w:tab w:val="left" w:pos="1728"/>
+        </w:tabs>
+        <w:jc w:val="center"/>
+        <w:rPr>
+          <w:i/>
+          <w:iCs/>
+          <w:color w:val="595959" w:themeColor="text1" w:themeTint="A6"/>
+          <w:sz w:val="20"/>
+          <w:szCs w:val="20"/>
+          <w:lang w:val="sk-SK"/>
+        </w:rPr>
+      </w:pPr>
+      <w:r>
+        <w:rPr>
+          <w:i/>
+          <w:iCs/>
+          <w:color w:val="595959" w:themeColor="text1" w:themeTint="A6"/>
+          <w:sz w:val="20"/>
+          <w:szCs w:val="20"/>
+          <w:lang w:val="sk-SK"/>
+        </w:rPr>
+        <w:t>Obr. 2.</w:t>
+      </w:r>
+      <w:r>
+        <w:rPr>
+          <w:i/>
+          <w:iCs/>
+          <w:color w:val="595959" w:themeColor="text1" w:themeTint="A6"/>
+          <w:sz w:val="20"/>
+          <w:szCs w:val="20"/>
+          <w:lang w:val="sk-SK"/>
+        </w:rPr>
+        <w:t>3 Overeni</w:t>
+      </w:r>
+      <w:r>
+        <w:rPr>
+          <w:i/>
+          <w:iCs/>
+          <w:color w:val="595959" w:themeColor="text1" w:themeTint="A6"/>
+          <w:sz w:val="20"/>
+          <w:szCs w:val="20"/>
+          <w:lang w:val="sk-SK"/>
+        </w:rPr>
+        <w:t>e</w:t>
+      </w:r>
+      <w:r>
+        <w:rPr>
+          <w:i/>
+          <w:iCs/>
+          <w:color w:val="595959" w:themeColor="text1" w:themeTint="A6"/>
+          <w:sz w:val="20"/>
+          <w:szCs w:val="20"/>
+          <w:lang w:val="sk-SK"/>
+        </w:rPr>
+        <w:t>, či má zmysel pokračovať v</w:t>
+      </w:r>
+      <w:r>
+        <w:rPr>
+          <w:i/>
+          <w:iCs/>
+          <w:color w:val="595959" w:themeColor="text1" w:themeTint="A6"/>
+          <w:sz w:val="20"/>
+          <w:szCs w:val="20"/>
+          <w:lang w:val="sk-SK"/>
+        </w:rPr>
+        <w:t> </w:t>
+      </w:r>
+      <w:r>
+        <w:rPr>
+          <w:i/>
+          <w:iCs/>
+          <w:color w:val="595959" w:themeColor="text1" w:themeTint="A6"/>
+          <w:sz w:val="20"/>
+          <w:szCs w:val="20"/>
+          <w:lang w:val="sk-SK"/>
+        </w:rPr>
+        <w:t>hľadaní</w:t>
+      </w:r>
+      <w:r>
+        <w:rPr>
+          <w:i/>
+          <w:iCs/>
+          <w:color w:val="595959" w:themeColor="text1" w:themeTint="A6"/>
+          <w:sz w:val="20"/>
+          <w:szCs w:val="20"/>
+          <w:lang w:val="sk-SK"/>
+        </w:rPr>
+        <w:t xml:space="preserve"> </w:t>
+      </w:r>
+      <w:r>
+        <w:rPr>
+          <w:i/>
+          <w:iCs/>
+          <w:color w:val="595959" w:themeColor="text1" w:themeTint="A6"/>
+          <w:sz w:val="20"/>
+          <w:szCs w:val="20"/>
+          <w:lang w:val="sk-SK"/>
+        </w:rPr>
+        <w:t>(metóda SolveNextSte</w:t>
+      </w:r>
+      <w:r>
+        <w:rPr>
+          <w:i/>
+          <w:iCs/>
+          <w:color w:val="595959" w:themeColor="text1" w:themeTint="A6"/>
+          <w:sz w:val="20"/>
+          <w:szCs w:val="20"/>
+          <w:lang w:val="sk-SK"/>
+        </w:rPr>
+        <w:t>p</w:t>
+      </w:r>
+      <w:r>
+        <w:rPr>
+          <w:i/>
+          <w:iCs/>
+          <w:color w:val="595959" w:themeColor="text1" w:themeTint="A6"/>
+          <w:sz w:val="20"/>
+          <w:szCs w:val="20"/>
+          <w:lang w:val="sk-SK"/>
+        </w:rPr>
+        <w:t>()</w:t>
+      </w:r>
+      <w:r>
+        <w:rPr>
+          <w:i/>
+          <w:iCs/>
+          <w:color w:val="595959" w:themeColor="text1" w:themeTint="A6"/>
+          <w:sz w:val="20"/>
+          <w:szCs w:val="20"/>
+          <w:lang w:val="sk-SK"/>
+        </w:rPr>
+        <w:t xml:space="preserve"> triedy SolvingLoop</w:t>
+      </w:r>
+      <w:r>
+        <w:rPr>
+          <w:i/>
+          <w:iCs/>
+          <w:color w:val="595959" w:themeColor="text1" w:themeTint="A6"/>
+          <w:sz w:val="20"/>
+          <w:szCs w:val="20"/>
+          <w:lang w:val="sk-SK"/>
+        </w:rPr>
+        <w:t>)</w:t>
+      </w:r>
+    </w:p>
+    <w:p>
+      <w:pPr>
+        <w:tabs>
+          <w:tab w:val="left" w:pos="8052"/>
+        </w:tabs>
+        <w:ind w:firstLine="720"/>
+        <w:jc w:val="both"/>
+        <w:rPr>
+          <w:rFonts w:ascii="Times New Roman" w:hAnsi="Times New Roman" w:cs="Times New Roman"/>
+          <w:noProof/>
+          <w:sz w:val="24"/>
+          <w:szCs w:val="24"/>
+        </w:rPr>
+      </w:pPr>
+      <w:r>
+        <w:rPr>
+          <w:rFonts w:ascii="Times New Roman" w:hAnsi="Times New Roman" w:cs="Times New Roman"/>
+          <w:noProof/>
+          <w:sz w:val="24"/>
+          <w:szCs w:val="24"/>
+        </w:rPr>
+        <w:drawing>
+          <wp:anchor distT="0" distB="0" distL="114300" distR="114300" simplePos="0" relativeHeight="251661312" behindDoc="0" locked="0" layoutInCell="1" allowOverlap="1" wp14:anchorId="3312B917" wp14:editId="1F8F6079">
+            <wp:simplePos x="0" y="0"/>
+            <wp:positionH relativeFrom="column">
+              <wp:posOffset>-34636</wp:posOffset>
+            </wp:positionH>
+            <wp:positionV relativeFrom="paragraph">
+              <wp:posOffset>716396</wp:posOffset>
+            </wp:positionV>
+            <wp:extent cx="5731510" cy="2593975"/>
+            <wp:effectExtent l="0" t="0" r="0" b="1270"/>
+            <wp:wrapSquare wrapText="bothSides"/>
+            <wp:docPr id="4" name="Picture 4" descr="Text&#10;&#10;Description automatically generated"/>
+            <wp:cNvGraphicFramePr>
+              <a:graphicFrameLocks xmlns:a="http://schemas.openxmlformats.org/drawingml/2006/main" noChangeAspect="1"/>
+            </wp:cNvGraphicFramePr>
+            <a:graphic xmlns:a="http://schemas.openxmlformats.org/drawingml/2006/main">
+              <a:graphicData uri="http://schemas.openxmlformats.org/drawingml/2006/picture">
+                <pic:pic xmlns:pic="http://schemas.openxmlformats.org/drawingml/2006/picture">
+                  <pic:nvPicPr>
+                    <pic:cNvPr id="4" name="Picture 4" descr="Text&#10;&#10;Description automatically generated"/>
+                    <pic:cNvPicPr/>
+                  </pic:nvPicPr>
+                  <pic:blipFill>
+                    <a:blip r:embed="rId11">
+                      <a:extLst>
+                        <a:ext uri="{28A0092B-C50C-407E-A947-70E740481C1C}">
+                          <a14:useLocalDpi xmlns:a14="http://schemas.microsoft.com/office/drawing/2010/main" val="0"/>
+                        </a:ext>
+                      </a:extLst>
+                    </a:blip>
+                    <a:stretch>
+                      <a:fillRect/>
+                    </a:stretch>
+                  </pic:blipFill>
+                  <pic:spPr>
+                    <a:xfrm>
+                      <a:off x="0" y="0"/>
+                      <a:ext cx="5731510" cy="2593975"/>
+                    </a:xfrm>
+                    <a:prstGeom prst="rect">
+                      <a:avLst/>
+                    </a:prstGeom>
+                  </pic:spPr>
+                </pic:pic>
+              </a:graphicData>
+            </a:graphic>
+            <wp14:sizeRelH relativeFrom="margin">
+              <wp14:pctWidth>0</wp14:pctWidth>
+            </wp14:sizeRelH>
+            <wp14:sizeRelV relativeFrom="margin">
+              <wp14:pctHeight>0</wp14:pctHeight>
+            </wp14:sizeRelV>
+          </wp:anchor>
+        </w:drawing>
+      </w:r>
+      <w:r>
+        <w:rPr>
+          <w:rFonts w:ascii="Times New Roman" w:hAnsi="Times New Roman" w:cs="Times New Roman"/>
+          <w:noProof/>
+          <w:sz w:val="24"/>
+          <w:szCs w:val="24"/>
+        </w:rPr>
+        <w:t xml:space="preserve">V prípade, ak časový limit ešte neuplynul, v ďalšom kroku sa pomocou metódy </w:t>
+      </w:r>
+      <w:r>
+        <w:rPr>
+          <w:rFonts w:ascii="Times New Roman" w:hAnsi="Times New Roman" w:cs="Times New Roman"/>
+          <w:i/>
+          <w:iCs/>
+          <w:noProof/>
+          <w:sz w:val="24"/>
+          <w:szCs w:val="24"/>
+        </w:rPr>
+        <w:t xml:space="preserve">RankTranslations() </w:t>
+      </w:r>
+      <w:r>
+        <w:rPr>
+          <w:rFonts w:ascii="Times New Roman" w:hAnsi="Times New Roman" w:cs="Times New Roman"/>
+          <w:noProof/>
+          <w:sz w:val="24"/>
+          <w:szCs w:val="24"/>
+        </w:rPr>
+        <w:t>zvolia všetky ťahy, pomocou ktorých sa kôň dokáže presunúť z jeho súčasnej pozície na novú, ešte nenavštívenú pozíciu</w:t>
+      </w:r>
+      <w:r>
+        <w:rPr>
+          <w:rFonts w:ascii="Times New Roman" w:hAnsi="Times New Roman" w:cs="Times New Roman"/>
+          <w:noProof/>
+          <w:sz w:val="24"/>
+          <w:szCs w:val="24"/>
+        </w:rPr>
+        <w:t>.</w:t>
+      </w:r>
+    </w:p>
+    <w:p>
+      <w:pPr>
+        <w:tabs>
+          <w:tab w:val="left" w:pos="1164"/>
+          <w:tab w:val="left" w:pos="1356"/>
+          <w:tab w:val="left" w:pos="1728"/>
+        </w:tabs>
+        <w:jc w:val="center"/>
+        <w:rPr>
+          <w:i/>
+          <w:iCs/>
+          <w:color w:val="595959" w:themeColor="text1" w:themeTint="A6"/>
+          <w:sz w:val="20"/>
+          <w:szCs w:val="20"/>
+          <w:lang w:val="sk-SK"/>
+        </w:rPr>
+      </w:pPr>
+      <w:r>
+        <w:rPr>
+          <w:rFonts w:ascii="Times New Roman" w:hAnsi="Times New Roman" w:cs="Times New Roman"/>
+          <w:noProof/>
+          <w:sz w:val="24"/>
+          <w:szCs w:val="24"/>
+        </w:rPr>
+        <w:br w:type="textWrapping" w:clear="all"/>
+      </w:r>
+      <w:r>
+        <w:rPr>
+          <w:i/>
+          <w:iCs/>
+          <w:color w:val="595959" w:themeColor="text1" w:themeTint="A6"/>
+          <w:sz w:val="20"/>
+          <w:szCs w:val="20"/>
+          <w:lang w:val="sk-SK"/>
+        </w:rPr>
+        <w:t>Obr. 2.</w:t>
+      </w:r>
+      <w:r>
+        <w:rPr>
+          <w:i/>
+          <w:iCs/>
+          <w:color w:val="595959" w:themeColor="text1" w:themeTint="A6"/>
+          <w:sz w:val="20"/>
+          <w:szCs w:val="20"/>
+          <w:lang w:val="sk-SK"/>
+        </w:rPr>
+        <w:t>4 Metóda Ran</w:t>
+      </w:r>
+      <w:r>
+        <w:rPr>
+          <w:i/>
+          <w:iCs/>
+          <w:color w:val="595959" w:themeColor="text1" w:themeTint="A6"/>
+          <w:sz w:val="20"/>
+          <w:szCs w:val="20"/>
+          <w:lang w:val="sk-SK"/>
+        </w:rPr>
+        <w:t>k</w:t>
+      </w:r>
+      <w:r>
+        <w:rPr>
+          <w:i/>
+          <w:iCs/>
+          <w:color w:val="595959" w:themeColor="text1" w:themeTint="A6"/>
+          <w:sz w:val="20"/>
+          <w:szCs w:val="20"/>
+          <w:lang w:val="sk-SK"/>
+        </w:rPr>
+        <w:t>Translations() triedy SolvingLoop</w:t>
+      </w:r>
+    </w:p>
+    <w:p>
+      <w:pPr>
+        <w:tabs>
+          <w:tab w:val="left" w:pos="8052"/>
+        </w:tabs>
+        <w:jc w:val="both"/>
+        <w:rPr>
+          <w:rFonts w:ascii="Times New Roman" w:hAnsi="Times New Roman" w:cs="Times New Roman"/>
+          <w:noProof/>
+          <w:sz w:val="24"/>
+          <w:szCs w:val="24"/>
+        </w:rPr>
+      </w:pPr>
+      <w:r>
+        <w:rPr>
+          <w:rFonts w:ascii="Times New Roman" w:hAnsi="Times New Roman" w:cs="Times New Roman"/>
+          <w:noProof/>
+          <w:sz w:val="24"/>
+          <w:szCs w:val="24"/>
+        </w:rPr>
+        <w:t xml:space="preserve">           </w:t>
+      </w:r>
+      <w:r>
+        <w:rPr>
+          <w:rFonts w:ascii="Times New Roman" w:hAnsi="Times New Roman" w:cs="Times New Roman"/>
+          <w:noProof/>
+          <w:sz w:val="24"/>
+          <w:szCs w:val="24"/>
+        </w:rPr>
+        <w:t xml:space="preserve">V tejto metóde sa iteruje cez všetky existujúce kroky pohybu a pomocou metód z triedy </w:t>
+      </w:r>
+      <w:r>
+        <w:rPr>
+          <w:rFonts w:ascii="Times New Roman" w:hAnsi="Times New Roman" w:cs="Times New Roman"/>
+          <w:i/>
+          <w:iCs/>
+          <w:noProof/>
+          <w:sz w:val="24"/>
+          <w:szCs w:val="24"/>
+        </w:rPr>
+        <w:t>Validations.cs</w:t>
+      </w:r>
+      <w:r>
+        <w:rPr>
+          <w:rFonts w:ascii="Times New Roman" w:hAnsi="Times New Roman" w:cs="Times New Roman"/>
+          <w:noProof/>
+          <w:sz w:val="24"/>
+          <w:szCs w:val="24"/>
+        </w:rPr>
+        <w:t xml:space="preserve"> sa zisťuje, či</w:t>
+      </w:r>
+      <w:r>
+        <w:rPr>
+          <w:rFonts w:ascii="Times New Roman" w:hAnsi="Times New Roman" w:cs="Times New Roman"/>
+          <w:noProof/>
+          <w:sz w:val="24"/>
+          <w:szCs w:val="24"/>
+        </w:rPr>
+        <w:t xml:space="preserve"> je možné daný krok vykonať. </w:t>
+      </w:r>
+      <w:r>
+        <w:rPr>
+          <w:rFonts w:ascii="Times New Roman" w:hAnsi="Times New Roman" w:cs="Times New Roman"/>
+          <w:noProof/>
+          <w:sz w:val="24"/>
+          <w:szCs w:val="24"/>
+        </w:rPr>
+        <w:t xml:space="preserve">Ak ide o legálny krok, pomocou metódy </w:t>
+      </w:r>
+      <w:r>
+        <w:rPr>
+          <w:rFonts w:ascii="Times New Roman" w:hAnsi="Times New Roman" w:cs="Times New Roman"/>
+          <w:i/>
+          <w:iCs/>
+          <w:noProof/>
+          <w:sz w:val="24"/>
+          <w:szCs w:val="24"/>
+        </w:rPr>
+        <w:t xml:space="preserve">GetOnwardMovesFromSquare() </w:t>
+      </w:r>
+      <w:r>
+        <w:rPr>
+          <w:rFonts w:ascii="Times New Roman" w:hAnsi="Times New Roman" w:cs="Times New Roman"/>
+          <w:noProof/>
+          <w:sz w:val="24"/>
+          <w:szCs w:val="24"/>
+        </w:rPr>
+        <w:t xml:space="preserve">triedy </w:t>
+      </w:r>
+      <w:r>
+        <w:rPr>
+          <w:rFonts w:ascii="Times New Roman" w:hAnsi="Times New Roman" w:cs="Times New Roman"/>
+          <w:i/>
+          <w:iCs/>
+          <w:noProof/>
+          <w:sz w:val="24"/>
+          <w:szCs w:val="24"/>
+        </w:rPr>
+        <w:t xml:space="preserve">CheckerBoard.cs </w:t>
+      </w:r>
+      <w:r>
+        <w:rPr>
+          <w:rFonts w:ascii="Times New Roman" w:hAnsi="Times New Roman" w:cs="Times New Roman"/>
+          <w:noProof/>
+          <w:sz w:val="24"/>
+          <w:szCs w:val="24"/>
+        </w:rPr>
+        <w:t>sa začne uplatňovať Warnnsdorfova heuristika</w:t>
+      </w:r>
+      <w:r>
+        <w:rPr>
+          <w:rFonts w:ascii="Times New Roman" w:hAnsi="Times New Roman" w:cs="Times New Roman"/>
+          <w:noProof/>
+          <w:sz w:val="24"/>
+          <w:szCs w:val="24"/>
+        </w:rPr>
+        <w:t xml:space="preserve"> – táto metóda totižto zisťuje</w:t>
+      </w:r>
+      <w:r>
+        <w:rPr>
+          <w:rFonts w:ascii="Times New Roman" w:hAnsi="Times New Roman" w:cs="Times New Roman"/>
+          <w:noProof/>
+          <w:sz w:val="24"/>
+          <w:szCs w:val="24"/>
+        </w:rPr>
+        <w:t xml:space="preserve"> váhu kroku (t.j. počet legálnych krokov, ktoré sú z tejto novej pozície uskutočniteľné)</w:t>
+      </w:r>
+      <w:r>
+        <w:rPr>
+          <w:rFonts w:ascii="Times New Roman" w:hAnsi="Times New Roman" w:cs="Times New Roman"/>
+          <w:noProof/>
+          <w:sz w:val="24"/>
+          <w:szCs w:val="24"/>
+        </w:rPr>
+        <w:t xml:space="preserve"> a podľa tejto váhy sú jednotlivé legálny kroky </w:t>
+      </w:r>
+      <w:r>
+        <w:rPr>
+          <w:rFonts w:ascii="Times New Roman" w:hAnsi="Times New Roman" w:cs="Times New Roman"/>
+          <w:noProof/>
+          <w:sz w:val="24"/>
+          <w:szCs w:val="24"/>
+        </w:rPr>
+        <w:t xml:space="preserve">v zozname zoradené vzostupne. </w:t>
+      </w:r>
+    </w:p>
+    <w:p>
+      <w:pPr>
+        <w:spacing w:line="259" w:lineRule="auto"/>
+        <w:rPr>
+          <w:rFonts w:ascii="Times New Roman" w:hAnsi="Times New Roman" w:cs="Times New Roman"/>
+          <w:noProof/>
+          <w:sz w:val="24"/>
+          <w:szCs w:val="24"/>
+        </w:rPr>
+      </w:pPr>
+      <w:r>
+        <w:rPr>
+          <w:rFonts w:ascii="Times New Roman" w:hAnsi="Times New Roman" w:cs="Times New Roman"/>
+          <w:noProof/>
+          <w:sz w:val="24"/>
+          <w:szCs w:val="24"/>
+        </w:rPr>
+        <w:br w:type="page"/>
+      </w:r>
+    </w:p>
+    <w:p>
+      <w:pPr>
+        <w:tabs>
+          <w:tab w:val="left" w:pos="8052"/>
+        </w:tabs>
+        <w:jc w:val="both"/>
+        <w:rPr>
+          <w:rFonts w:ascii="Times New Roman" w:hAnsi="Times New Roman" w:cs="Times New Roman"/>
+          <w:noProof/>
+          <w:sz w:val="24"/>
+          <w:szCs w:val="24"/>
+        </w:rPr>
+      </w:pPr>
+      <w:r>
+        <w:rPr>
+          <w:rFonts w:ascii="Times New Roman" w:hAnsi="Times New Roman" w:cs="Times New Roman"/>
+          <w:noProof/>
+          <w:sz w:val="24"/>
+          <w:szCs w:val="24"/>
+        </w:rPr>
+        <w:lastRenderedPageBreak/>
+        <w:drawing>
+          <wp:anchor distT="0" distB="0" distL="114300" distR="114300" simplePos="0" relativeHeight="251662336" behindDoc="0" locked="0" layoutInCell="1" allowOverlap="1" wp14:anchorId="585E8A61" wp14:editId="60788293">
+            <wp:simplePos x="0" y="0"/>
+            <wp:positionH relativeFrom="column">
+              <wp:posOffset>510540</wp:posOffset>
+            </wp:positionH>
+            <wp:positionV relativeFrom="paragraph">
+              <wp:posOffset>0</wp:posOffset>
+            </wp:positionV>
+            <wp:extent cx="4602480" cy="2124075"/>
+            <wp:effectExtent l="0" t="0" r="7620" b="9525"/>
+            <wp:wrapSquare wrapText="bothSides"/>
+            <wp:docPr id="6" name="Picture 6" descr="Text&#10;&#10;Description automatically generated"/>
+            <wp:cNvGraphicFramePr>
+              <a:graphicFrameLocks xmlns:a="http://schemas.openxmlformats.org/drawingml/2006/main" noChangeAspect="1"/>
+            </wp:cNvGraphicFramePr>
+            <a:graphic xmlns:a="http://schemas.openxmlformats.org/drawingml/2006/main">
+              <a:graphicData uri="http://schemas.openxmlformats.org/drawingml/2006/picture">
+                <pic:pic xmlns:pic="http://schemas.openxmlformats.org/drawingml/2006/picture">
+                  <pic:nvPicPr>
+                    <pic:cNvPr id="6" name="Picture 6" descr="Text&#10;&#10;Description automatically generated"/>
+                    <pic:cNvPicPr/>
+                  </pic:nvPicPr>
+                  <pic:blipFill>
+                    <a:blip r:embed="rId12">
+                      <a:extLst>
+                        <a:ext uri="{28A0092B-C50C-407E-A947-70E740481C1C}">
+                          <a14:useLocalDpi xmlns:a14="http://schemas.microsoft.com/office/drawing/2010/main" val="0"/>
+                        </a:ext>
+                      </a:extLst>
+                    </a:blip>
+                    <a:stretch>
+                      <a:fillRect/>
+                    </a:stretch>
+                  </pic:blipFill>
+                  <pic:spPr>
+                    <a:xfrm>
+                      <a:off x="0" y="0"/>
+                      <a:ext cx="4602480" cy="2124075"/>
+                    </a:xfrm>
+                    <a:prstGeom prst="rect">
+                      <a:avLst/>
+                    </a:prstGeom>
+                  </pic:spPr>
+                </pic:pic>
+              </a:graphicData>
+            </a:graphic>
+            <wp14:sizeRelH relativeFrom="page">
+              <wp14:pctWidth>0</wp14:pctWidth>
+            </wp14:sizeRelH>
+            <wp14:sizeRelV relativeFrom="page">
+              <wp14:pctHeight>0</wp14:pctHeight>
+            </wp14:sizeRelV>
+          </wp:anchor>
+        </w:drawing>
+      </w:r>
+    </w:p>
+    <w:p>
+      <w:pPr>
+        <w:tabs>
+          <w:tab w:val="left" w:pos="8052"/>
+        </w:tabs>
+        <w:jc w:val="both"/>
+        <w:rPr>
+          <w:rFonts w:ascii="Times New Roman" w:hAnsi="Times New Roman" w:cs="Times New Roman"/>
+          <w:noProof/>
+          <w:sz w:val="24"/>
+          <w:szCs w:val="24"/>
+        </w:rPr>
+      </w:pPr>
+    </w:p>
+    <w:p>
+      <w:pPr>
+        <w:rPr>
+          <w:rFonts w:ascii="Times New Roman" w:hAnsi="Times New Roman" w:cs="Times New Roman"/>
+          <w:sz w:val="24"/>
+          <w:szCs w:val="24"/>
+        </w:rPr>
+      </w:pPr>
+    </w:p>
+    <w:p>
+      <w:pPr>
+        <w:rPr>
+          <w:rFonts w:ascii="Times New Roman" w:hAnsi="Times New Roman" w:cs="Times New Roman"/>
+          <w:sz w:val="24"/>
+          <w:szCs w:val="24"/>
+        </w:rPr>
+      </w:pPr>
+    </w:p>
+    <w:p>
+      <w:pPr>
+        <w:rPr>
+          <w:rFonts w:ascii="Times New Roman" w:hAnsi="Times New Roman" w:cs="Times New Roman"/>
+          <w:sz w:val="24"/>
+          <w:szCs w:val="24"/>
+        </w:rPr>
+      </w:pPr>
+    </w:p>
+    <w:p>
+      <w:pPr>
+        <w:rPr>
+          <w:rFonts w:ascii="Times New Roman" w:hAnsi="Times New Roman" w:cs="Times New Roman"/>
+          <w:sz w:val="24"/>
+          <w:szCs w:val="24"/>
+        </w:rPr>
+      </w:pPr>
+    </w:p>
+    <w:p>
+      <w:pPr>
+        <w:rPr>
+          <w:rFonts w:ascii="Times New Roman" w:hAnsi="Times New Roman" w:cs="Times New Roman"/>
+          <w:noProof/>
+          <w:sz w:val="24"/>
+          <w:szCs w:val="24"/>
+        </w:rPr>
+      </w:pPr>
+    </w:p>
+    <w:p>
+      <w:pPr>
+        <w:tabs>
+          <w:tab w:val="left" w:pos="1164"/>
+          <w:tab w:val="left" w:pos="1356"/>
+          <w:tab w:val="left" w:pos="1728"/>
+        </w:tabs>
+        <w:jc w:val="center"/>
+        <w:rPr>
+          <w:i/>
+          <w:iCs/>
+          <w:color w:val="595959" w:themeColor="text1" w:themeTint="A6"/>
+          <w:sz w:val="20"/>
+          <w:szCs w:val="20"/>
+          <w:lang w:val="sk-SK"/>
+        </w:rPr>
+      </w:pPr>
+      <w:r>
+        <w:rPr>
+          <w:rFonts w:ascii="Times New Roman" w:hAnsi="Times New Roman" w:cs="Times New Roman"/>
+          <w:noProof/>
+          <w:sz w:val="24"/>
+          <w:szCs w:val="24"/>
+        </w:rPr>
+        <w:br w:type="textWrapping" w:clear="all"/>
+      </w:r>
+      <w:r>
+        <w:rPr>
+          <w:i/>
+          <w:iCs/>
+          <w:color w:val="595959" w:themeColor="text1" w:themeTint="A6"/>
+          <w:sz w:val="20"/>
+          <w:szCs w:val="20"/>
+          <w:lang w:val="sk-SK"/>
+        </w:rPr>
+        <w:t>Obr. 2.</w:t>
+      </w:r>
+      <w:r>
+        <w:rPr>
+          <w:i/>
+          <w:iCs/>
+          <w:color w:val="595959" w:themeColor="text1" w:themeTint="A6"/>
+          <w:sz w:val="20"/>
+          <w:szCs w:val="20"/>
+          <w:lang w:val="sk-SK"/>
+        </w:rPr>
+        <w:t>5 Metóda GetOnwardMovesFromSquare triedy CheckerBoard</w:t>
+      </w:r>
+    </w:p>
+    <w:p>
+      <w:pPr>
+        <w:jc w:val="both"/>
+        <w:rPr>
+          <w:rFonts w:ascii="Times New Roman" w:hAnsi="Times New Roman" w:cs="Times New Roman"/>
+          <w:sz w:val="24"/>
+          <w:szCs w:val="24"/>
+        </w:rPr>
+      </w:pPr>
+      <w:proofErr w:type="spellStart"/>
+      <w:r>
+        <w:rPr>
+          <w:rFonts w:ascii="Times New Roman" w:hAnsi="Times New Roman" w:cs="Times New Roman"/>
+          <w:sz w:val="24"/>
+          <w:szCs w:val="24"/>
+        </w:rPr>
+        <w:t>Akonáhle</w:t>
+      </w:r>
+      <w:proofErr w:type="spellEnd"/>
+      <w:r>
+        <w:rPr>
+          <w:rFonts w:ascii="Times New Roman" w:hAnsi="Times New Roman" w:cs="Times New Roman"/>
+          <w:sz w:val="24"/>
+          <w:szCs w:val="24"/>
+        </w:rPr>
+        <w:t xml:space="preserve"> </w:t>
+      </w:r>
+      <w:proofErr w:type="spellStart"/>
+      <w:r>
+        <w:rPr>
+          <w:rFonts w:ascii="Times New Roman" w:hAnsi="Times New Roman" w:cs="Times New Roman"/>
+          <w:sz w:val="24"/>
+          <w:szCs w:val="24"/>
+        </w:rPr>
+        <w:t>má</w:t>
+      </w:r>
+      <w:proofErr w:type="spellEnd"/>
+      <w:r>
+        <w:rPr>
+          <w:rFonts w:ascii="Times New Roman" w:hAnsi="Times New Roman" w:cs="Times New Roman"/>
+          <w:sz w:val="24"/>
+          <w:szCs w:val="24"/>
+        </w:rPr>
+        <w:t xml:space="preserve"> </w:t>
+      </w:r>
+      <w:proofErr w:type="spellStart"/>
+      <w:r>
+        <w:rPr>
+          <w:rFonts w:ascii="Times New Roman" w:hAnsi="Times New Roman" w:cs="Times New Roman"/>
+          <w:sz w:val="24"/>
+          <w:szCs w:val="24"/>
+        </w:rPr>
+        <w:t>metóda</w:t>
+      </w:r>
+      <w:proofErr w:type="spellEnd"/>
+      <w:r>
+        <w:rPr>
+          <w:rFonts w:ascii="Times New Roman" w:hAnsi="Times New Roman" w:cs="Times New Roman"/>
+          <w:sz w:val="24"/>
+          <w:szCs w:val="24"/>
+        </w:rPr>
+        <w:t xml:space="preserve"> </w:t>
+      </w:r>
+      <w:proofErr w:type="spellStart"/>
+      <w:proofErr w:type="gramStart"/>
+      <w:r>
+        <w:rPr>
+          <w:rFonts w:ascii="Times New Roman" w:hAnsi="Times New Roman" w:cs="Times New Roman"/>
+          <w:i/>
+          <w:iCs/>
+          <w:sz w:val="24"/>
+          <w:szCs w:val="24"/>
+        </w:rPr>
+        <w:t>SolveNextStep</w:t>
+      </w:r>
+      <w:proofErr w:type="spellEnd"/>
+      <w:r>
+        <w:rPr>
+          <w:rFonts w:ascii="Times New Roman" w:hAnsi="Times New Roman" w:cs="Times New Roman"/>
+          <w:i/>
+          <w:iCs/>
+          <w:sz w:val="24"/>
+          <w:szCs w:val="24"/>
+        </w:rPr>
+        <w:t>(</w:t>
+      </w:r>
+      <w:proofErr w:type="gramEnd"/>
+      <w:r>
+        <w:rPr>
+          <w:rFonts w:ascii="Times New Roman" w:hAnsi="Times New Roman" w:cs="Times New Roman"/>
+          <w:i/>
+          <w:iCs/>
+          <w:sz w:val="24"/>
+          <w:szCs w:val="24"/>
+        </w:rPr>
+        <w:t>)</w:t>
+      </w:r>
+      <w:r>
+        <w:rPr>
+          <w:rFonts w:ascii="Times New Roman" w:hAnsi="Times New Roman" w:cs="Times New Roman"/>
+          <w:sz w:val="24"/>
+          <w:szCs w:val="24"/>
+        </w:rPr>
+        <w:t xml:space="preserve"> k </w:t>
+      </w:r>
+      <w:proofErr w:type="spellStart"/>
+      <w:r>
+        <w:rPr>
+          <w:rFonts w:ascii="Times New Roman" w:hAnsi="Times New Roman" w:cs="Times New Roman"/>
+          <w:sz w:val="24"/>
+          <w:szCs w:val="24"/>
+        </w:rPr>
+        <w:t>dispozícii</w:t>
+      </w:r>
+      <w:proofErr w:type="spellEnd"/>
+      <w:r>
+        <w:rPr>
+          <w:rFonts w:ascii="Times New Roman" w:hAnsi="Times New Roman" w:cs="Times New Roman"/>
+          <w:sz w:val="24"/>
+          <w:szCs w:val="24"/>
+        </w:rPr>
+        <w:t xml:space="preserve"> </w:t>
+      </w:r>
+      <w:proofErr w:type="spellStart"/>
+      <w:r>
+        <w:rPr>
+          <w:rFonts w:ascii="Times New Roman" w:hAnsi="Times New Roman" w:cs="Times New Roman"/>
+          <w:sz w:val="24"/>
+          <w:szCs w:val="24"/>
+        </w:rPr>
+        <w:t>všetky</w:t>
+      </w:r>
+      <w:proofErr w:type="spellEnd"/>
+      <w:r>
+        <w:rPr>
+          <w:rFonts w:ascii="Times New Roman" w:hAnsi="Times New Roman" w:cs="Times New Roman"/>
+          <w:sz w:val="24"/>
+          <w:szCs w:val="24"/>
+        </w:rPr>
+        <w:t xml:space="preserve"> </w:t>
+      </w:r>
+      <w:proofErr w:type="spellStart"/>
+      <w:r>
+        <w:rPr>
+          <w:rFonts w:ascii="Times New Roman" w:hAnsi="Times New Roman" w:cs="Times New Roman"/>
+          <w:sz w:val="24"/>
+          <w:szCs w:val="24"/>
+        </w:rPr>
+        <w:t>legálne</w:t>
+      </w:r>
+      <w:proofErr w:type="spellEnd"/>
+      <w:r>
+        <w:rPr>
+          <w:rFonts w:ascii="Times New Roman" w:hAnsi="Times New Roman" w:cs="Times New Roman"/>
+          <w:sz w:val="24"/>
+          <w:szCs w:val="24"/>
+        </w:rPr>
+        <w:t xml:space="preserve"> </w:t>
+      </w:r>
+      <w:proofErr w:type="spellStart"/>
+      <w:r>
+        <w:rPr>
+          <w:rFonts w:ascii="Times New Roman" w:hAnsi="Times New Roman" w:cs="Times New Roman"/>
+          <w:sz w:val="24"/>
+          <w:szCs w:val="24"/>
+        </w:rPr>
+        <w:t>kroky</w:t>
+      </w:r>
+      <w:proofErr w:type="spellEnd"/>
+      <w:r>
+        <w:rPr>
+          <w:rFonts w:ascii="Times New Roman" w:hAnsi="Times New Roman" w:cs="Times New Roman"/>
+          <w:sz w:val="24"/>
+          <w:szCs w:val="24"/>
+        </w:rPr>
+        <w:t xml:space="preserve"> </w:t>
+      </w:r>
+      <w:proofErr w:type="spellStart"/>
+      <w:r>
+        <w:rPr>
+          <w:rFonts w:ascii="Times New Roman" w:hAnsi="Times New Roman" w:cs="Times New Roman"/>
+          <w:sz w:val="24"/>
+          <w:szCs w:val="24"/>
+        </w:rPr>
+        <w:t>pohybu</w:t>
+      </w:r>
+      <w:proofErr w:type="spellEnd"/>
+      <w:r>
+        <w:rPr>
+          <w:rFonts w:ascii="Times New Roman" w:hAnsi="Times New Roman" w:cs="Times New Roman"/>
+          <w:sz w:val="24"/>
+          <w:szCs w:val="24"/>
+        </w:rPr>
+        <w:t xml:space="preserve"> </w:t>
+      </w:r>
+      <w:proofErr w:type="spellStart"/>
+      <w:r>
+        <w:rPr>
+          <w:rFonts w:ascii="Times New Roman" w:hAnsi="Times New Roman" w:cs="Times New Roman"/>
+          <w:sz w:val="24"/>
+          <w:szCs w:val="24"/>
+        </w:rPr>
+        <w:t>v</w:t>
+      </w:r>
+      <w:r>
+        <w:rPr>
+          <w:rFonts w:ascii="Times New Roman" w:hAnsi="Times New Roman" w:cs="Times New Roman"/>
+          <w:sz w:val="24"/>
+          <w:szCs w:val="24"/>
+        </w:rPr>
+        <w:t>o</w:t>
+      </w:r>
+      <w:proofErr w:type="spellEnd"/>
+      <w:r>
+        <w:rPr>
+          <w:rFonts w:ascii="Times New Roman" w:hAnsi="Times New Roman" w:cs="Times New Roman"/>
+          <w:sz w:val="24"/>
+          <w:szCs w:val="24"/>
+        </w:rPr>
+        <w:t xml:space="preserve"> </w:t>
+      </w:r>
+      <w:proofErr w:type="spellStart"/>
+      <w:r>
+        <w:rPr>
+          <w:rFonts w:ascii="Times New Roman" w:hAnsi="Times New Roman" w:cs="Times New Roman"/>
+          <w:sz w:val="24"/>
+          <w:szCs w:val="24"/>
+        </w:rPr>
+        <w:t>vzostupne</w:t>
+      </w:r>
+      <w:proofErr w:type="spellEnd"/>
+      <w:r>
+        <w:rPr>
+          <w:rFonts w:ascii="Times New Roman" w:hAnsi="Times New Roman" w:cs="Times New Roman"/>
+          <w:sz w:val="24"/>
+          <w:szCs w:val="24"/>
+        </w:rPr>
+        <w:t xml:space="preserve"> </w:t>
+      </w:r>
+      <w:proofErr w:type="spellStart"/>
+      <w:r>
+        <w:rPr>
+          <w:rFonts w:ascii="Times New Roman" w:hAnsi="Times New Roman" w:cs="Times New Roman"/>
+          <w:sz w:val="24"/>
+          <w:szCs w:val="24"/>
+        </w:rPr>
+        <w:t>zoradenom</w:t>
+      </w:r>
+      <w:proofErr w:type="spellEnd"/>
+      <w:r>
+        <w:rPr>
+          <w:rFonts w:ascii="Times New Roman" w:hAnsi="Times New Roman" w:cs="Times New Roman"/>
+          <w:sz w:val="24"/>
+          <w:szCs w:val="24"/>
+        </w:rPr>
+        <w:t xml:space="preserve"> </w:t>
+      </w:r>
+      <w:proofErr w:type="spellStart"/>
+      <w:r>
+        <w:rPr>
+          <w:rFonts w:ascii="Times New Roman" w:hAnsi="Times New Roman" w:cs="Times New Roman"/>
+          <w:sz w:val="24"/>
+          <w:szCs w:val="24"/>
+        </w:rPr>
+        <w:t>zozname</w:t>
+      </w:r>
+      <w:proofErr w:type="spellEnd"/>
+      <w:r>
+        <w:rPr>
+          <w:rFonts w:ascii="Times New Roman" w:hAnsi="Times New Roman" w:cs="Times New Roman"/>
+          <w:sz w:val="24"/>
+          <w:szCs w:val="24"/>
+        </w:rPr>
+        <w:t>,</w:t>
+      </w:r>
+      <w:r>
+        <w:rPr>
+          <w:rFonts w:ascii="Times New Roman" w:hAnsi="Times New Roman" w:cs="Times New Roman"/>
+          <w:sz w:val="24"/>
+          <w:szCs w:val="24"/>
+        </w:rPr>
+        <w:t xml:space="preserve"> </w:t>
+      </w:r>
+      <w:proofErr w:type="spellStart"/>
+      <w:r>
+        <w:rPr>
+          <w:rFonts w:ascii="Times New Roman" w:hAnsi="Times New Roman" w:cs="Times New Roman"/>
+          <w:sz w:val="24"/>
+          <w:szCs w:val="24"/>
+        </w:rPr>
+        <w:t>zvolí</w:t>
+      </w:r>
+      <w:proofErr w:type="spellEnd"/>
+      <w:r>
+        <w:rPr>
+          <w:rFonts w:ascii="Times New Roman" w:hAnsi="Times New Roman" w:cs="Times New Roman"/>
+          <w:sz w:val="24"/>
+          <w:szCs w:val="24"/>
+        </w:rPr>
+        <w:t xml:space="preserve"> </w:t>
+      </w:r>
+      <w:proofErr w:type="spellStart"/>
+      <w:r>
+        <w:rPr>
+          <w:rFonts w:ascii="Times New Roman" w:hAnsi="Times New Roman" w:cs="Times New Roman"/>
+          <w:sz w:val="24"/>
+          <w:szCs w:val="24"/>
+        </w:rPr>
+        <w:t>sa</w:t>
+      </w:r>
+      <w:proofErr w:type="spellEnd"/>
+      <w:r>
+        <w:rPr>
+          <w:rFonts w:ascii="Times New Roman" w:hAnsi="Times New Roman" w:cs="Times New Roman"/>
+          <w:sz w:val="24"/>
+          <w:szCs w:val="24"/>
+        </w:rPr>
+        <w:t xml:space="preserve"> </w:t>
+      </w:r>
+      <w:proofErr w:type="spellStart"/>
+      <w:r>
+        <w:rPr>
+          <w:rFonts w:ascii="Times New Roman" w:hAnsi="Times New Roman" w:cs="Times New Roman"/>
+          <w:sz w:val="24"/>
+          <w:szCs w:val="24"/>
+        </w:rPr>
+        <w:t>prvý</w:t>
+      </w:r>
+      <w:proofErr w:type="spellEnd"/>
+      <w:r>
+        <w:rPr>
+          <w:rFonts w:ascii="Times New Roman" w:hAnsi="Times New Roman" w:cs="Times New Roman"/>
+          <w:sz w:val="24"/>
+          <w:szCs w:val="24"/>
+        </w:rPr>
+        <w:t xml:space="preserve"> </w:t>
+      </w:r>
+      <w:proofErr w:type="spellStart"/>
+      <w:r>
+        <w:rPr>
+          <w:rFonts w:ascii="Times New Roman" w:hAnsi="Times New Roman" w:cs="Times New Roman"/>
+          <w:sz w:val="24"/>
+          <w:szCs w:val="24"/>
+        </w:rPr>
+        <w:t>krok</w:t>
+      </w:r>
+      <w:proofErr w:type="spellEnd"/>
+      <w:r>
+        <w:rPr>
+          <w:rFonts w:ascii="Times New Roman" w:hAnsi="Times New Roman" w:cs="Times New Roman"/>
+          <w:sz w:val="24"/>
+          <w:szCs w:val="24"/>
+        </w:rPr>
+        <w:t xml:space="preserve"> (s </w:t>
+      </w:r>
+      <w:proofErr w:type="spellStart"/>
+      <w:r>
+        <w:rPr>
+          <w:rFonts w:ascii="Times New Roman" w:hAnsi="Times New Roman" w:cs="Times New Roman"/>
+          <w:sz w:val="24"/>
+          <w:szCs w:val="24"/>
+        </w:rPr>
+        <w:t>najnižšou</w:t>
+      </w:r>
+      <w:proofErr w:type="spellEnd"/>
+      <w:r>
+        <w:rPr>
+          <w:rFonts w:ascii="Times New Roman" w:hAnsi="Times New Roman" w:cs="Times New Roman"/>
+          <w:sz w:val="24"/>
+          <w:szCs w:val="24"/>
+        </w:rPr>
+        <w:t xml:space="preserve"> </w:t>
+      </w:r>
+      <w:proofErr w:type="spellStart"/>
+      <w:r>
+        <w:rPr>
+          <w:rFonts w:ascii="Times New Roman" w:hAnsi="Times New Roman" w:cs="Times New Roman"/>
+          <w:sz w:val="24"/>
+          <w:szCs w:val="24"/>
+        </w:rPr>
+        <w:t>cenou</w:t>
+      </w:r>
+      <w:proofErr w:type="spellEnd"/>
+      <w:r>
+        <w:rPr>
+          <w:rFonts w:ascii="Times New Roman" w:hAnsi="Times New Roman" w:cs="Times New Roman"/>
+          <w:sz w:val="24"/>
+          <w:szCs w:val="24"/>
+        </w:rPr>
+        <w:t xml:space="preserve">), </w:t>
+      </w:r>
+      <w:proofErr w:type="spellStart"/>
+      <w:r>
+        <w:rPr>
+          <w:rFonts w:ascii="Times New Roman" w:hAnsi="Times New Roman" w:cs="Times New Roman"/>
+          <w:sz w:val="24"/>
+          <w:szCs w:val="24"/>
+        </w:rPr>
+        <w:t>kôň</w:t>
+      </w:r>
+      <w:proofErr w:type="spellEnd"/>
+      <w:r>
+        <w:rPr>
+          <w:rFonts w:ascii="Times New Roman" w:hAnsi="Times New Roman" w:cs="Times New Roman"/>
+          <w:sz w:val="24"/>
+          <w:szCs w:val="24"/>
+        </w:rPr>
+        <w:t xml:space="preserve"> </w:t>
+      </w:r>
+      <w:proofErr w:type="spellStart"/>
+      <w:r>
+        <w:rPr>
+          <w:rFonts w:ascii="Times New Roman" w:hAnsi="Times New Roman" w:cs="Times New Roman"/>
+          <w:sz w:val="24"/>
+          <w:szCs w:val="24"/>
+        </w:rPr>
+        <w:t>sa</w:t>
+      </w:r>
+      <w:proofErr w:type="spellEnd"/>
+      <w:r>
+        <w:rPr>
+          <w:rFonts w:ascii="Times New Roman" w:hAnsi="Times New Roman" w:cs="Times New Roman"/>
+          <w:sz w:val="24"/>
+          <w:szCs w:val="24"/>
+        </w:rPr>
+        <w:t xml:space="preserve"> </w:t>
+      </w:r>
+      <w:proofErr w:type="spellStart"/>
+      <w:r>
+        <w:rPr>
+          <w:rFonts w:ascii="Times New Roman" w:hAnsi="Times New Roman" w:cs="Times New Roman"/>
+          <w:sz w:val="24"/>
+          <w:szCs w:val="24"/>
+        </w:rPr>
+        <w:t>pomocou</w:t>
+      </w:r>
+      <w:proofErr w:type="spellEnd"/>
+      <w:r>
+        <w:rPr>
+          <w:rFonts w:ascii="Times New Roman" w:hAnsi="Times New Roman" w:cs="Times New Roman"/>
+          <w:sz w:val="24"/>
+          <w:szCs w:val="24"/>
+        </w:rPr>
+        <w:t xml:space="preserve"> </w:t>
+      </w:r>
+      <w:proofErr w:type="spellStart"/>
+      <w:r>
+        <w:rPr>
+          <w:rFonts w:ascii="Times New Roman" w:hAnsi="Times New Roman" w:cs="Times New Roman"/>
+          <w:sz w:val="24"/>
+          <w:szCs w:val="24"/>
+        </w:rPr>
+        <w:t>tohto</w:t>
+      </w:r>
+      <w:proofErr w:type="spellEnd"/>
+      <w:r>
+        <w:rPr>
+          <w:rFonts w:ascii="Times New Roman" w:hAnsi="Times New Roman" w:cs="Times New Roman"/>
+          <w:sz w:val="24"/>
+          <w:szCs w:val="24"/>
+        </w:rPr>
+        <w:t xml:space="preserve"> </w:t>
+      </w:r>
+      <w:proofErr w:type="spellStart"/>
+      <w:r>
+        <w:rPr>
+          <w:rFonts w:ascii="Times New Roman" w:hAnsi="Times New Roman" w:cs="Times New Roman"/>
+          <w:sz w:val="24"/>
+          <w:szCs w:val="24"/>
+        </w:rPr>
+        <w:t>kroku</w:t>
+      </w:r>
+      <w:proofErr w:type="spellEnd"/>
+      <w:r>
+        <w:rPr>
+          <w:rFonts w:ascii="Times New Roman" w:hAnsi="Times New Roman" w:cs="Times New Roman"/>
+          <w:sz w:val="24"/>
+          <w:szCs w:val="24"/>
+        </w:rPr>
+        <w:t xml:space="preserve"> </w:t>
+      </w:r>
+      <w:proofErr w:type="spellStart"/>
+      <w:r>
+        <w:rPr>
+          <w:rFonts w:ascii="Times New Roman" w:hAnsi="Times New Roman" w:cs="Times New Roman"/>
+          <w:sz w:val="24"/>
+          <w:szCs w:val="24"/>
+        </w:rPr>
+        <w:t>presunie</w:t>
+      </w:r>
+      <w:proofErr w:type="spellEnd"/>
+      <w:r>
+        <w:rPr>
+          <w:rFonts w:ascii="Times New Roman" w:hAnsi="Times New Roman" w:cs="Times New Roman"/>
+          <w:sz w:val="24"/>
+          <w:szCs w:val="24"/>
+        </w:rPr>
+        <w:t xml:space="preserve"> </w:t>
+      </w:r>
+      <w:proofErr w:type="spellStart"/>
+      <w:r>
+        <w:rPr>
+          <w:rFonts w:ascii="Times New Roman" w:hAnsi="Times New Roman" w:cs="Times New Roman"/>
+          <w:sz w:val="24"/>
+          <w:szCs w:val="24"/>
+        </w:rPr>
+        <w:t>na</w:t>
+      </w:r>
+      <w:proofErr w:type="spellEnd"/>
+      <w:r>
+        <w:rPr>
+          <w:rFonts w:ascii="Times New Roman" w:hAnsi="Times New Roman" w:cs="Times New Roman"/>
+          <w:sz w:val="24"/>
+          <w:szCs w:val="24"/>
+        </w:rPr>
+        <w:t xml:space="preserve"> </w:t>
+      </w:r>
+      <w:proofErr w:type="spellStart"/>
+      <w:r>
+        <w:rPr>
+          <w:rFonts w:ascii="Times New Roman" w:hAnsi="Times New Roman" w:cs="Times New Roman"/>
+          <w:sz w:val="24"/>
+          <w:szCs w:val="24"/>
+        </w:rPr>
+        <w:t>novú</w:t>
+      </w:r>
+      <w:proofErr w:type="spellEnd"/>
+      <w:r>
+        <w:rPr>
+          <w:rFonts w:ascii="Times New Roman" w:hAnsi="Times New Roman" w:cs="Times New Roman"/>
+          <w:sz w:val="24"/>
+          <w:szCs w:val="24"/>
+        </w:rPr>
+        <w:t xml:space="preserve"> </w:t>
+      </w:r>
+      <w:proofErr w:type="spellStart"/>
+      <w:r>
+        <w:rPr>
+          <w:rFonts w:ascii="Times New Roman" w:hAnsi="Times New Roman" w:cs="Times New Roman"/>
+          <w:sz w:val="24"/>
+          <w:szCs w:val="24"/>
+        </w:rPr>
+        <w:t>pozíciu</w:t>
+      </w:r>
+      <w:proofErr w:type="spellEnd"/>
+      <w:r>
+        <w:rPr>
+          <w:rFonts w:ascii="Times New Roman" w:hAnsi="Times New Roman" w:cs="Times New Roman"/>
+          <w:sz w:val="24"/>
+          <w:szCs w:val="24"/>
+        </w:rPr>
+        <w:t xml:space="preserve">, </w:t>
+      </w:r>
+      <w:proofErr w:type="spellStart"/>
+      <w:r>
+        <w:rPr>
+          <w:rFonts w:ascii="Times New Roman" w:hAnsi="Times New Roman" w:cs="Times New Roman"/>
+          <w:sz w:val="24"/>
+          <w:szCs w:val="24"/>
+        </w:rPr>
+        <w:t>pozícia</w:t>
+      </w:r>
+      <w:proofErr w:type="spellEnd"/>
+      <w:r>
+        <w:rPr>
+          <w:rFonts w:ascii="Times New Roman" w:hAnsi="Times New Roman" w:cs="Times New Roman"/>
+          <w:sz w:val="24"/>
+          <w:szCs w:val="24"/>
+        </w:rPr>
+        <w:t xml:space="preserve"> </w:t>
+      </w:r>
+      <w:proofErr w:type="spellStart"/>
+      <w:r>
+        <w:rPr>
+          <w:rFonts w:ascii="Times New Roman" w:hAnsi="Times New Roman" w:cs="Times New Roman"/>
+          <w:sz w:val="24"/>
+          <w:szCs w:val="24"/>
+        </w:rPr>
+        <w:t>sa</w:t>
+      </w:r>
+      <w:proofErr w:type="spellEnd"/>
+      <w:r>
+        <w:rPr>
+          <w:rFonts w:ascii="Times New Roman" w:hAnsi="Times New Roman" w:cs="Times New Roman"/>
+          <w:sz w:val="24"/>
+          <w:szCs w:val="24"/>
+        </w:rPr>
+        <w:t xml:space="preserve"> </w:t>
+      </w:r>
+      <w:proofErr w:type="spellStart"/>
+      <w:r>
+        <w:rPr>
+          <w:rFonts w:ascii="Times New Roman" w:hAnsi="Times New Roman" w:cs="Times New Roman"/>
+          <w:sz w:val="24"/>
+          <w:szCs w:val="24"/>
+        </w:rPr>
+        <w:t>označí</w:t>
+      </w:r>
+      <w:proofErr w:type="spellEnd"/>
+      <w:r>
+        <w:rPr>
+          <w:rFonts w:ascii="Times New Roman" w:hAnsi="Times New Roman" w:cs="Times New Roman"/>
+          <w:sz w:val="24"/>
+          <w:szCs w:val="24"/>
+        </w:rPr>
+        <w:t xml:space="preserve"> </w:t>
+      </w:r>
+      <w:r>
+        <w:rPr>
+          <w:rFonts w:ascii="Times New Roman" w:hAnsi="Times New Roman" w:cs="Times New Roman"/>
+          <w:sz w:val="24"/>
+          <w:szCs w:val="24"/>
+        </w:rPr>
+        <w:t>(</w:t>
+      </w:r>
+      <w:proofErr w:type="spellStart"/>
+      <w:r>
+        <w:rPr>
+          <w:rFonts w:ascii="Times New Roman" w:hAnsi="Times New Roman" w:cs="Times New Roman"/>
+          <w:sz w:val="24"/>
+          <w:szCs w:val="24"/>
+        </w:rPr>
+        <w:t>tieto</w:t>
+      </w:r>
+      <w:proofErr w:type="spellEnd"/>
+      <w:r>
+        <w:rPr>
+          <w:rFonts w:ascii="Times New Roman" w:hAnsi="Times New Roman" w:cs="Times New Roman"/>
+          <w:sz w:val="24"/>
+          <w:szCs w:val="24"/>
+        </w:rPr>
+        <w:t xml:space="preserve"> </w:t>
+      </w:r>
+      <w:proofErr w:type="spellStart"/>
+      <w:r>
+        <w:rPr>
+          <w:rFonts w:ascii="Times New Roman" w:hAnsi="Times New Roman" w:cs="Times New Roman"/>
+          <w:sz w:val="24"/>
+          <w:szCs w:val="24"/>
+        </w:rPr>
+        <w:t>údaje</w:t>
+      </w:r>
+      <w:proofErr w:type="spellEnd"/>
+      <w:r>
+        <w:rPr>
+          <w:rFonts w:ascii="Times New Roman" w:hAnsi="Times New Roman" w:cs="Times New Roman"/>
+          <w:sz w:val="24"/>
+          <w:szCs w:val="24"/>
+        </w:rPr>
+        <w:t xml:space="preserve"> </w:t>
+      </w:r>
+      <w:proofErr w:type="spellStart"/>
+      <w:r>
+        <w:rPr>
+          <w:rFonts w:ascii="Times New Roman" w:hAnsi="Times New Roman" w:cs="Times New Roman"/>
+          <w:sz w:val="24"/>
+          <w:szCs w:val="24"/>
+        </w:rPr>
+        <w:t>sú</w:t>
+      </w:r>
+      <w:proofErr w:type="spellEnd"/>
+      <w:r>
+        <w:rPr>
+          <w:rFonts w:ascii="Times New Roman" w:hAnsi="Times New Roman" w:cs="Times New Roman"/>
+          <w:sz w:val="24"/>
+          <w:szCs w:val="24"/>
+        </w:rPr>
+        <w:t xml:space="preserve"> </w:t>
+      </w:r>
+      <w:proofErr w:type="spellStart"/>
+      <w:r>
+        <w:rPr>
+          <w:rFonts w:ascii="Times New Roman" w:hAnsi="Times New Roman" w:cs="Times New Roman"/>
+          <w:sz w:val="24"/>
+          <w:szCs w:val="24"/>
+        </w:rPr>
+        <w:t>uložené</w:t>
+      </w:r>
+      <w:proofErr w:type="spellEnd"/>
+      <w:r>
+        <w:rPr>
+          <w:rFonts w:ascii="Times New Roman" w:hAnsi="Times New Roman" w:cs="Times New Roman"/>
+          <w:sz w:val="24"/>
+          <w:szCs w:val="24"/>
+        </w:rPr>
+        <w:t xml:space="preserve"> v </w:t>
+      </w:r>
+      <w:proofErr w:type="spellStart"/>
+      <w:r>
+        <w:rPr>
+          <w:rFonts w:ascii="Times New Roman" w:hAnsi="Times New Roman" w:cs="Times New Roman"/>
+          <w:sz w:val="24"/>
+          <w:szCs w:val="24"/>
+        </w:rPr>
+        <w:t>inštancii</w:t>
+      </w:r>
+      <w:proofErr w:type="spellEnd"/>
+      <w:r>
+        <w:rPr>
+          <w:rFonts w:ascii="Times New Roman" w:hAnsi="Times New Roman" w:cs="Times New Roman"/>
+          <w:sz w:val="24"/>
+          <w:szCs w:val="24"/>
+        </w:rPr>
+        <w:t xml:space="preserve"> </w:t>
+      </w:r>
+      <w:proofErr w:type="spellStart"/>
+      <w:r>
+        <w:rPr>
+          <w:rFonts w:ascii="Times New Roman" w:hAnsi="Times New Roman" w:cs="Times New Roman"/>
+          <w:sz w:val="24"/>
+          <w:szCs w:val="24"/>
+        </w:rPr>
+        <w:t>koňa</w:t>
+      </w:r>
+      <w:proofErr w:type="spellEnd"/>
+      <w:r>
+        <w:rPr>
+          <w:rFonts w:ascii="Times New Roman" w:hAnsi="Times New Roman" w:cs="Times New Roman"/>
+          <w:sz w:val="24"/>
+          <w:szCs w:val="24"/>
+        </w:rPr>
+        <w:t xml:space="preserve">, resp. </w:t>
+      </w:r>
+      <w:proofErr w:type="spellStart"/>
+      <w:r>
+        <w:rPr>
+          <w:rFonts w:ascii="Times New Roman" w:hAnsi="Times New Roman" w:cs="Times New Roman"/>
+          <w:sz w:val="24"/>
+          <w:szCs w:val="24"/>
+        </w:rPr>
+        <w:t>štvorca</w:t>
+      </w:r>
+      <w:proofErr w:type="spellEnd"/>
+      <w:r>
+        <w:rPr>
+          <w:rFonts w:ascii="Times New Roman" w:hAnsi="Times New Roman" w:cs="Times New Roman"/>
+          <w:sz w:val="24"/>
+          <w:szCs w:val="24"/>
+        </w:rPr>
+        <w:t xml:space="preserve"> </w:t>
+      </w:r>
+      <w:proofErr w:type="spellStart"/>
+      <w:r>
+        <w:rPr>
+          <w:rFonts w:ascii="Times New Roman" w:hAnsi="Times New Roman" w:cs="Times New Roman"/>
+          <w:sz w:val="24"/>
+          <w:szCs w:val="24"/>
+        </w:rPr>
+        <w:t>šachovnice</w:t>
+      </w:r>
+      <w:proofErr w:type="spellEnd"/>
+      <w:r>
+        <w:rPr>
+          <w:rFonts w:ascii="Times New Roman" w:hAnsi="Times New Roman" w:cs="Times New Roman"/>
+          <w:sz w:val="24"/>
+          <w:szCs w:val="24"/>
+        </w:rPr>
+        <w:t xml:space="preserve">) </w:t>
+      </w:r>
+      <w:r>
+        <w:rPr>
+          <w:rFonts w:ascii="Times New Roman" w:hAnsi="Times New Roman" w:cs="Times New Roman"/>
+          <w:sz w:val="24"/>
+          <w:szCs w:val="24"/>
+        </w:rPr>
+        <w:t xml:space="preserve">a </w:t>
+      </w:r>
+      <w:proofErr w:type="spellStart"/>
+      <w:r>
+        <w:rPr>
+          <w:rFonts w:ascii="Times New Roman" w:hAnsi="Times New Roman" w:cs="Times New Roman"/>
+          <w:sz w:val="24"/>
+          <w:szCs w:val="24"/>
+        </w:rPr>
+        <w:t>začne</w:t>
+      </w:r>
+      <w:proofErr w:type="spellEnd"/>
+      <w:r>
+        <w:rPr>
+          <w:rFonts w:ascii="Times New Roman" w:hAnsi="Times New Roman" w:cs="Times New Roman"/>
+          <w:sz w:val="24"/>
+          <w:szCs w:val="24"/>
+        </w:rPr>
+        <w:t xml:space="preserve"> </w:t>
+      </w:r>
+      <w:proofErr w:type="spellStart"/>
+      <w:r>
+        <w:rPr>
+          <w:rFonts w:ascii="Times New Roman" w:hAnsi="Times New Roman" w:cs="Times New Roman"/>
+          <w:sz w:val="24"/>
+          <w:szCs w:val="24"/>
+        </w:rPr>
+        <w:t>sa</w:t>
+      </w:r>
+      <w:proofErr w:type="spellEnd"/>
+      <w:r>
+        <w:rPr>
+          <w:rFonts w:ascii="Times New Roman" w:hAnsi="Times New Roman" w:cs="Times New Roman"/>
+          <w:sz w:val="24"/>
+          <w:szCs w:val="24"/>
+        </w:rPr>
+        <w:t xml:space="preserve"> </w:t>
+      </w:r>
+      <w:proofErr w:type="spellStart"/>
+      <w:r>
+        <w:rPr>
+          <w:rFonts w:ascii="Times New Roman" w:hAnsi="Times New Roman" w:cs="Times New Roman"/>
+          <w:sz w:val="24"/>
+          <w:szCs w:val="24"/>
+        </w:rPr>
+        <w:t>rekurzívne</w:t>
+      </w:r>
+      <w:proofErr w:type="spellEnd"/>
+      <w:r>
+        <w:rPr>
+          <w:rFonts w:ascii="Times New Roman" w:hAnsi="Times New Roman" w:cs="Times New Roman"/>
+          <w:sz w:val="24"/>
+          <w:szCs w:val="24"/>
+        </w:rPr>
+        <w:t xml:space="preserve"> </w:t>
+      </w:r>
+      <w:proofErr w:type="spellStart"/>
+      <w:r>
+        <w:rPr>
+          <w:rFonts w:ascii="Times New Roman" w:hAnsi="Times New Roman" w:cs="Times New Roman"/>
+          <w:sz w:val="24"/>
+          <w:szCs w:val="24"/>
+        </w:rPr>
+        <w:t>volanie</w:t>
+      </w:r>
+      <w:proofErr w:type="spellEnd"/>
+      <w:r>
+        <w:rPr>
+          <w:rFonts w:ascii="Times New Roman" w:hAnsi="Times New Roman" w:cs="Times New Roman"/>
+          <w:sz w:val="24"/>
+          <w:szCs w:val="24"/>
+        </w:rPr>
+        <w:t xml:space="preserve"> </w:t>
+      </w:r>
+      <w:proofErr w:type="spellStart"/>
+      <w:r>
+        <w:rPr>
+          <w:rFonts w:ascii="Times New Roman" w:hAnsi="Times New Roman" w:cs="Times New Roman"/>
+          <w:i/>
+          <w:iCs/>
+          <w:sz w:val="24"/>
+          <w:szCs w:val="24"/>
+        </w:rPr>
+        <w:t>SolveNextStep</w:t>
+      </w:r>
+      <w:proofErr w:type="spellEnd"/>
+      <w:r>
+        <w:rPr>
+          <w:rFonts w:ascii="Times New Roman" w:hAnsi="Times New Roman" w:cs="Times New Roman"/>
+          <w:i/>
+          <w:iCs/>
+          <w:sz w:val="24"/>
+          <w:szCs w:val="24"/>
+        </w:rPr>
+        <w:t>()</w:t>
+      </w:r>
+      <w:r>
+        <w:rPr>
+          <w:rFonts w:ascii="Times New Roman" w:hAnsi="Times New Roman" w:cs="Times New Roman"/>
+          <w:sz w:val="24"/>
+          <w:szCs w:val="24"/>
+        </w:rPr>
+        <w:t xml:space="preserve">, </w:t>
+      </w:r>
+      <w:proofErr w:type="spellStart"/>
+      <w:r>
+        <w:rPr>
+          <w:rFonts w:ascii="Times New Roman" w:hAnsi="Times New Roman" w:cs="Times New Roman"/>
+          <w:sz w:val="24"/>
+          <w:szCs w:val="24"/>
+        </w:rPr>
+        <w:t>pričom</w:t>
+      </w:r>
+      <w:proofErr w:type="spellEnd"/>
+      <w:r>
+        <w:rPr>
+          <w:rFonts w:ascii="Times New Roman" w:hAnsi="Times New Roman" w:cs="Times New Roman"/>
+          <w:sz w:val="24"/>
+          <w:szCs w:val="24"/>
+        </w:rPr>
+        <w:t xml:space="preserve"> t</w:t>
+      </w:r>
+      <w:r>
+        <w:rPr>
+          <w:rFonts w:ascii="Times New Roman" w:hAnsi="Times New Roman" w:cs="Times New Roman"/>
+          <w:sz w:val="24"/>
+          <w:szCs w:val="24"/>
+        </w:rPr>
+        <w:t xml:space="preserve">oto </w:t>
+      </w:r>
+      <w:proofErr w:type="spellStart"/>
+      <w:r>
+        <w:rPr>
+          <w:rFonts w:ascii="Times New Roman" w:hAnsi="Times New Roman" w:cs="Times New Roman"/>
+          <w:sz w:val="24"/>
+          <w:szCs w:val="24"/>
+        </w:rPr>
+        <w:t>volanie</w:t>
+      </w:r>
+      <w:proofErr w:type="spellEnd"/>
+      <w:r>
+        <w:rPr>
+          <w:rFonts w:ascii="Times New Roman" w:hAnsi="Times New Roman" w:cs="Times New Roman"/>
+          <w:sz w:val="24"/>
+          <w:szCs w:val="24"/>
+        </w:rPr>
+        <w:t xml:space="preserve"> </w:t>
+      </w:r>
+      <w:proofErr w:type="spellStart"/>
+      <w:r>
+        <w:rPr>
+          <w:rFonts w:ascii="Times New Roman" w:hAnsi="Times New Roman" w:cs="Times New Roman"/>
+          <w:sz w:val="24"/>
+          <w:szCs w:val="24"/>
+        </w:rPr>
+        <w:t>pokračuje</w:t>
+      </w:r>
+      <w:proofErr w:type="spellEnd"/>
+      <w:r>
+        <w:rPr>
+          <w:rFonts w:ascii="Times New Roman" w:hAnsi="Times New Roman" w:cs="Times New Roman"/>
+          <w:sz w:val="24"/>
+          <w:szCs w:val="24"/>
+        </w:rPr>
+        <w:t xml:space="preserve"> </w:t>
+      </w:r>
+      <w:proofErr w:type="spellStart"/>
+      <w:r>
+        <w:rPr>
+          <w:rFonts w:ascii="Times New Roman" w:hAnsi="Times New Roman" w:cs="Times New Roman"/>
+          <w:sz w:val="24"/>
+          <w:szCs w:val="24"/>
+        </w:rPr>
+        <w:t>buď</w:t>
+      </w:r>
+      <w:proofErr w:type="spellEnd"/>
+      <w:r>
+        <w:rPr>
+          <w:rFonts w:ascii="Times New Roman" w:hAnsi="Times New Roman" w:cs="Times New Roman"/>
+          <w:sz w:val="24"/>
+          <w:szCs w:val="24"/>
+        </w:rPr>
+        <w:t xml:space="preserve"> </w:t>
+      </w:r>
+      <w:proofErr w:type="spellStart"/>
+      <w:r>
+        <w:rPr>
+          <w:rFonts w:ascii="Times New Roman" w:hAnsi="Times New Roman" w:cs="Times New Roman"/>
+          <w:sz w:val="24"/>
+          <w:szCs w:val="24"/>
+        </w:rPr>
+        <w:t>dovtedy</w:t>
+      </w:r>
+      <w:proofErr w:type="spellEnd"/>
+      <w:r>
+        <w:rPr>
+          <w:rFonts w:ascii="Times New Roman" w:hAnsi="Times New Roman" w:cs="Times New Roman"/>
+          <w:sz w:val="24"/>
+          <w:szCs w:val="24"/>
+        </w:rPr>
+        <w:t xml:space="preserve">, </w:t>
+      </w:r>
+      <w:proofErr w:type="spellStart"/>
+      <w:r>
+        <w:rPr>
+          <w:rFonts w:ascii="Times New Roman" w:hAnsi="Times New Roman" w:cs="Times New Roman"/>
+          <w:sz w:val="24"/>
+          <w:szCs w:val="24"/>
+        </w:rPr>
+        <w:t>kým</w:t>
+      </w:r>
+      <w:proofErr w:type="spellEnd"/>
+      <w:r>
+        <w:rPr>
+          <w:rFonts w:ascii="Times New Roman" w:hAnsi="Times New Roman" w:cs="Times New Roman"/>
+          <w:sz w:val="24"/>
+          <w:szCs w:val="24"/>
+        </w:rPr>
+        <w:t xml:space="preserve"> </w:t>
+      </w:r>
+      <w:proofErr w:type="spellStart"/>
+      <w:r>
+        <w:rPr>
+          <w:rFonts w:ascii="Times New Roman" w:hAnsi="Times New Roman" w:cs="Times New Roman"/>
+          <w:sz w:val="24"/>
+          <w:szCs w:val="24"/>
+        </w:rPr>
+        <w:t>nie</w:t>
+      </w:r>
+      <w:proofErr w:type="spellEnd"/>
+      <w:r>
+        <w:rPr>
+          <w:rFonts w:ascii="Times New Roman" w:hAnsi="Times New Roman" w:cs="Times New Roman"/>
+          <w:sz w:val="24"/>
+          <w:szCs w:val="24"/>
+        </w:rPr>
+        <w:t xml:space="preserve"> je </w:t>
+      </w:r>
+      <w:proofErr w:type="spellStart"/>
+      <w:r>
+        <w:rPr>
+          <w:rFonts w:ascii="Times New Roman" w:hAnsi="Times New Roman" w:cs="Times New Roman"/>
+          <w:sz w:val="24"/>
+          <w:szCs w:val="24"/>
+        </w:rPr>
+        <w:t>splnená</w:t>
+      </w:r>
+      <w:proofErr w:type="spellEnd"/>
+      <w:r>
+        <w:rPr>
+          <w:rFonts w:ascii="Times New Roman" w:hAnsi="Times New Roman" w:cs="Times New Roman"/>
+          <w:sz w:val="24"/>
+          <w:szCs w:val="24"/>
+        </w:rPr>
+        <w:t xml:space="preserve"> </w:t>
+      </w:r>
+      <w:proofErr w:type="spellStart"/>
+      <w:r>
+        <w:rPr>
+          <w:rFonts w:ascii="Times New Roman" w:hAnsi="Times New Roman" w:cs="Times New Roman"/>
+          <w:sz w:val="24"/>
+          <w:szCs w:val="24"/>
+        </w:rPr>
+        <w:t>jedna</w:t>
+      </w:r>
+      <w:proofErr w:type="spellEnd"/>
+      <w:r>
+        <w:rPr>
+          <w:rFonts w:ascii="Times New Roman" w:hAnsi="Times New Roman" w:cs="Times New Roman"/>
+          <w:sz w:val="24"/>
+          <w:szCs w:val="24"/>
+        </w:rPr>
+        <w:t xml:space="preserve"> z </w:t>
+      </w:r>
+      <w:proofErr w:type="spellStart"/>
+      <w:r>
+        <w:rPr>
+          <w:rFonts w:ascii="Times New Roman" w:hAnsi="Times New Roman" w:cs="Times New Roman"/>
+          <w:sz w:val="24"/>
+          <w:szCs w:val="24"/>
+        </w:rPr>
+        <w:t>podmienok</w:t>
+      </w:r>
+      <w:proofErr w:type="spellEnd"/>
+      <w:r>
+        <w:rPr>
+          <w:rFonts w:ascii="Times New Roman" w:hAnsi="Times New Roman" w:cs="Times New Roman"/>
+          <w:sz w:val="24"/>
+          <w:szCs w:val="24"/>
+        </w:rPr>
+        <w:t xml:space="preserve"> </w:t>
+      </w:r>
+      <w:proofErr w:type="spellStart"/>
+      <w:r>
+        <w:rPr>
+          <w:rFonts w:ascii="Times New Roman" w:hAnsi="Times New Roman" w:cs="Times New Roman"/>
+          <w:sz w:val="24"/>
+          <w:szCs w:val="24"/>
+        </w:rPr>
+        <w:t>na</w:t>
+      </w:r>
+      <w:proofErr w:type="spellEnd"/>
+      <w:r>
+        <w:rPr>
+          <w:rFonts w:ascii="Times New Roman" w:hAnsi="Times New Roman" w:cs="Times New Roman"/>
+          <w:sz w:val="24"/>
+          <w:szCs w:val="24"/>
+        </w:rPr>
+        <w:t xml:space="preserve"> </w:t>
+      </w:r>
+      <w:proofErr w:type="spellStart"/>
+      <w:r>
+        <w:rPr>
+          <w:rFonts w:ascii="Times New Roman" w:hAnsi="Times New Roman" w:cs="Times New Roman"/>
+          <w:sz w:val="24"/>
+          <w:szCs w:val="24"/>
+        </w:rPr>
+        <w:t>Obr</w:t>
+      </w:r>
+      <w:proofErr w:type="spellEnd"/>
+      <w:r>
+        <w:rPr>
+          <w:rFonts w:ascii="Times New Roman" w:hAnsi="Times New Roman" w:cs="Times New Roman"/>
+          <w:sz w:val="24"/>
+          <w:szCs w:val="24"/>
+        </w:rPr>
+        <w:t xml:space="preserve">. 2.3, </w:t>
+      </w:r>
+      <w:proofErr w:type="spellStart"/>
+      <w:r>
+        <w:rPr>
+          <w:rFonts w:ascii="Times New Roman" w:hAnsi="Times New Roman" w:cs="Times New Roman"/>
+          <w:sz w:val="24"/>
+          <w:szCs w:val="24"/>
+        </w:rPr>
+        <w:t>alebo</w:t>
+      </w:r>
+      <w:proofErr w:type="spellEnd"/>
+      <w:r>
+        <w:rPr>
+          <w:rFonts w:ascii="Times New Roman" w:hAnsi="Times New Roman" w:cs="Times New Roman"/>
+          <w:sz w:val="24"/>
+          <w:szCs w:val="24"/>
+        </w:rPr>
+        <w:t xml:space="preserve"> </w:t>
+      </w:r>
+      <w:proofErr w:type="spellStart"/>
+      <w:r>
+        <w:rPr>
+          <w:rFonts w:ascii="Times New Roman" w:hAnsi="Times New Roman" w:cs="Times New Roman"/>
+          <w:sz w:val="24"/>
+          <w:szCs w:val="24"/>
+        </w:rPr>
+        <w:t>sa</w:t>
+      </w:r>
+      <w:proofErr w:type="spellEnd"/>
+      <w:r>
+        <w:rPr>
+          <w:rFonts w:ascii="Times New Roman" w:hAnsi="Times New Roman" w:cs="Times New Roman"/>
+          <w:sz w:val="24"/>
+          <w:szCs w:val="24"/>
+        </w:rPr>
+        <w:t xml:space="preserve"> </w:t>
+      </w:r>
+      <w:proofErr w:type="spellStart"/>
+      <w:r>
+        <w:rPr>
+          <w:rFonts w:ascii="Times New Roman" w:hAnsi="Times New Roman" w:cs="Times New Roman"/>
+          <w:sz w:val="24"/>
+          <w:szCs w:val="24"/>
+        </w:rPr>
+        <w:t>prehľadajú</w:t>
+      </w:r>
+      <w:proofErr w:type="spellEnd"/>
+      <w:r>
+        <w:rPr>
+          <w:rFonts w:ascii="Times New Roman" w:hAnsi="Times New Roman" w:cs="Times New Roman"/>
+          <w:sz w:val="24"/>
+          <w:szCs w:val="24"/>
+        </w:rPr>
+        <w:t xml:space="preserve"> </w:t>
+      </w:r>
+      <w:proofErr w:type="spellStart"/>
+      <w:r>
+        <w:rPr>
+          <w:rFonts w:ascii="Times New Roman" w:hAnsi="Times New Roman" w:cs="Times New Roman"/>
+          <w:sz w:val="24"/>
+          <w:szCs w:val="24"/>
+        </w:rPr>
+        <w:t>všetky</w:t>
+      </w:r>
+      <w:proofErr w:type="spellEnd"/>
+      <w:r>
+        <w:rPr>
+          <w:rFonts w:ascii="Times New Roman" w:hAnsi="Times New Roman" w:cs="Times New Roman"/>
+          <w:sz w:val="24"/>
+          <w:szCs w:val="24"/>
+        </w:rPr>
+        <w:t xml:space="preserve"> </w:t>
+      </w:r>
+      <w:proofErr w:type="spellStart"/>
+      <w:r>
+        <w:rPr>
+          <w:rFonts w:ascii="Times New Roman" w:hAnsi="Times New Roman" w:cs="Times New Roman"/>
+          <w:sz w:val="24"/>
+          <w:szCs w:val="24"/>
+        </w:rPr>
+        <w:t>možnosti</w:t>
+      </w:r>
+      <w:proofErr w:type="spellEnd"/>
+      <w:r>
+        <w:rPr>
+          <w:rFonts w:ascii="Times New Roman" w:hAnsi="Times New Roman" w:cs="Times New Roman"/>
+          <w:sz w:val="24"/>
+          <w:szCs w:val="24"/>
+        </w:rPr>
+        <w:t xml:space="preserve"> a </w:t>
+      </w:r>
+      <w:proofErr w:type="spellStart"/>
+      <w:r>
+        <w:rPr>
+          <w:rFonts w:ascii="Times New Roman" w:hAnsi="Times New Roman" w:cs="Times New Roman"/>
+          <w:sz w:val="24"/>
+          <w:szCs w:val="24"/>
+        </w:rPr>
+        <w:t>zistí</w:t>
+      </w:r>
+      <w:proofErr w:type="spellEnd"/>
+      <w:r>
+        <w:rPr>
+          <w:rFonts w:ascii="Times New Roman" w:hAnsi="Times New Roman" w:cs="Times New Roman"/>
+          <w:sz w:val="24"/>
+          <w:szCs w:val="24"/>
+        </w:rPr>
+        <w:t xml:space="preserve"> </w:t>
+      </w:r>
+      <w:proofErr w:type="spellStart"/>
+      <w:r>
+        <w:rPr>
+          <w:rFonts w:ascii="Times New Roman" w:hAnsi="Times New Roman" w:cs="Times New Roman"/>
+          <w:sz w:val="24"/>
+          <w:szCs w:val="24"/>
+        </w:rPr>
+        <w:t>sa</w:t>
+      </w:r>
+      <w:proofErr w:type="spellEnd"/>
+      <w:r>
+        <w:rPr>
+          <w:rFonts w:ascii="Times New Roman" w:hAnsi="Times New Roman" w:cs="Times New Roman"/>
+          <w:sz w:val="24"/>
+          <w:szCs w:val="24"/>
+        </w:rPr>
+        <w:t xml:space="preserve">, </w:t>
+      </w:r>
+      <w:proofErr w:type="spellStart"/>
+      <w:r>
+        <w:rPr>
+          <w:rFonts w:ascii="Times New Roman" w:hAnsi="Times New Roman" w:cs="Times New Roman"/>
+          <w:sz w:val="24"/>
+          <w:szCs w:val="24"/>
+        </w:rPr>
+        <w:t>že</w:t>
+      </w:r>
+      <w:proofErr w:type="spellEnd"/>
+      <w:r>
+        <w:rPr>
+          <w:rFonts w:ascii="Times New Roman" w:hAnsi="Times New Roman" w:cs="Times New Roman"/>
+          <w:sz w:val="24"/>
+          <w:szCs w:val="24"/>
+        </w:rPr>
+        <w:t xml:space="preserve"> pre </w:t>
+      </w:r>
+      <w:proofErr w:type="spellStart"/>
+      <w:r>
+        <w:rPr>
+          <w:rFonts w:ascii="Times New Roman" w:hAnsi="Times New Roman" w:cs="Times New Roman"/>
+          <w:sz w:val="24"/>
+          <w:szCs w:val="24"/>
+        </w:rPr>
+        <w:t>daný</w:t>
+      </w:r>
+      <w:proofErr w:type="spellEnd"/>
+      <w:r>
+        <w:rPr>
+          <w:rFonts w:ascii="Times New Roman" w:hAnsi="Times New Roman" w:cs="Times New Roman"/>
+          <w:sz w:val="24"/>
+          <w:szCs w:val="24"/>
+        </w:rPr>
+        <w:t xml:space="preserve"> </w:t>
+      </w:r>
+      <w:proofErr w:type="spellStart"/>
+      <w:r>
+        <w:rPr>
+          <w:rFonts w:ascii="Times New Roman" w:hAnsi="Times New Roman" w:cs="Times New Roman"/>
+          <w:sz w:val="24"/>
+          <w:szCs w:val="24"/>
+        </w:rPr>
+        <w:t>vstup</w:t>
+      </w:r>
+      <w:proofErr w:type="spellEnd"/>
+      <w:r>
+        <w:rPr>
+          <w:rFonts w:ascii="Times New Roman" w:hAnsi="Times New Roman" w:cs="Times New Roman"/>
+          <w:sz w:val="24"/>
+          <w:szCs w:val="24"/>
+        </w:rPr>
+        <w:t xml:space="preserve"> </w:t>
+      </w:r>
+      <w:proofErr w:type="spellStart"/>
+      <w:r>
+        <w:rPr>
+          <w:rFonts w:ascii="Times New Roman" w:hAnsi="Times New Roman" w:cs="Times New Roman"/>
+          <w:sz w:val="24"/>
+          <w:szCs w:val="24"/>
+        </w:rPr>
+        <w:t>neexistuje</w:t>
+      </w:r>
+      <w:proofErr w:type="spellEnd"/>
+      <w:r>
+        <w:rPr>
+          <w:rFonts w:ascii="Times New Roman" w:hAnsi="Times New Roman" w:cs="Times New Roman"/>
+          <w:sz w:val="24"/>
+          <w:szCs w:val="24"/>
+        </w:rPr>
+        <w:t xml:space="preserve"> </w:t>
+      </w:r>
+      <w:proofErr w:type="spellStart"/>
+      <w:r>
+        <w:rPr>
+          <w:rFonts w:ascii="Times New Roman" w:hAnsi="Times New Roman" w:cs="Times New Roman"/>
+          <w:sz w:val="24"/>
+          <w:szCs w:val="24"/>
+        </w:rPr>
+        <w:t>riešenie</w:t>
+      </w:r>
+      <w:proofErr w:type="spellEnd"/>
+      <w:r>
+        <w:rPr>
+          <w:rFonts w:ascii="Times New Roman" w:hAnsi="Times New Roman" w:cs="Times New Roman"/>
+          <w:sz w:val="24"/>
+          <w:szCs w:val="24"/>
+        </w:rPr>
+        <w:t>.</w:t>
+      </w:r>
+    </w:p>
+    <w:p>
+      <w:pPr>
+        <w:jc w:val="both"/>
+        <w:rPr>
+          <w:rFonts w:ascii="Times New Roman" w:hAnsi="Times New Roman" w:cs="Times New Roman"/>
+          <w:sz w:val="24"/>
+          <w:szCs w:val="24"/>
+        </w:rPr>
+      </w:pPr>
+      <w:r>
+        <w:rPr>
+          <w:rFonts w:ascii="Times New Roman" w:hAnsi="Times New Roman" w:cs="Times New Roman"/>
+          <w:sz w:val="24"/>
+          <w:szCs w:val="24"/>
+        </w:rPr>
+        <w:drawing>
+          <wp:inline distT="0" distB="0" distL="0" distR="0" wp14:anchorId="5F6158D5" wp14:editId="42C37846">
+            <wp:extent cx="5731510" cy="3437890"/>
+            <wp:effectExtent l="0" t="0" r="2540" b="0"/>
+            <wp:docPr id="7" name="Picture 7" descr="Text&#10;&#10;Description automatically generated"/>
+            <wp:cNvGraphicFramePr>
+              <a:graphicFrameLocks xmlns:a="http://schemas.openxmlformats.org/drawingml/2006/main" noChangeAspect="1"/>
+            </wp:cNvGraphicFramePr>
+            <a:graphic xmlns:a="http://schemas.openxmlformats.org/drawingml/2006/main">
+              <a:graphicData uri="http://schemas.openxmlformats.org/drawingml/2006/picture">
+                <pic:pic xmlns:pic="http://schemas.openxmlformats.org/drawingml/2006/picture">
+                  <pic:nvPicPr>
+                    <pic:cNvPr id="7" name="Picture 7" descr="Text&#10;&#10;Description automatically generated"/>
+                    <pic:cNvPicPr/>
+                  </pic:nvPicPr>
+                  <pic:blipFill>
+                    <a:blip r:embed="rId13"/>
+                    <a:stretch>
+                      <a:fillRect/>
+                    </a:stretch>
+                  </pic:blipFill>
+                  <pic:spPr>
+                    <a:xfrm>
+                      <a:off x="0" y="0"/>
+                      <a:ext cx="5731510" cy="3437890"/>
+                    </a:xfrm>
+                    <a:prstGeom prst="rect">
+                      <a:avLst/>
+                    </a:prstGeom>
+                  </pic:spPr>
+                </pic:pic>
+              </a:graphicData>
+            </a:graphic>
+          </wp:inline>
+        </w:drawing>
+      </w:r>
+    </w:p>
+    <w:p>
+      <w:pPr>
+        <w:jc w:val="center"/>
+        <w:rPr>
+          <w:rFonts w:ascii="Times New Roman" w:hAnsi="Times New Roman" w:cs="Times New Roman"/>
+          <w:sz w:val="24"/>
+          <w:szCs w:val="24"/>
+        </w:rPr>
+      </w:pPr>
+      <w:r>
+        <w:rPr>
+          <w:i/>
+          <w:iCs/>
+          <w:color w:val="595959" w:themeColor="text1" w:themeTint="A6"/>
+          <w:sz w:val="20"/>
+          <w:szCs w:val="20"/>
+          <w:lang w:val="sk-SK"/>
+        </w:rPr>
+        <w:t>Obr. 2.</w:t>
+      </w:r>
+      <w:r>
+        <w:rPr>
+          <w:i/>
+          <w:iCs/>
+          <w:color w:val="595959" w:themeColor="text1" w:themeTint="A6"/>
+          <w:sz w:val="20"/>
+          <w:szCs w:val="20"/>
+          <w:lang w:val="sk-SK"/>
+        </w:rPr>
+        <w:t>6</w:t>
+      </w:r>
+      <w:r>
+        <w:rPr>
+          <w:i/>
+          <w:iCs/>
+          <w:color w:val="595959" w:themeColor="text1" w:themeTint="A6"/>
+          <w:sz w:val="20"/>
+          <w:szCs w:val="20"/>
+          <w:lang w:val="sk-SK"/>
+        </w:rPr>
+        <w:t xml:space="preserve"> </w:t>
+      </w:r>
+      <w:r>
+        <w:rPr>
+          <w:i/>
+          <w:iCs/>
+          <w:color w:val="595959" w:themeColor="text1" w:themeTint="A6"/>
+          <w:sz w:val="20"/>
+          <w:szCs w:val="20"/>
+          <w:lang w:val="sk-SK"/>
+        </w:rPr>
+        <w:t xml:space="preserve">Rekurzívna časť metódy </w:t>
+      </w:r>
+      <w:r>
+        <w:rPr>
+          <w:i/>
+          <w:iCs/>
+          <w:color w:val="595959" w:themeColor="text1" w:themeTint="A6"/>
+          <w:sz w:val="20"/>
+          <w:szCs w:val="20"/>
+          <w:lang w:val="sk-SK"/>
+        </w:rPr>
+        <w:t>SolveNextStep()</w:t>
+      </w:r>
+    </w:p>
+    <w:p>
+      <w:pPr>
+        <w:jc w:val="both"/>
+        <w:rPr>
+          <w:rFonts w:ascii="Times New Roman" w:hAnsi="Times New Roman" w:cs="Times New Roman"/>
+          <w:sz w:val="24"/>
+          <w:szCs w:val="24"/>
+        </w:rPr>
+      </w:pPr>
+    </w:p>
+    <w:p>
+      <w:pPr>
+        <w:pStyle w:val="Heading2"/>
+        <w:rPr>
+          <w:rFonts w:ascii="Times New Roman" w:hAnsi="Times New Roman" w:cs="Times New Roman"/>
+          <w:b/>
+          <w:bCs/>
+          <w:color w:val="000000" w:themeColor="text1"/>
+        </w:rPr>
+      </w:pPr>
+      <w:bookmarkStart w:id="5" w:name="_Toc115627123"/>
+      <w:r>
+        <w:rPr>
+          <w:rFonts w:ascii="Times New Roman" w:hAnsi="Times New Roman" w:cs="Times New Roman"/>
+          <w:b/>
+          <w:bCs/>
+          <w:color w:val="000000" w:themeColor="text1"/>
+        </w:rPr>
+        <w:t>2</w:t>
+      </w:r>
+      <w:r>
+        <w:rPr>
+          <w:rFonts w:ascii="Times New Roman" w:hAnsi="Times New Roman" w:cs="Times New Roman"/>
+          <w:b/>
+          <w:bCs/>
+          <w:color w:val="000000" w:themeColor="text1"/>
+        </w:rPr>
+        <w:t>.</w:t>
+      </w:r>
+      <w:r>
+        <w:rPr>
+          <w:rFonts w:ascii="Times New Roman" w:hAnsi="Times New Roman" w:cs="Times New Roman"/>
+          <w:b/>
+          <w:bCs/>
+          <w:color w:val="000000" w:themeColor="text1"/>
+        </w:rPr>
+        <w:t>4</w:t>
+      </w:r>
+      <w:r>
+        <w:rPr>
+          <w:rFonts w:ascii="Times New Roman" w:hAnsi="Times New Roman" w:cs="Times New Roman"/>
+          <w:b/>
+          <w:bCs/>
+          <w:color w:val="000000" w:themeColor="text1"/>
+        </w:rPr>
+        <w:t xml:space="preserve"> </w:t>
+      </w:r>
+      <w:proofErr w:type="spellStart"/>
+      <w:r>
+        <w:rPr>
+          <w:rFonts w:ascii="Times New Roman" w:hAnsi="Times New Roman" w:cs="Times New Roman"/>
+          <w:b/>
+          <w:bCs/>
+          <w:color w:val="000000" w:themeColor="text1"/>
+        </w:rPr>
+        <w:t>Možné</w:t>
+      </w:r>
+      <w:proofErr w:type="spellEnd"/>
+      <w:r>
+        <w:rPr>
+          <w:rFonts w:ascii="Times New Roman" w:hAnsi="Times New Roman" w:cs="Times New Roman"/>
+          <w:b/>
+          <w:bCs/>
+          <w:color w:val="000000" w:themeColor="text1"/>
+        </w:rPr>
+        <w:t xml:space="preserve"> </w:t>
+      </w:r>
+      <w:proofErr w:type="spellStart"/>
+      <w:r>
+        <w:rPr>
+          <w:rFonts w:ascii="Times New Roman" w:hAnsi="Times New Roman" w:cs="Times New Roman"/>
+          <w:b/>
+          <w:bCs/>
+          <w:color w:val="000000" w:themeColor="text1"/>
+        </w:rPr>
+        <w:t>výsledky</w:t>
+      </w:r>
+      <w:proofErr w:type="spellEnd"/>
+      <w:r>
+        <w:rPr>
+          <w:rFonts w:ascii="Times New Roman" w:hAnsi="Times New Roman" w:cs="Times New Roman"/>
+          <w:b/>
+          <w:bCs/>
+          <w:color w:val="000000" w:themeColor="text1"/>
+        </w:rPr>
+        <w:t xml:space="preserve"> </w:t>
+      </w:r>
+      <w:proofErr w:type="spellStart"/>
+      <w:r>
+        <w:rPr>
+          <w:rFonts w:ascii="Times New Roman" w:hAnsi="Times New Roman" w:cs="Times New Roman"/>
+          <w:b/>
+          <w:bCs/>
+          <w:color w:val="000000" w:themeColor="text1"/>
+        </w:rPr>
+        <w:t>prehľadávania</w:t>
+      </w:r>
+      <w:bookmarkEnd w:id="5"/>
+      <w:proofErr w:type="spellEnd"/>
+    </w:p>
+    <w:p>
+      <w:pPr>
+        <w:spacing w:after="0"/>
+        <w:rPr>
+          <w:rFonts w:ascii="Times New Roman" w:hAnsi="Times New Roman" w:cs="Times New Roman"/>
+          <w:sz w:val="26"/>
+          <w:szCs w:val="26"/>
+        </w:rPr>
+      </w:pPr>
+    </w:p>
+    <w:p>
+      <w:pPr>
+        <w:ind w:firstLine="720"/>
+        <w:jc w:val="both"/>
+        <w:rPr>
+          <w:rFonts w:ascii="Times New Roman" w:hAnsi="Times New Roman" w:cs="Times New Roman"/>
+          <w:sz w:val="24"/>
+          <w:szCs w:val="24"/>
+        </w:rPr>
+      </w:pPr>
+      <w:r>
+        <w:rPr>
+          <w:rFonts w:ascii="Times New Roman" w:hAnsi="Times New Roman" w:cs="Times New Roman"/>
+          <w:noProof/>
+          <w:sz w:val="24"/>
+          <w:szCs w:val="24"/>
+        </w:rPr>
+        <w:t xml:space="preserve">Počas vykonávania prehľadávania môžu nastať tri situácie, kvoli ktorým sa hľadanie ukončí. </w:t>
+      </w:r>
+      <w:r>
+        <w:rPr>
+          <w:rFonts w:ascii="Times New Roman" w:hAnsi="Times New Roman" w:cs="Times New Roman"/>
+          <w:noProof/>
+          <w:sz w:val="24"/>
+          <w:szCs w:val="24"/>
+        </w:rPr>
+        <w:t>Najžiadúcejšia z ni</w:t>
+      </w:r>
+      <w:r>
+        <w:rPr>
+          <w:rFonts w:ascii="Times New Roman" w:hAnsi="Times New Roman" w:cs="Times New Roman"/>
+          <w:noProof/>
+          <w:sz w:val="24"/>
+          <w:szCs w:val="24"/>
+        </w:rPr>
+        <w:t>c</w:t>
+      </w:r>
+      <w:r>
+        <w:rPr>
+          <w:rFonts w:ascii="Times New Roman" w:hAnsi="Times New Roman" w:cs="Times New Roman"/>
+          <w:noProof/>
+          <w:sz w:val="24"/>
+          <w:szCs w:val="24"/>
+        </w:rPr>
+        <w:t xml:space="preserve">h nastane, ak je splnená prvá podmienka na Obr. 2.3, t.j. program našiel riešenie pre daný vstup a rekurzia sa ukončila. </w:t>
+      </w:r>
+      <w:r>
+        <w:rPr>
+          <w:rFonts w:ascii="Times New Roman" w:hAnsi="Times New Roman" w:cs="Times New Roman"/>
+          <w:noProof/>
+          <w:sz w:val="24"/>
+          <w:szCs w:val="24"/>
+        </w:rPr>
+        <w:t xml:space="preserve">V tomto bode každé rekurzívne volanie </w:t>
+      </w:r>
+      <w:r>
+        <w:rPr>
+          <w:rFonts w:ascii="Times New Roman" w:hAnsi="Times New Roman" w:cs="Times New Roman"/>
+          <w:noProof/>
+          <w:sz w:val="24"/>
+          <w:szCs w:val="24"/>
+        </w:rPr>
+        <w:lastRenderedPageBreak/>
+        <w:t>postupne vráti hodnotu “true”</w:t>
+      </w:r>
+      <w:r>
+        <w:rPr>
+          <w:rFonts w:ascii="Times New Roman" w:hAnsi="Times New Roman" w:cs="Times New Roman"/>
+          <w:noProof/>
+          <w:sz w:val="24"/>
+          <w:szCs w:val="24"/>
+        </w:rPr>
+        <w:t>.</w:t>
+      </w:r>
+      <w:r>
+        <w:rPr>
+          <w:rFonts w:ascii="Times New Roman" w:hAnsi="Times New Roman" w:cs="Times New Roman"/>
+          <w:noProof/>
+          <w:sz w:val="24"/>
+          <w:szCs w:val="24"/>
+        </w:rPr>
+        <w:t xml:space="preserve"> Druhá situácia nastane, keď vypršal stanovený časový limit a program nestihol nájsť riešenie, prípadne riešenie neexistuje. Vtedy bude splnená druhá podmienka na Obr. 2.3</w:t>
+      </w:r>
+      <w:r>
+        <w:rPr>
+          <w:rFonts w:ascii="Times New Roman" w:hAnsi="Times New Roman" w:cs="Times New Roman"/>
+          <w:noProof/>
+          <w:sz w:val="24"/>
+          <w:szCs w:val="24"/>
+        </w:rPr>
+        <w:t xml:space="preserve"> v poslednom rekurzívnom volaní a pri každom predchádzajucom bude splnená podmienka v “else if” vetve na Obr. 2.6</w:t>
+      </w:r>
+      <w:r>
+        <w:rPr>
+          <w:rFonts w:ascii="Times New Roman" w:hAnsi="Times New Roman" w:cs="Times New Roman"/>
+          <w:noProof/>
+          <w:sz w:val="24"/>
+          <w:szCs w:val="24"/>
+        </w:rPr>
+        <w:t>, t.j. postupne sa bude vraciať hodnota “false”</w:t>
+      </w:r>
+      <w:r>
+        <w:rPr>
+          <w:rFonts w:ascii="Times New Roman" w:hAnsi="Times New Roman" w:cs="Times New Roman"/>
+          <w:noProof/>
+          <w:sz w:val="24"/>
+          <w:szCs w:val="24"/>
+        </w:rPr>
+        <w:t>, až kým program neskončí</w:t>
+      </w:r>
+      <w:r>
+        <w:rPr>
+          <w:rFonts w:ascii="Times New Roman" w:hAnsi="Times New Roman" w:cs="Times New Roman"/>
+          <w:noProof/>
+          <w:sz w:val="24"/>
+          <w:szCs w:val="24"/>
+        </w:rPr>
+        <w:t>.</w:t>
+      </w:r>
+      <w:r>
+        <w:rPr>
+          <w:rFonts w:ascii="Times New Roman" w:hAnsi="Times New Roman" w:cs="Times New Roman"/>
+          <w:noProof/>
+          <w:sz w:val="24"/>
+          <w:szCs w:val="24"/>
+        </w:rPr>
+        <w:t xml:space="preserve"> Posledná, tretia situácia sa stane realitou, keď metóda </w:t>
+      </w:r>
+      <w:r>
+        <w:rPr>
+          <w:rFonts w:ascii="Times New Roman" w:hAnsi="Times New Roman" w:cs="Times New Roman"/>
+          <w:i/>
+          <w:iCs/>
+          <w:noProof/>
+          <w:sz w:val="24"/>
+          <w:szCs w:val="24"/>
+        </w:rPr>
+        <w:t xml:space="preserve">RankTranslations() </w:t>
+      </w:r>
+      <w:r>
+        <w:rPr>
+          <w:rFonts w:ascii="Times New Roman" w:hAnsi="Times New Roman" w:cs="Times New Roman"/>
+          <w:noProof/>
+          <w:sz w:val="24"/>
+          <w:szCs w:val="24"/>
+        </w:rPr>
+        <w:t>vráti prázdny zoznam krokov, čo značí, že sa kôň ocitol v slepej uličke a nemá sa kam posunúť.</w:t>
+      </w:r>
+      <w:r>
+        <w:rPr>
+          <w:rFonts w:ascii="Times New Roman" w:hAnsi="Times New Roman" w:cs="Times New Roman"/>
+          <w:noProof/>
+          <w:sz w:val="24"/>
+          <w:szCs w:val="24"/>
+        </w:rPr>
+        <w:t xml:space="preserve"> V tomto bode sa </w:t>
+      </w:r>
+      <w:r>
+        <w:rPr>
+          <w:rFonts w:ascii="Times New Roman" w:hAnsi="Times New Roman" w:cs="Times New Roman"/>
+          <w:noProof/>
+          <w:sz w:val="24"/>
+          <w:szCs w:val="24"/>
+        </w:rPr>
+        <w:t xml:space="preserve">vráti hodnota “false, v predchádzajúcom rekurzívnom volaní sa vykoná vetva </w:t>
+      </w:r>
+      <w:r>
+        <w:rPr>
+          <w:rFonts w:ascii="Times New Roman" w:hAnsi="Times New Roman" w:cs="Times New Roman"/>
+          <w:noProof/>
+          <w:sz w:val="24"/>
+          <w:szCs w:val="24"/>
+        </w:rPr>
+        <w:t>“else” na Obr. 2.6, odznačí sa daný štvorec šachovnice</w:t>
+      </w:r>
+      <w:r>
+        <w:rPr>
+          <w:rFonts w:ascii="Times New Roman" w:hAnsi="Times New Roman" w:cs="Times New Roman"/>
+          <w:noProof/>
+          <w:sz w:val="24"/>
+          <w:szCs w:val="24"/>
+        </w:rPr>
+        <w:t xml:space="preserve"> a </w:t>
+      </w:r>
+      <w:r>
+        <w:rPr>
+          <w:rFonts w:ascii="Times New Roman" w:hAnsi="Times New Roman" w:cs="Times New Roman"/>
+          <w:noProof/>
+          <w:sz w:val="24"/>
+          <w:szCs w:val="24"/>
+        </w:rPr>
+        <w:t>kôň sa posunie späť na predchádzajúcu pozíciu</w:t>
+      </w:r>
+      <w:r>
+        <w:rPr>
+          <w:rFonts w:ascii="Times New Roman" w:hAnsi="Times New Roman" w:cs="Times New Roman"/>
+          <w:noProof/>
+          <w:sz w:val="24"/>
+          <w:szCs w:val="24"/>
+        </w:rPr>
+        <w:t>.</w:t>
+      </w:r>
+      <w:r>
+        <w:rPr>
+          <w:rFonts w:ascii="Times New Roman" w:hAnsi="Times New Roman" w:cs="Times New Roman"/>
+          <w:noProof/>
+          <w:sz w:val="24"/>
+          <w:szCs w:val="24"/>
+        </w:rPr>
+        <w:t xml:space="preserve"> Keď sú tieto kroky vykonané, začne ďalšia iterácia v cykle foreach (z utriedeného zoznamu krokov sa vyberie nasledujúci krok) a hľadanie pokračuje ďalej dovtedy, kým sa cesta nenájde</w:t>
+      </w:r>
+      <w:r>
+        <w:rPr>
+          <w:rFonts w:ascii="Times New Roman" w:hAnsi="Times New Roman" w:cs="Times New Roman"/>
+          <w:noProof/>
+          <w:sz w:val="24"/>
+          <w:szCs w:val="24"/>
+        </w:rPr>
+        <w:t xml:space="preserve">, </w:t>
+      </w:r>
+      <w:r>
+        <w:rPr>
+          <w:rFonts w:ascii="Times New Roman" w:hAnsi="Times New Roman" w:cs="Times New Roman"/>
+          <w:noProof/>
+          <w:sz w:val="24"/>
+          <w:szCs w:val="24"/>
+        </w:rPr>
+        <w:t xml:space="preserve">nevyčerpajú </w:t>
+      </w:r>
+      <w:r>
+        <w:rPr>
+          <w:rFonts w:ascii="Times New Roman" w:hAnsi="Times New Roman" w:cs="Times New Roman"/>
+          <w:noProof/>
+          <w:sz w:val="24"/>
+          <w:szCs w:val="24"/>
+        </w:rPr>
+        <w:t xml:space="preserve">sa </w:t>
+      </w:r>
+      <w:r>
+        <w:rPr>
+          <w:rFonts w:ascii="Times New Roman" w:hAnsi="Times New Roman" w:cs="Times New Roman"/>
+          <w:noProof/>
+          <w:sz w:val="24"/>
+          <w:szCs w:val="24"/>
+        </w:rPr>
+        <w:t>všetky možnosti v každom rekurzívnom volaní</w:t>
+      </w:r>
+      <w:r>
+        <w:rPr>
+          <w:rFonts w:ascii="Times New Roman" w:hAnsi="Times New Roman" w:cs="Times New Roman"/>
+          <w:noProof/>
+          <w:sz w:val="24"/>
+          <w:szCs w:val="24"/>
+        </w:rPr>
+        <w:t xml:space="preserve"> alebo nevyprší časový limit.</w:t>
+      </w:r>
+      <w:r>
+        <w:rPr>
+          <w:rFonts w:ascii="Times New Roman" w:hAnsi="Times New Roman" w:cs="Times New Roman"/>
+          <w:noProof/>
+          <w:sz w:val="24"/>
+          <w:szCs w:val="24"/>
+        </w:rPr>
+        <w:t xml:space="preserve"> </w:t>
       </w:r>
     </w:p>
     <w:sectPr>
-      <w:footerReference w:type="default" r:id="rId8"/>
+      <w:footerReference w:type="default" r:id="rId14"/>
       <w:pgSz w:w="11906" w:h="16838"/>
       <w:pgMar w:top="1440" w:right="1440" w:bottom="1440" w:left="1440" w:header="708" w:footer="708" w:gutter="0"/>
       <w:pgNumType w:start="1"/>

</xml_diff>

<commit_message>
finished project + docummentation
</commit_message>
<xml_diff>
--- a/docummentation.docx
+++ b/docummentation.docx
@@ -529,7 +529,34 @@
           <w:szCs w:val="24"/>
           <w:lang w:val="sk-SK"/>
         </w:rPr>
-        <w:t>27.9.2022</w:t>
+        <w:t>8</w:t>
+      </w:r>
+      <w:r>
+        <w:rPr>
+          <w:rFonts w:ascii="Times New Roman" w:hAnsi="Times New Roman" w:cs="Times New Roman"/>
+          <w:sz w:val="24"/>
+          <w:szCs w:val="24"/>
+          <w:lang w:val="sk-SK"/>
+        </w:rPr>
+        <w:t>.</w:t>
+      </w:r>
+      <w:r>
+        <w:rPr>
+          <w:rFonts w:ascii="Times New Roman" w:hAnsi="Times New Roman" w:cs="Times New Roman"/>
+          <w:sz w:val="24"/>
+          <w:szCs w:val="24"/>
+          <w:lang w:val="sk-SK"/>
+        </w:rPr>
+        <w:t>10</w:t>
+      </w:r>
+      <w:r>
+        <w:rPr>
+          <w:rFonts w:ascii="Times New Roman" w:hAnsi="Times New Roman" w:cs="Times New Roman"/>
+          <w:sz w:val="24"/>
+          <w:szCs w:val="24"/>
+          <w:lang w:val="sk-SK"/>
+        </w:rPr>
+        <w:t>.2022</w:t>
       </w:r>
     </w:p>
     <w:p>
@@ -625,7 +652,7 @@
           <w:szCs w:val="24"/>
           <w:lang w:val="sk-SK"/>
         </w:rPr>
-        <w:t>7</w:t>
+        <w:t>10</w:t>
       </w:r>
     </w:p>
     <w:sdt>
@@ -714,7 +741,7 @@
             </w:rPr>
             <w:fldChar w:fldCharType="separate"/>
           </w:r>
-          <w:hyperlink w:anchor="_Toc115627118" w:history="1">
+          <w:hyperlink w:anchor="_Toc116150256" w:history="1">
             <w:r>
               <w:rPr>
                 <w:rStyle w:val="Hyperlink"/>
@@ -744,7 +771,7 @@
                 <w:noProof/>
                 <w:webHidden/>
               </w:rPr>
-              <w:instrText xml:space="preserve"> PAGEREF _Toc115627118 \h </w:instrText>
+              <w:instrText xml:space="preserve"> PAGEREF _Toc116150256 \h </w:instrText>
             </w:r>
             <w:r>
               <w:rPr>
@@ -787,7 +814,7 @@
               <w:lang w:eastAsia="en-GB"/>
             </w:rPr>
           </w:pPr>
-          <w:hyperlink w:anchor="_Toc115627119" w:history="1">
+          <w:hyperlink w:anchor="_Toc116150257" w:history="1">
             <w:r>
               <w:rPr>
                 <w:rStyle w:val="Hyperlink"/>
@@ -817,7 +844,7 @@
                 <w:noProof/>
                 <w:webHidden/>
               </w:rPr>
-              <w:instrText xml:space="preserve"> PAGEREF _Toc115627119 \h </w:instrText>
+              <w:instrText xml:space="preserve"> PAGEREF _Toc116150257 \h </w:instrText>
             </w:r>
             <w:r>
               <w:rPr>
@@ -860,7 +887,7 @@
               <w:lang w:eastAsia="en-GB"/>
             </w:rPr>
           </w:pPr>
-          <w:hyperlink w:anchor="_Toc115627120" w:history="1">
+          <w:hyperlink w:anchor="_Toc116150258" w:history="1">
             <w:r>
               <w:rPr>
                 <w:rStyle w:val="Hyperlink"/>
@@ -890,7 +917,7 @@
                 <w:noProof/>
                 <w:webHidden/>
               </w:rPr>
-              <w:instrText xml:space="preserve"> PAGEREF _Toc115627120 \h </w:instrText>
+              <w:instrText xml:space="preserve"> PAGEREF _Toc116150258 \h </w:instrText>
             </w:r>
             <w:r>
               <w:rPr>
@@ -933,7 +960,7 @@
               <w:lang w:eastAsia="en-GB"/>
             </w:rPr>
           </w:pPr>
-          <w:hyperlink w:anchor="_Toc115627121" w:history="1">
+          <w:hyperlink w:anchor="_Toc116150259" w:history="1">
             <w:r>
               <w:rPr>
                 <w:rStyle w:val="Hyperlink"/>
@@ -963,7 +990,7 @@
                 <w:noProof/>
                 <w:webHidden/>
               </w:rPr>
-              <w:instrText xml:space="preserve"> PAGEREF _Toc115627121 \h </w:instrText>
+              <w:instrText xml:space="preserve"> PAGEREF _Toc116150259 \h </w:instrText>
             </w:r>
             <w:r>
               <w:rPr>
@@ -1006,7 +1033,7 @@
               <w:lang w:eastAsia="en-GB"/>
             </w:rPr>
           </w:pPr>
-          <w:hyperlink w:anchor="_Toc115627122" w:history="1">
+          <w:hyperlink w:anchor="_Toc116150260" w:history="1">
             <w:r>
               <w:rPr>
                 <w:rStyle w:val="Hyperlink"/>
@@ -1015,7 +1042,7 @@
                 <w:bCs/>
                 <w:noProof/>
               </w:rPr>
-              <w:t>2.3 Opis a diagram algoritmu prehľadávania</w:t>
+              <w:t>2.3 Diagram algoritmu prehľadávania</w:t>
             </w:r>
             <w:r>
               <w:rPr>
@@ -1036,7 +1063,7 @@
                 <w:noProof/>
                 <w:webHidden/>
               </w:rPr>
-              <w:instrText xml:space="preserve"> PAGEREF _Toc115627122 \h </w:instrText>
+              <w:instrText xml:space="preserve"> PAGEREF _Toc116150260 \h </w:instrText>
             </w:r>
             <w:r>
               <w:rPr>
@@ -1079,7 +1106,7 @@
               <w:lang w:eastAsia="en-GB"/>
             </w:rPr>
           </w:pPr>
-          <w:hyperlink w:anchor="_Toc115627123" w:history="1">
+          <w:hyperlink w:anchor="_Toc116150261" w:history="1">
             <w:r>
               <w:rPr>
                 <w:rStyle w:val="Hyperlink"/>
@@ -1088,7 +1115,7 @@
                 <w:bCs/>
                 <w:noProof/>
               </w:rPr>
-              <w:t>2.4 Možné výsledky prehľadávania</w:t>
+              <w:t>2.4 Slovný opis algoritmu prehľadávania</w:t>
             </w:r>
             <w:r>
               <w:rPr>
@@ -1109,7 +1136,7 @@
                 <w:noProof/>
                 <w:webHidden/>
               </w:rPr>
-              <w:instrText xml:space="preserve"> PAGEREF _Toc115627123 \h </w:instrText>
+              <w:instrText xml:space="preserve"> PAGEREF _Toc116150261 \h </w:instrText>
             </w:r>
             <w:r>
               <w:rPr>
@@ -1129,7 +1156,591 @@
                 <w:noProof/>
                 <w:webHidden/>
               </w:rPr>
+              <w:t>4</w:t>
+            </w:r>
+            <w:r>
+              <w:rPr>
+                <w:noProof/>
+                <w:webHidden/>
+              </w:rPr>
+              <w:fldChar w:fldCharType="end"/>
+            </w:r>
+          </w:hyperlink>
+        </w:p>
+        <w:p>
+          <w:pPr>
+            <w:pStyle w:val="TOC2"/>
+            <w:tabs>
+              <w:tab w:val="right" w:leader="dot" w:pos="9016"/>
+            </w:tabs>
+            <w:rPr>
+              <w:rFonts w:eastAsiaTheme="minorEastAsia"/>
+              <w:noProof/>
+              <w:lang w:eastAsia="en-GB"/>
+            </w:rPr>
+          </w:pPr>
+          <w:hyperlink w:anchor="_Toc116150262" w:history="1">
+            <w:r>
+              <w:rPr>
+                <w:rStyle w:val="Hyperlink"/>
+                <w:rFonts w:ascii="Times New Roman" w:hAnsi="Times New Roman" w:cs="Times New Roman"/>
+                <w:b/>
+                <w:bCs/>
+                <w:noProof/>
+              </w:rPr>
+              <w:t>2.5 Možné výsledky prehľadávania</w:t>
+            </w:r>
+            <w:r>
+              <w:rPr>
+                <w:noProof/>
+                <w:webHidden/>
+              </w:rPr>
+              <w:tab/>
+            </w:r>
+            <w:r>
+              <w:rPr>
+                <w:noProof/>
+                <w:webHidden/>
+              </w:rPr>
+              <w:fldChar w:fldCharType="begin"/>
+            </w:r>
+            <w:r>
+              <w:rPr>
+                <w:noProof/>
+                <w:webHidden/>
+              </w:rPr>
+              <w:instrText xml:space="preserve"> PAGEREF _Toc116150262 \h </w:instrText>
+            </w:r>
+            <w:r>
+              <w:rPr>
+                <w:noProof/>
+                <w:webHidden/>
+              </w:rPr>
+            </w:r>
+            <w:r>
+              <w:rPr>
+                <w:noProof/>
+                <w:webHidden/>
+              </w:rPr>
+              <w:fldChar w:fldCharType="separate"/>
+            </w:r>
+            <w:r>
+              <w:rPr>
+                <w:noProof/>
+                <w:webHidden/>
+              </w:rPr>
               <w:t>5</w:t>
+            </w:r>
+            <w:r>
+              <w:rPr>
+                <w:noProof/>
+                <w:webHidden/>
+              </w:rPr>
+              <w:fldChar w:fldCharType="end"/>
+            </w:r>
+          </w:hyperlink>
+        </w:p>
+        <w:p>
+          <w:pPr>
+            <w:pStyle w:val="TOC1"/>
+            <w:tabs>
+              <w:tab w:val="right" w:leader="dot" w:pos="9016"/>
+            </w:tabs>
+            <w:rPr>
+              <w:rFonts w:eastAsiaTheme="minorEastAsia"/>
+              <w:noProof/>
+              <w:lang w:eastAsia="en-GB"/>
+            </w:rPr>
+          </w:pPr>
+          <w:hyperlink w:anchor="_Toc116150263" w:history="1">
+            <w:r>
+              <w:rPr>
+                <w:rStyle w:val="Hyperlink"/>
+                <w:rFonts w:ascii="Times New Roman" w:hAnsi="Times New Roman" w:cs="Times New Roman"/>
+                <w:b/>
+                <w:bCs/>
+                <w:noProof/>
+              </w:rPr>
+              <w:t>3 Testovanie správnosti</w:t>
+            </w:r>
+            <w:r>
+              <w:rPr>
+                <w:noProof/>
+                <w:webHidden/>
+              </w:rPr>
+              <w:tab/>
+            </w:r>
+            <w:r>
+              <w:rPr>
+                <w:noProof/>
+                <w:webHidden/>
+              </w:rPr>
+              <w:fldChar w:fldCharType="begin"/>
+            </w:r>
+            <w:r>
+              <w:rPr>
+                <w:noProof/>
+                <w:webHidden/>
+              </w:rPr>
+              <w:instrText xml:space="preserve"> PAGEREF _Toc116150263 \h </w:instrText>
+            </w:r>
+            <w:r>
+              <w:rPr>
+                <w:noProof/>
+                <w:webHidden/>
+              </w:rPr>
+            </w:r>
+            <w:r>
+              <w:rPr>
+                <w:noProof/>
+                <w:webHidden/>
+              </w:rPr>
+              <w:fldChar w:fldCharType="separate"/>
+            </w:r>
+            <w:r>
+              <w:rPr>
+                <w:noProof/>
+                <w:webHidden/>
+              </w:rPr>
+              <w:t>7</w:t>
+            </w:r>
+            <w:r>
+              <w:rPr>
+                <w:noProof/>
+                <w:webHidden/>
+              </w:rPr>
+              <w:fldChar w:fldCharType="end"/>
+            </w:r>
+          </w:hyperlink>
+        </w:p>
+        <w:p>
+          <w:pPr>
+            <w:pStyle w:val="TOC2"/>
+            <w:tabs>
+              <w:tab w:val="right" w:leader="dot" w:pos="9016"/>
+            </w:tabs>
+            <w:rPr>
+              <w:rFonts w:eastAsiaTheme="minorEastAsia"/>
+              <w:noProof/>
+              <w:lang w:eastAsia="en-GB"/>
+            </w:rPr>
+          </w:pPr>
+          <w:hyperlink w:anchor="_Toc116150264" w:history="1">
+            <w:r>
+              <w:rPr>
+                <w:rStyle w:val="Hyperlink"/>
+                <w:rFonts w:ascii="Times New Roman" w:hAnsi="Times New Roman" w:cs="Times New Roman"/>
+                <w:b/>
+                <w:bCs/>
+                <w:noProof/>
+              </w:rPr>
+              <w:t>3.1 Spôsob testovania</w:t>
+            </w:r>
+            <w:r>
+              <w:rPr>
+                <w:noProof/>
+                <w:webHidden/>
+              </w:rPr>
+              <w:tab/>
+            </w:r>
+            <w:r>
+              <w:rPr>
+                <w:noProof/>
+                <w:webHidden/>
+              </w:rPr>
+              <w:fldChar w:fldCharType="begin"/>
+            </w:r>
+            <w:r>
+              <w:rPr>
+                <w:noProof/>
+                <w:webHidden/>
+              </w:rPr>
+              <w:instrText xml:space="preserve"> PAGEREF _Toc116150264 \h </w:instrText>
+            </w:r>
+            <w:r>
+              <w:rPr>
+                <w:noProof/>
+                <w:webHidden/>
+              </w:rPr>
+            </w:r>
+            <w:r>
+              <w:rPr>
+                <w:noProof/>
+                <w:webHidden/>
+              </w:rPr>
+              <w:fldChar w:fldCharType="separate"/>
+            </w:r>
+            <w:r>
+              <w:rPr>
+                <w:noProof/>
+                <w:webHidden/>
+              </w:rPr>
+              <w:t>7</w:t>
+            </w:r>
+            <w:r>
+              <w:rPr>
+                <w:noProof/>
+                <w:webHidden/>
+              </w:rPr>
+              <w:fldChar w:fldCharType="end"/>
+            </w:r>
+          </w:hyperlink>
+        </w:p>
+        <w:p>
+          <w:pPr>
+            <w:pStyle w:val="TOC3"/>
+            <w:tabs>
+              <w:tab w:val="right" w:leader="dot" w:pos="9016"/>
+            </w:tabs>
+            <w:rPr>
+              <w:rFonts w:eastAsiaTheme="minorEastAsia"/>
+              <w:noProof/>
+              <w:lang w:eastAsia="en-GB"/>
+            </w:rPr>
+          </w:pPr>
+          <w:hyperlink w:anchor="_Toc116150265" w:history="1">
+            <w:r>
+              <w:rPr>
+                <w:rStyle w:val="Hyperlink"/>
+                <w:rFonts w:ascii="Times New Roman" w:hAnsi="Times New Roman" w:cs="Times New Roman"/>
+                <w:b/>
+                <w:bCs/>
+                <w:noProof/>
+              </w:rPr>
+              <w:t>3.1.1 Testovanie šachovnice 5x5</w:t>
+            </w:r>
+            <w:r>
+              <w:rPr>
+                <w:noProof/>
+                <w:webHidden/>
+              </w:rPr>
+              <w:tab/>
+            </w:r>
+            <w:r>
+              <w:rPr>
+                <w:noProof/>
+                <w:webHidden/>
+              </w:rPr>
+              <w:fldChar w:fldCharType="begin"/>
+            </w:r>
+            <w:r>
+              <w:rPr>
+                <w:noProof/>
+                <w:webHidden/>
+              </w:rPr>
+              <w:instrText xml:space="preserve"> PAGEREF _Toc116150265 \h </w:instrText>
+            </w:r>
+            <w:r>
+              <w:rPr>
+                <w:noProof/>
+                <w:webHidden/>
+              </w:rPr>
+            </w:r>
+            <w:r>
+              <w:rPr>
+                <w:noProof/>
+                <w:webHidden/>
+              </w:rPr>
+              <w:fldChar w:fldCharType="separate"/>
+            </w:r>
+            <w:r>
+              <w:rPr>
+                <w:noProof/>
+                <w:webHidden/>
+              </w:rPr>
+              <w:t>7</w:t>
+            </w:r>
+            <w:r>
+              <w:rPr>
+                <w:noProof/>
+                <w:webHidden/>
+              </w:rPr>
+              <w:fldChar w:fldCharType="end"/>
+            </w:r>
+          </w:hyperlink>
+        </w:p>
+        <w:p>
+          <w:pPr>
+            <w:pStyle w:val="TOC3"/>
+            <w:tabs>
+              <w:tab w:val="right" w:leader="dot" w:pos="9016"/>
+            </w:tabs>
+            <w:rPr>
+              <w:rFonts w:eastAsiaTheme="minorEastAsia"/>
+              <w:noProof/>
+              <w:lang w:eastAsia="en-GB"/>
+            </w:rPr>
+          </w:pPr>
+          <w:hyperlink w:anchor="_Toc116150266" w:history="1">
+            <w:r>
+              <w:rPr>
+                <w:rStyle w:val="Hyperlink"/>
+                <w:rFonts w:ascii="Times New Roman" w:hAnsi="Times New Roman" w:cs="Times New Roman"/>
+                <w:b/>
+                <w:bCs/>
+                <w:noProof/>
+              </w:rPr>
+              <w:t>3.1.2 Testovanie šachovnice 8x8</w:t>
+            </w:r>
+            <w:r>
+              <w:rPr>
+                <w:noProof/>
+                <w:webHidden/>
+              </w:rPr>
+              <w:tab/>
+            </w:r>
+            <w:r>
+              <w:rPr>
+                <w:noProof/>
+                <w:webHidden/>
+              </w:rPr>
+              <w:fldChar w:fldCharType="begin"/>
+            </w:r>
+            <w:r>
+              <w:rPr>
+                <w:noProof/>
+                <w:webHidden/>
+              </w:rPr>
+              <w:instrText xml:space="preserve"> PAGEREF _Toc116150266 \h </w:instrText>
+            </w:r>
+            <w:r>
+              <w:rPr>
+                <w:noProof/>
+                <w:webHidden/>
+              </w:rPr>
+            </w:r>
+            <w:r>
+              <w:rPr>
+                <w:noProof/>
+                <w:webHidden/>
+              </w:rPr>
+              <w:fldChar w:fldCharType="separate"/>
+            </w:r>
+            <w:r>
+              <w:rPr>
+                <w:noProof/>
+                <w:webHidden/>
+              </w:rPr>
+              <w:t>8</w:t>
+            </w:r>
+            <w:r>
+              <w:rPr>
+                <w:noProof/>
+                <w:webHidden/>
+              </w:rPr>
+              <w:fldChar w:fldCharType="end"/>
+            </w:r>
+          </w:hyperlink>
+        </w:p>
+        <w:p>
+          <w:pPr>
+            <w:pStyle w:val="TOC3"/>
+            <w:tabs>
+              <w:tab w:val="right" w:leader="dot" w:pos="9016"/>
+            </w:tabs>
+            <w:rPr>
+              <w:rFonts w:eastAsiaTheme="minorEastAsia"/>
+              <w:noProof/>
+              <w:lang w:eastAsia="en-GB"/>
+            </w:rPr>
+          </w:pPr>
+          <w:hyperlink w:anchor="_Toc116150267" w:history="1">
+            <w:r>
+              <w:rPr>
+                <w:rStyle w:val="Hyperlink"/>
+                <w:rFonts w:ascii="Times New Roman" w:hAnsi="Times New Roman" w:cs="Times New Roman"/>
+                <w:b/>
+                <w:bCs/>
+                <w:noProof/>
+              </w:rPr>
+              <w:t>3.1.3 Testovanie šachovnice väčších rozmerov</w:t>
+            </w:r>
+            <w:r>
+              <w:rPr>
+                <w:noProof/>
+                <w:webHidden/>
+              </w:rPr>
+              <w:tab/>
+            </w:r>
+            <w:r>
+              <w:rPr>
+                <w:noProof/>
+                <w:webHidden/>
+              </w:rPr>
+              <w:fldChar w:fldCharType="begin"/>
+            </w:r>
+            <w:r>
+              <w:rPr>
+                <w:noProof/>
+                <w:webHidden/>
+              </w:rPr>
+              <w:instrText xml:space="preserve"> PAGEREF _Toc116150267 \h </w:instrText>
+            </w:r>
+            <w:r>
+              <w:rPr>
+                <w:noProof/>
+                <w:webHidden/>
+              </w:rPr>
+            </w:r>
+            <w:r>
+              <w:rPr>
+                <w:noProof/>
+                <w:webHidden/>
+              </w:rPr>
+              <w:fldChar w:fldCharType="separate"/>
+            </w:r>
+            <w:r>
+              <w:rPr>
+                <w:noProof/>
+                <w:webHidden/>
+              </w:rPr>
+              <w:t>9</w:t>
+            </w:r>
+            <w:r>
+              <w:rPr>
+                <w:noProof/>
+                <w:webHidden/>
+              </w:rPr>
+              <w:fldChar w:fldCharType="end"/>
+            </w:r>
+          </w:hyperlink>
+        </w:p>
+        <w:p>
+          <w:pPr>
+            <w:pStyle w:val="TOC2"/>
+            <w:tabs>
+              <w:tab w:val="right" w:leader="dot" w:pos="9016"/>
+            </w:tabs>
+            <w:rPr>
+              <w:rFonts w:eastAsiaTheme="minorEastAsia"/>
+              <w:noProof/>
+              <w:lang w:eastAsia="en-GB"/>
+            </w:rPr>
+          </w:pPr>
+          <w:hyperlink w:anchor="_Toc116150268" w:history="1">
+            <w:r>
+              <w:rPr>
+                <w:rStyle w:val="Hyperlink"/>
+                <w:rFonts w:ascii="Times New Roman" w:hAnsi="Times New Roman" w:cs="Times New Roman"/>
+                <w:b/>
+                <w:bCs/>
+                <w:noProof/>
+              </w:rPr>
+              <w:t>3.2 Zhodnotenie testovania</w:t>
+            </w:r>
+            <w:r>
+              <w:rPr>
+                <w:noProof/>
+                <w:webHidden/>
+              </w:rPr>
+              <w:tab/>
+            </w:r>
+            <w:r>
+              <w:rPr>
+                <w:noProof/>
+                <w:webHidden/>
+              </w:rPr>
+              <w:fldChar w:fldCharType="begin"/>
+            </w:r>
+            <w:r>
+              <w:rPr>
+                <w:noProof/>
+                <w:webHidden/>
+              </w:rPr>
+              <w:instrText xml:space="preserve"> PAGEREF _Toc116150268 \h </w:instrText>
+            </w:r>
+            <w:r>
+              <w:rPr>
+                <w:noProof/>
+                <w:webHidden/>
+              </w:rPr>
+            </w:r>
+            <w:r>
+              <w:rPr>
+                <w:noProof/>
+                <w:webHidden/>
+              </w:rPr>
+              <w:fldChar w:fldCharType="separate"/>
+            </w:r>
+            <w:r>
+              <w:rPr>
+                <w:noProof/>
+                <w:webHidden/>
+              </w:rPr>
+              <w:t>10</w:t>
+            </w:r>
+            <w:r>
+              <w:rPr>
+                <w:noProof/>
+                <w:webHidden/>
+              </w:rPr>
+              <w:fldChar w:fldCharType="end"/>
+            </w:r>
+          </w:hyperlink>
+        </w:p>
+        <w:p>
+          <w:pPr>
+            <w:pStyle w:val="TOC2"/>
+            <w:tabs>
+              <w:tab w:val="right" w:leader="dot" w:pos="9016"/>
+            </w:tabs>
+            <w:rPr>
+              <w:rFonts w:eastAsiaTheme="minorEastAsia"/>
+              <w:noProof/>
+              <w:lang w:eastAsia="en-GB"/>
+            </w:rPr>
+          </w:pPr>
+          <w:hyperlink w:anchor="_Toc116150269" w:history="1">
+            <w:r>
+              <w:rPr>
+                <w:rStyle w:val="Hyperlink"/>
+                <w:rFonts w:ascii="Times New Roman" w:hAnsi="Times New Roman" w:cs="Times New Roman"/>
+                <w:b/>
+                <w:bCs/>
+                <w:noProof/>
+              </w:rPr>
+              <w:t>3.3 Možnosti rozšírenia a optimalizácie riešenia</w:t>
+            </w:r>
+            <w:r>
+              <w:rPr>
+                <w:noProof/>
+                <w:webHidden/>
+              </w:rPr>
+              <w:tab/>
+            </w:r>
+            <w:r>
+              <w:rPr>
+                <w:noProof/>
+                <w:webHidden/>
+              </w:rPr>
+              <w:fldChar w:fldCharType="begin"/>
+            </w:r>
+            <w:r>
+              <w:rPr>
+                <w:noProof/>
+                <w:webHidden/>
+              </w:rPr>
+              <w:instrText xml:space="preserve"> PAGEREF _Toc116150269 \h </w:instrText>
+            </w:r>
+            <w:r>
+              <w:rPr>
+                <w:noProof/>
+                <w:webHidden/>
+              </w:rPr>
+            </w:r>
+            <w:r>
+              <w:rPr>
+                <w:noProof/>
+                <w:webHidden/>
+              </w:rPr>
+              <w:fldChar w:fldCharType="separate"/>
+            </w:r>
+            <w:r>
+              <w:rPr>
+                <w:noProof/>
+                <w:webHidden/>
+              </w:rPr>
+              <w:t>10</w:t>
             </w:r>
             <w:r>
               <w:rPr>
@@ -1208,7 +1819,7 @@
           <w:color w:val="000000" w:themeColor="text1"/>
         </w:rPr>
       </w:pPr>
-      <w:bookmarkStart w:id="0" w:name="_Toc115627118"/>
+      <w:bookmarkStart w:id="0" w:name="_Toc116150256"/>
       <w:r>
         <w:rPr>
           <w:rFonts w:ascii="Times New Roman" w:hAnsi="Times New Roman" w:cs="Times New Roman"/>
@@ -1376,7 +1987,7 @@
           <w:sz w:val="24"/>
           <w:szCs w:val="24"/>
         </w:rPr>
-        <w:t>.</w:t>
+        <w:t xml:space="preserve"> a program patrične zdokumentovať.</w:t>
       </w:r>
     </w:p>
     <w:p>
@@ -1409,7 +2020,7 @@
           <w:color w:val="000000" w:themeColor="text1"/>
         </w:rPr>
       </w:pPr>
-      <w:bookmarkStart w:id="1" w:name="_Toc115627119"/>
+      <w:bookmarkStart w:id="1" w:name="_Toc116150257"/>
       <w:r>
         <w:rPr>
           <w:rFonts w:ascii="Times New Roman" w:hAnsi="Times New Roman" w:cs="Times New Roman"/>
@@ -1483,7 +2094,7 @@
           <w:color w:val="000000" w:themeColor="text1"/>
         </w:rPr>
       </w:pPr>
-      <w:bookmarkStart w:id="2" w:name="_Toc115627120"/>
+      <w:bookmarkStart w:id="2" w:name="_Toc116150258"/>
       <w:r>
         <w:rPr>
           <w:rFonts w:ascii="Times New Roman" w:hAnsi="Times New Roman" w:cs="Times New Roman"/>
@@ -1627,7 +2238,7 @@
           <w:color w:val="000000" w:themeColor="text1"/>
         </w:rPr>
       </w:pPr>
-      <w:bookmarkStart w:id="3" w:name="_Toc115627121"/>
+      <w:bookmarkStart w:id="3" w:name="_Toc116150259"/>
       <w:r>
         <w:rPr>
           <w:rFonts w:ascii="Times New Roman" w:hAnsi="Times New Roman" w:cs="Times New Roman"/>
@@ -2655,7 +3266,7 @@
         </w:rPr>
         <w:br w:type="page"/>
       </w:r>
-      <w:bookmarkStart w:id="4" w:name="_Toc115627122"/>
+      <w:bookmarkStart w:id="4" w:name="_Toc116150260"/>
       <w:r>
         <w:rPr>
           <w:rFonts w:ascii="Times New Roman" w:hAnsi="Times New Roman" w:cs="Times New Roman"/>
@@ -2693,34 +3304,23 @@
         </w:rPr>
         <w:t xml:space="preserve"> </w:t>
       </w:r>
-      <w:proofErr w:type="spellStart"/>
-      <w:r>
-        <w:rPr>
-          <w:rFonts w:ascii="Times New Roman" w:hAnsi="Times New Roman" w:cs="Times New Roman"/>
-          <w:b/>
-          <w:bCs/>
-          <w:color w:val="000000" w:themeColor="text1"/>
-        </w:rPr>
-        <w:t>Opis</w:t>
-      </w:r>
-      <w:proofErr w:type="spellEnd"/>
-      <w:r>
-        <w:rPr>
-          <w:rFonts w:ascii="Times New Roman" w:hAnsi="Times New Roman" w:cs="Times New Roman"/>
-          <w:b/>
-          <w:bCs/>
-          <w:color w:val="000000" w:themeColor="text1"/>
-        </w:rPr>
-        <w:t xml:space="preserve"> </w:t>
-      </w:r>
-      <w:r>
-        <w:rPr>
-          <w:rFonts w:ascii="Times New Roman" w:hAnsi="Times New Roman" w:cs="Times New Roman"/>
-          <w:b/>
-          <w:bCs/>
-          <w:color w:val="000000" w:themeColor="text1"/>
-        </w:rPr>
-        <w:t xml:space="preserve">a diagram </w:t>
+      <w:r>
+        <w:rPr>
+          <w:rFonts w:ascii="Times New Roman" w:hAnsi="Times New Roman" w:cs="Times New Roman"/>
+          <w:b/>
+          <w:bCs/>
+          <w:color w:val="000000" w:themeColor="text1"/>
+        </w:rPr>
+        <w:t>D</w:t>
+      </w:r>
+      <w:r>
+        <w:rPr>
+          <w:rFonts w:ascii="Times New Roman" w:hAnsi="Times New Roman" w:cs="Times New Roman"/>
+          <w:b/>
+          <w:bCs/>
+          <w:color w:val="000000" w:themeColor="text1"/>
+        </w:rPr>
+        <w:t xml:space="preserve">iagram </w:t>
       </w:r>
       <w:proofErr w:type="spellStart"/>
       <w:r>
@@ -3193,6 +3793,137 @@
     </w:p>
     <w:p>
       <w:pPr>
+        <w:pStyle w:val="Heading2"/>
+        <w:rPr>
+          <w:rFonts w:ascii="Times New Roman" w:hAnsi="Times New Roman" w:cs="Times New Roman"/>
+          <w:b/>
+          <w:bCs/>
+          <w:color w:val="000000" w:themeColor="text1"/>
+        </w:rPr>
+      </w:pPr>
+      <w:bookmarkStart w:id="5" w:name="_Toc116150261"/>
+      <w:r>
+        <w:rPr>
+          <w:rFonts w:ascii="Times New Roman" w:hAnsi="Times New Roman" w:cs="Times New Roman"/>
+          <w:b/>
+          <w:bCs/>
+          <w:color w:val="000000" w:themeColor="text1"/>
+        </w:rPr>
+        <w:lastRenderedPageBreak/>
+        <w:t>2</w:t>
+      </w:r>
+      <w:r>
+        <w:rPr>
+          <w:rFonts w:ascii="Times New Roman" w:hAnsi="Times New Roman" w:cs="Times New Roman"/>
+          <w:b/>
+          <w:bCs/>
+          <w:color w:val="000000" w:themeColor="text1"/>
+        </w:rPr>
+        <w:t>.</w:t>
+      </w:r>
+      <w:r>
+        <w:rPr>
+          <w:rFonts w:ascii="Times New Roman" w:hAnsi="Times New Roman" w:cs="Times New Roman"/>
+          <w:b/>
+          <w:bCs/>
+          <w:color w:val="000000" w:themeColor="text1"/>
+        </w:rPr>
+        <w:t>4</w:t>
+      </w:r>
+      <w:r>
+        <w:rPr>
+          <w:rFonts w:ascii="Times New Roman" w:hAnsi="Times New Roman" w:cs="Times New Roman"/>
+          <w:b/>
+          <w:bCs/>
+          <w:color w:val="000000" w:themeColor="text1"/>
+        </w:rPr>
+        <w:t xml:space="preserve"> </w:t>
+      </w:r>
+      <w:proofErr w:type="spellStart"/>
+      <w:r>
+        <w:rPr>
+          <w:rFonts w:ascii="Times New Roman" w:hAnsi="Times New Roman" w:cs="Times New Roman"/>
+          <w:b/>
+          <w:bCs/>
+          <w:color w:val="000000" w:themeColor="text1"/>
+        </w:rPr>
+        <w:t>Slovný</w:t>
+      </w:r>
+      <w:proofErr w:type="spellEnd"/>
+      <w:r>
+        <w:rPr>
+          <w:rFonts w:ascii="Times New Roman" w:hAnsi="Times New Roman" w:cs="Times New Roman"/>
+          <w:b/>
+          <w:bCs/>
+          <w:color w:val="000000" w:themeColor="text1"/>
+        </w:rPr>
+        <w:t xml:space="preserve"> </w:t>
+      </w:r>
+      <w:proofErr w:type="spellStart"/>
+      <w:r>
+        <w:rPr>
+          <w:rFonts w:ascii="Times New Roman" w:hAnsi="Times New Roman" w:cs="Times New Roman"/>
+          <w:b/>
+          <w:bCs/>
+          <w:color w:val="000000" w:themeColor="text1"/>
+        </w:rPr>
+        <w:t>opis</w:t>
+      </w:r>
+      <w:proofErr w:type="spellEnd"/>
+      <w:r>
+        <w:rPr>
+          <w:rFonts w:ascii="Times New Roman" w:hAnsi="Times New Roman" w:cs="Times New Roman"/>
+          <w:b/>
+          <w:bCs/>
+          <w:color w:val="000000" w:themeColor="text1"/>
+        </w:rPr>
+        <w:t xml:space="preserve"> </w:t>
+      </w:r>
+      <w:proofErr w:type="spellStart"/>
+      <w:r>
+        <w:rPr>
+          <w:rFonts w:ascii="Times New Roman" w:hAnsi="Times New Roman" w:cs="Times New Roman"/>
+          <w:b/>
+          <w:bCs/>
+          <w:color w:val="000000" w:themeColor="text1"/>
+        </w:rPr>
+        <w:t>algoritmu</w:t>
+      </w:r>
+      <w:proofErr w:type="spellEnd"/>
+      <w:r>
+        <w:rPr>
+          <w:rFonts w:ascii="Times New Roman" w:hAnsi="Times New Roman" w:cs="Times New Roman"/>
+          <w:b/>
+          <w:bCs/>
+          <w:color w:val="000000" w:themeColor="text1"/>
+        </w:rPr>
+        <w:t xml:space="preserve"> </w:t>
+      </w:r>
+      <w:proofErr w:type="spellStart"/>
+      <w:r>
+        <w:rPr>
+          <w:rFonts w:ascii="Times New Roman" w:hAnsi="Times New Roman" w:cs="Times New Roman"/>
+          <w:b/>
+          <w:bCs/>
+          <w:color w:val="000000" w:themeColor="text1"/>
+        </w:rPr>
+        <w:t>prehľadávania</w:t>
+      </w:r>
+      <w:bookmarkEnd w:id="5"/>
+      <w:proofErr w:type="spellEnd"/>
+    </w:p>
+    <w:p>
+      <w:pPr>
+        <w:spacing w:after="0"/>
+        <w:rPr>
+          <w:rFonts w:ascii="Times New Roman" w:hAnsi="Times New Roman" w:cs="Times New Roman"/>
+          <w:sz w:val="26"/>
+          <w:szCs w:val="26"/>
+        </w:rPr>
+      </w:pPr>
+    </w:p>
+    <w:p>
+      <w:pPr>
         <w:tabs>
           <w:tab w:val="left" w:pos="8052"/>
         </w:tabs>
@@ -3211,17 +3942,34 @@
           <w:sz w:val="24"/>
           <w:szCs w:val="24"/>
         </w:rPr>
-        <w:lastRenderedPageBreak/>
-        <w:t xml:space="preserve">        </w:t>
-      </w:r>
-      <w:r>
-        <w:rPr>
-          <w:rFonts w:ascii="Times New Roman" w:hAnsi="Times New Roman" w:cs="Times New Roman"/>
-          <w:noProof/>
-          <w:sz w:val="24"/>
-          <w:szCs w:val="24"/>
-        </w:rPr>
-        <w:t xml:space="preserve">   </w:t>
+        <w:t xml:space="preserve">           </w:t>
+      </w:r>
+      <w:r>
+        <w:rPr>
+          <w:rFonts w:ascii="Times New Roman" w:hAnsi="Times New Roman" w:cs="Times New Roman"/>
+          <w:noProof/>
+          <w:sz w:val="24"/>
+          <w:szCs w:val="24"/>
+        </w:rPr>
+        <w:t>Algoritmus je kombináciou prehľadávania do hĺbky a Warnnsdorfovej heuristiky</w:t>
+      </w:r>
+      <w:r>
+        <w:rPr>
+          <w:rFonts w:ascii="Times New Roman" w:hAnsi="Times New Roman" w:cs="Times New Roman"/>
+          <w:noProof/>
+          <w:sz w:val="24"/>
+          <w:szCs w:val="24"/>
+        </w:rPr>
+        <w:t>, pričom ak existuje priama cesta od začiatku k cieľu (algoritmus nenatrafí na slepú uličku), tak sa vykoná iba počet krokov identický s počtom políčok šachovnice.</w:t>
+      </w:r>
+      <w:r>
+        <w:rPr>
+          <w:rFonts w:ascii="Times New Roman" w:hAnsi="Times New Roman" w:cs="Times New Roman"/>
+          <w:noProof/>
+          <w:sz w:val="24"/>
+          <w:szCs w:val="24"/>
+        </w:rPr>
+        <w:t xml:space="preserve"> </w:t>
       </w:r>
       <w:r>
         <w:rPr>
@@ -5364,6 +6112,7 @@
       <w:r>
         <w:rPr>
           <w:rFonts w:ascii="Times New Roman" w:hAnsi="Times New Roman" w:cs="Times New Roman"/>
+          <w:noProof/>
           <w:sz w:val="24"/>
           <w:szCs w:val="24"/>
         </w:rPr>
@@ -5433,7 +6182,7 @@
           <w:szCs w:val="20"/>
           <w:lang w:val="sk-SK"/>
         </w:rPr>
-        <w:t>6</w:t>
+        <w:t xml:space="preserve">6 Rekurzívna časť metódy </w:t>
       </w:r>
       <w:r>
         <w:rPr>
@@ -5444,8 +6193,976 @@
           <w:szCs w:val="20"/>
           <w:lang w:val="sk-SK"/>
         </w:rPr>
-        <w:t xml:space="preserve"> </w:t>
-      </w:r>
+        <w:t>SolveNextStep()</w:t>
+      </w:r>
+    </w:p>
+    <w:p>
+      <w:pPr>
+        <w:jc w:val="both"/>
+        <w:rPr>
+          <w:rFonts w:ascii="Times New Roman" w:hAnsi="Times New Roman" w:cs="Times New Roman"/>
+          <w:sz w:val="24"/>
+          <w:szCs w:val="24"/>
+        </w:rPr>
+      </w:pPr>
+    </w:p>
+    <w:p>
+      <w:pPr>
+        <w:pStyle w:val="Heading2"/>
+        <w:rPr>
+          <w:rFonts w:ascii="Times New Roman" w:hAnsi="Times New Roman" w:cs="Times New Roman"/>
+          <w:b/>
+          <w:bCs/>
+          <w:color w:val="000000" w:themeColor="text1"/>
+        </w:rPr>
+      </w:pPr>
+      <w:bookmarkStart w:id="6" w:name="_Toc116150262"/>
+      <w:r>
+        <w:rPr>
+          <w:rFonts w:ascii="Times New Roman" w:hAnsi="Times New Roman" w:cs="Times New Roman"/>
+          <w:b/>
+          <w:bCs/>
+          <w:color w:val="000000" w:themeColor="text1"/>
+        </w:rPr>
+        <w:t>2</w:t>
+      </w:r>
+      <w:r>
+        <w:rPr>
+          <w:rFonts w:ascii="Times New Roman" w:hAnsi="Times New Roman" w:cs="Times New Roman"/>
+          <w:b/>
+          <w:bCs/>
+          <w:color w:val="000000" w:themeColor="text1"/>
+        </w:rPr>
+        <w:t>.</w:t>
+      </w:r>
+      <w:r>
+        <w:rPr>
+          <w:rFonts w:ascii="Times New Roman" w:hAnsi="Times New Roman" w:cs="Times New Roman"/>
+          <w:b/>
+          <w:bCs/>
+          <w:color w:val="000000" w:themeColor="text1"/>
+        </w:rPr>
+        <w:t>5</w:t>
+      </w:r>
+      <w:r>
+        <w:rPr>
+          <w:rFonts w:ascii="Times New Roman" w:hAnsi="Times New Roman" w:cs="Times New Roman"/>
+          <w:b/>
+          <w:bCs/>
+          <w:color w:val="000000" w:themeColor="text1"/>
+        </w:rPr>
+        <w:t xml:space="preserve"> </w:t>
+      </w:r>
+      <w:proofErr w:type="spellStart"/>
+      <w:r>
+        <w:rPr>
+          <w:rFonts w:ascii="Times New Roman" w:hAnsi="Times New Roman" w:cs="Times New Roman"/>
+          <w:b/>
+          <w:bCs/>
+          <w:color w:val="000000" w:themeColor="text1"/>
+        </w:rPr>
+        <w:t>Možné</w:t>
+      </w:r>
+      <w:proofErr w:type="spellEnd"/>
+      <w:r>
+        <w:rPr>
+          <w:rFonts w:ascii="Times New Roman" w:hAnsi="Times New Roman" w:cs="Times New Roman"/>
+          <w:b/>
+          <w:bCs/>
+          <w:color w:val="000000" w:themeColor="text1"/>
+        </w:rPr>
+        <w:t xml:space="preserve"> </w:t>
+      </w:r>
+      <w:proofErr w:type="spellStart"/>
+      <w:r>
+        <w:rPr>
+          <w:rFonts w:ascii="Times New Roman" w:hAnsi="Times New Roman" w:cs="Times New Roman"/>
+          <w:b/>
+          <w:bCs/>
+          <w:color w:val="000000" w:themeColor="text1"/>
+        </w:rPr>
+        <w:t>výsledky</w:t>
+      </w:r>
+      <w:proofErr w:type="spellEnd"/>
+      <w:r>
+        <w:rPr>
+          <w:rFonts w:ascii="Times New Roman" w:hAnsi="Times New Roman" w:cs="Times New Roman"/>
+          <w:b/>
+          <w:bCs/>
+          <w:color w:val="000000" w:themeColor="text1"/>
+        </w:rPr>
+        <w:t xml:space="preserve"> </w:t>
+      </w:r>
+      <w:proofErr w:type="spellStart"/>
+      <w:r>
+        <w:rPr>
+          <w:rFonts w:ascii="Times New Roman" w:hAnsi="Times New Roman" w:cs="Times New Roman"/>
+          <w:b/>
+          <w:bCs/>
+          <w:color w:val="000000" w:themeColor="text1"/>
+        </w:rPr>
+        <w:t>prehľadávania</w:t>
+      </w:r>
+      <w:bookmarkEnd w:id="6"/>
+      <w:proofErr w:type="spellEnd"/>
+    </w:p>
+    <w:p>
+      <w:pPr>
+        <w:spacing w:after="0"/>
+        <w:rPr>
+          <w:rFonts w:ascii="Times New Roman" w:hAnsi="Times New Roman" w:cs="Times New Roman"/>
+          <w:sz w:val="26"/>
+          <w:szCs w:val="26"/>
+        </w:rPr>
+      </w:pPr>
+    </w:p>
+    <w:p>
+      <w:pPr>
+        <w:ind w:firstLine="720"/>
+        <w:jc w:val="both"/>
+        <w:rPr>
+          <w:rFonts w:ascii="Times New Roman" w:hAnsi="Times New Roman" w:cs="Times New Roman"/>
+          <w:noProof/>
+          <w:sz w:val="24"/>
+          <w:szCs w:val="24"/>
+        </w:rPr>
+      </w:pPr>
+      <w:r>
+        <w:rPr>
+          <w:rFonts w:ascii="Times New Roman" w:hAnsi="Times New Roman" w:cs="Times New Roman"/>
+          <w:noProof/>
+          <w:sz w:val="24"/>
+          <w:szCs w:val="24"/>
+        </w:rPr>
+        <w:t xml:space="preserve">Počas vykonávania prehľadávania môžu nastať tri situácie, kvoli ktorým sa hľadanie ukončí. </w:t>
+      </w:r>
+      <w:r>
+        <w:rPr>
+          <w:rFonts w:ascii="Times New Roman" w:hAnsi="Times New Roman" w:cs="Times New Roman"/>
+          <w:noProof/>
+          <w:sz w:val="24"/>
+          <w:szCs w:val="24"/>
+        </w:rPr>
+        <w:t>Najžiadúcejšia z ni</w:t>
+      </w:r>
+      <w:r>
+        <w:rPr>
+          <w:rFonts w:ascii="Times New Roman" w:hAnsi="Times New Roman" w:cs="Times New Roman"/>
+          <w:noProof/>
+          <w:sz w:val="24"/>
+          <w:szCs w:val="24"/>
+        </w:rPr>
+        <w:t>c</w:t>
+      </w:r>
+      <w:r>
+        <w:rPr>
+          <w:rFonts w:ascii="Times New Roman" w:hAnsi="Times New Roman" w:cs="Times New Roman"/>
+          <w:noProof/>
+          <w:sz w:val="24"/>
+          <w:szCs w:val="24"/>
+        </w:rPr>
+        <w:t xml:space="preserve">h nastane, ak je splnená prvá podmienka na Obr. 2.3, t.j. program našiel riešenie pre daný vstup a rekurzia sa ukončila. </w:t>
+      </w:r>
+      <w:r>
+        <w:rPr>
+          <w:rFonts w:ascii="Times New Roman" w:hAnsi="Times New Roman" w:cs="Times New Roman"/>
+          <w:noProof/>
+          <w:sz w:val="24"/>
+          <w:szCs w:val="24"/>
+        </w:rPr>
+        <w:t xml:space="preserve">V tomto bode každé rekurzívne volanie </w:t>
+      </w:r>
+      <w:r>
+        <w:rPr>
+          <w:rFonts w:ascii="Times New Roman" w:hAnsi="Times New Roman" w:cs="Times New Roman"/>
+          <w:noProof/>
+          <w:sz w:val="24"/>
+          <w:szCs w:val="24"/>
+        </w:rPr>
+        <w:lastRenderedPageBreak/>
+        <w:t>postupne vráti hodnotu “true”</w:t>
+      </w:r>
+      <w:r>
+        <w:rPr>
+          <w:rFonts w:ascii="Times New Roman" w:hAnsi="Times New Roman" w:cs="Times New Roman"/>
+          <w:noProof/>
+          <w:sz w:val="24"/>
+          <w:szCs w:val="24"/>
+        </w:rPr>
+        <w:t>.</w:t>
+      </w:r>
+      <w:r>
+        <w:rPr>
+          <w:rFonts w:ascii="Times New Roman" w:hAnsi="Times New Roman" w:cs="Times New Roman"/>
+          <w:noProof/>
+          <w:sz w:val="24"/>
+          <w:szCs w:val="24"/>
+        </w:rPr>
+        <w:t xml:space="preserve"> Druhá situácia nastane, keď vypršal stanovený časový limit a program nestihol nájsť riešenie, prípadne riešenie neexistuje. Vtedy bude splnená druhá podmienka na Obr. 2.3</w:t>
+      </w:r>
+      <w:r>
+        <w:rPr>
+          <w:rFonts w:ascii="Times New Roman" w:hAnsi="Times New Roman" w:cs="Times New Roman"/>
+          <w:noProof/>
+          <w:sz w:val="24"/>
+          <w:szCs w:val="24"/>
+        </w:rPr>
+        <w:t xml:space="preserve"> v poslednom rekurzívnom volaní a pri každom predchádzajucom bude splnená podmienka v “else if” vetve na Obr. 2.6</w:t>
+      </w:r>
+      <w:r>
+        <w:rPr>
+          <w:rFonts w:ascii="Times New Roman" w:hAnsi="Times New Roman" w:cs="Times New Roman"/>
+          <w:noProof/>
+          <w:sz w:val="24"/>
+          <w:szCs w:val="24"/>
+        </w:rPr>
+        <w:t>, t.j. postupne sa bude vraciať hodnota “false”</w:t>
+      </w:r>
+      <w:r>
+        <w:rPr>
+          <w:rFonts w:ascii="Times New Roman" w:hAnsi="Times New Roman" w:cs="Times New Roman"/>
+          <w:noProof/>
+          <w:sz w:val="24"/>
+          <w:szCs w:val="24"/>
+        </w:rPr>
+        <w:t>, až kým program neskončí</w:t>
+      </w:r>
+      <w:r>
+        <w:rPr>
+          <w:rFonts w:ascii="Times New Roman" w:hAnsi="Times New Roman" w:cs="Times New Roman"/>
+          <w:noProof/>
+          <w:sz w:val="24"/>
+          <w:szCs w:val="24"/>
+        </w:rPr>
+        <w:t>.</w:t>
+      </w:r>
+      <w:r>
+        <w:rPr>
+          <w:rFonts w:ascii="Times New Roman" w:hAnsi="Times New Roman" w:cs="Times New Roman"/>
+          <w:noProof/>
+          <w:sz w:val="24"/>
+          <w:szCs w:val="24"/>
+        </w:rPr>
+        <w:t xml:space="preserve"> Posledná, tretia situácia sa stane realitou, keď metóda </w:t>
+      </w:r>
+      <w:r>
+        <w:rPr>
+          <w:rFonts w:ascii="Times New Roman" w:hAnsi="Times New Roman" w:cs="Times New Roman"/>
+          <w:i/>
+          <w:iCs/>
+          <w:noProof/>
+          <w:sz w:val="24"/>
+          <w:szCs w:val="24"/>
+        </w:rPr>
+        <w:t xml:space="preserve">RankTranslations() </w:t>
+      </w:r>
+      <w:r>
+        <w:rPr>
+          <w:rFonts w:ascii="Times New Roman" w:hAnsi="Times New Roman" w:cs="Times New Roman"/>
+          <w:noProof/>
+          <w:sz w:val="24"/>
+          <w:szCs w:val="24"/>
+        </w:rPr>
+        <w:t>vráti prázdny zoznam krokov, čo značí, že sa kôň ocitol v slepej uličke a nemá sa kam posunúť.</w:t>
+      </w:r>
+      <w:r>
+        <w:rPr>
+          <w:rFonts w:ascii="Times New Roman" w:hAnsi="Times New Roman" w:cs="Times New Roman"/>
+          <w:noProof/>
+          <w:sz w:val="24"/>
+          <w:szCs w:val="24"/>
+        </w:rPr>
+        <w:t xml:space="preserve"> V tomto bode sa </w:t>
+      </w:r>
+      <w:r>
+        <w:rPr>
+          <w:rFonts w:ascii="Times New Roman" w:hAnsi="Times New Roman" w:cs="Times New Roman"/>
+          <w:noProof/>
+          <w:sz w:val="24"/>
+          <w:szCs w:val="24"/>
+        </w:rPr>
+        <w:t>vráti hodnota “false</w:t>
+      </w:r>
+      <w:r>
+        <w:rPr>
+          <w:rFonts w:ascii="Times New Roman" w:hAnsi="Times New Roman" w:cs="Times New Roman"/>
+          <w:noProof/>
+          <w:sz w:val="24"/>
+          <w:szCs w:val="24"/>
+        </w:rPr>
+        <w:t>”</w:t>
+      </w:r>
+      <w:r>
+        <w:rPr>
+          <w:rFonts w:ascii="Times New Roman" w:hAnsi="Times New Roman" w:cs="Times New Roman"/>
+          <w:noProof/>
+          <w:sz w:val="24"/>
+          <w:szCs w:val="24"/>
+        </w:rPr>
+        <w:t xml:space="preserve">, v predchádzajúcom rekurzívnom volaní sa vykoná vetva </w:t>
+      </w:r>
+      <w:r>
+        <w:rPr>
+          <w:rFonts w:ascii="Times New Roman" w:hAnsi="Times New Roman" w:cs="Times New Roman"/>
+          <w:noProof/>
+          <w:sz w:val="24"/>
+          <w:szCs w:val="24"/>
+        </w:rPr>
+        <w:t>“else” na Obr. 2.6, odznačí sa daný štvorec šachovnice</w:t>
+      </w:r>
+      <w:r>
+        <w:rPr>
+          <w:rFonts w:ascii="Times New Roman" w:hAnsi="Times New Roman" w:cs="Times New Roman"/>
+          <w:noProof/>
+          <w:sz w:val="24"/>
+          <w:szCs w:val="24"/>
+        </w:rPr>
+        <w:t xml:space="preserve"> a </w:t>
+      </w:r>
+      <w:r>
+        <w:rPr>
+          <w:rFonts w:ascii="Times New Roman" w:hAnsi="Times New Roman" w:cs="Times New Roman"/>
+          <w:noProof/>
+          <w:sz w:val="24"/>
+          <w:szCs w:val="24"/>
+        </w:rPr>
+        <w:t>kôň sa posunie späť na predchádzajúcu pozíciu</w:t>
+      </w:r>
+      <w:r>
+        <w:rPr>
+          <w:rFonts w:ascii="Times New Roman" w:hAnsi="Times New Roman" w:cs="Times New Roman"/>
+          <w:noProof/>
+          <w:sz w:val="24"/>
+          <w:szCs w:val="24"/>
+        </w:rPr>
+        <w:t>.</w:t>
+      </w:r>
+      <w:r>
+        <w:rPr>
+          <w:rFonts w:ascii="Times New Roman" w:hAnsi="Times New Roman" w:cs="Times New Roman"/>
+          <w:noProof/>
+          <w:sz w:val="24"/>
+          <w:szCs w:val="24"/>
+        </w:rPr>
+        <w:t xml:space="preserve"> Keď sú tieto kroky vykonané, začne ďalšia iterácia v cykle foreach (z utriedeného zoznamu krokov sa vyberie nasledujúci krok) a hľadanie pokračuje ďalej dovtedy, kým sa cesta nenájde</w:t>
+      </w:r>
+      <w:r>
+        <w:rPr>
+          <w:rFonts w:ascii="Times New Roman" w:hAnsi="Times New Roman" w:cs="Times New Roman"/>
+          <w:noProof/>
+          <w:sz w:val="24"/>
+          <w:szCs w:val="24"/>
+        </w:rPr>
+        <w:t xml:space="preserve">, </w:t>
+      </w:r>
+      <w:r>
+        <w:rPr>
+          <w:rFonts w:ascii="Times New Roman" w:hAnsi="Times New Roman" w:cs="Times New Roman"/>
+          <w:noProof/>
+          <w:sz w:val="24"/>
+          <w:szCs w:val="24"/>
+        </w:rPr>
+        <w:t xml:space="preserve">nevyčerpajú </w:t>
+      </w:r>
+      <w:r>
+        <w:rPr>
+          <w:rFonts w:ascii="Times New Roman" w:hAnsi="Times New Roman" w:cs="Times New Roman"/>
+          <w:noProof/>
+          <w:sz w:val="24"/>
+          <w:szCs w:val="24"/>
+        </w:rPr>
+        <w:t xml:space="preserve">sa </w:t>
+      </w:r>
+      <w:r>
+        <w:rPr>
+          <w:rFonts w:ascii="Times New Roman" w:hAnsi="Times New Roman" w:cs="Times New Roman"/>
+          <w:noProof/>
+          <w:sz w:val="24"/>
+          <w:szCs w:val="24"/>
+        </w:rPr>
+        <w:t>všetky možnosti v každom rekurzívnom volaní</w:t>
+      </w:r>
+      <w:r>
+        <w:rPr>
+          <w:rFonts w:ascii="Times New Roman" w:hAnsi="Times New Roman" w:cs="Times New Roman"/>
+          <w:noProof/>
+          <w:sz w:val="24"/>
+          <w:szCs w:val="24"/>
+        </w:rPr>
+        <w:t xml:space="preserve"> alebo nevyprší časový limit.</w:t>
+      </w:r>
+      <w:r>
+        <w:rPr>
+          <w:rFonts w:ascii="Times New Roman" w:hAnsi="Times New Roman" w:cs="Times New Roman"/>
+          <w:noProof/>
+          <w:sz w:val="24"/>
+          <w:szCs w:val="24"/>
+        </w:rPr>
+        <w:t xml:space="preserve"> </w:t>
+      </w:r>
+    </w:p>
+    <w:p>
+      <w:pPr>
+        <w:spacing w:line="259" w:lineRule="auto"/>
+        <w:rPr>
+          <w:rFonts w:ascii="Times New Roman" w:hAnsi="Times New Roman" w:cs="Times New Roman"/>
+          <w:noProof/>
+          <w:sz w:val="24"/>
+          <w:szCs w:val="24"/>
+        </w:rPr>
+      </w:pPr>
+      <w:r>
+        <w:rPr>
+          <w:rFonts w:ascii="Times New Roman" w:hAnsi="Times New Roman" w:cs="Times New Roman"/>
+          <w:noProof/>
+          <w:sz w:val="24"/>
+          <w:szCs w:val="24"/>
+        </w:rPr>
+        <w:br w:type="page"/>
+      </w:r>
+    </w:p>
+    <w:p>
+      <w:pPr>
+        <w:pStyle w:val="Heading1"/>
+        <w:rPr>
+          <w:rFonts w:ascii="Times New Roman" w:hAnsi="Times New Roman" w:cs="Times New Roman"/>
+          <w:b/>
+          <w:bCs/>
+          <w:color w:val="000000" w:themeColor="text1"/>
+        </w:rPr>
+      </w:pPr>
+      <w:bookmarkStart w:id="7" w:name="_Toc116150263"/>
+      <w:r>
+        <w:rPr>
+          <w:rFonts w:ascii="Times New Roman" w:hAnsi="Times New Roman" w:cs="Times New Roman"/>
+          <w:b/>
+          <w:bCs/>
+          <w:color w:val="000000" w:themeColor="text1"/>
+        </w:rPr>
+        <w:lastRenderedPageBreak/>
+        <w:t>3</w:t>
+      </w:r>
+      <w:r>
+        <w:rPr>
+          <w:rFonts w:ascii="Times New Roman" w:hAnsi="Times New Roman" w:cs="Times New Roman"/>
+          <w:b/>
+          <w:bCs/>
+          <w:color w:val="000000" w:themeColor="text1"/>
+        </w:rPr>
+        <w:t xml:space="preserve"> </w:t>
+      </w:r>
+      <w:proofErr w:type="spellStart"/>
+      <w:r>
+        <w:rPr>
+          <w:rFonts w:ascii="Times New Roman" w:hAnsi="Times New Roman" w:cs="Times New Roman"/>
+          <w:b/>
+          <w:bCs/>
+          <w:color w:val="000000" w:themeColor="text1"/>
+        </w:rPr>
+        <w:t>Testovanie</w:t>
+      </w:r>
+      <w:proofErr w:type="spellEnd"/>
+      <w:r>
+        <w:rPr>
+          <w:rFonts w:ascii="Times New Roman" w:hAnsi="Times New Roman" w:cs="Times New Roman"/>
+          <w:b/>
+          <w:bCs/>
+          <w:color w:val="000000" w:themeColor="text1"/>
+        </w:rPr>
+        <w:t xml:space="preserve"> </w:t>
+      </w:r>
+      <w:proofErr w:type="spellStart"/>
+      <w:r>
+        <w:rPr>
+          <w:rFonts w:ascii="Times New Roman" w:hAnsi="Times New Roman" w:cs="Times New Roman"/>
+          <w:b/>
+          <w:bCs/>
+          <w:color w:val="000000" w:themeColor="text1"/>
+        </w:rPr>
+        <w:t>správnosti</w:t>
+      </w:r>
+      <w:bookmarkEnd w:id="7"/>
+      <w:proofErr w:type="spellEnd"/>
+    </w:p>
+    <w:p>
+      <w:pPr>
+        <w:jc w:val="both"/>
+        <w:rPr>
+          <w:rFonts w:ascii="Times New Roman" w:hAnsi="Times New Roman" w:cs="Times New Roman"/>
+          <w:sz w:val="24"/>
+          <w:szCs w:val="24"/>
+        </w:rPr>
+      </w:pPr>
+    </w:p>
+    <w:p>
+      <w:pPr>
+        <w:pStyle w:val="Heading2"/>
+        <w:rPr>
+          <w:rFonts w:ascii="Times New Roman" w:hAnsi="Times New Roman" w:cs="Times New Roman"/>
+          <w:b/>
+          <w:bCs/>
+          <w:color w:val="000000" w:themeColor="text1"/>
+        </w:rPr>
+      </w:pPr>
+      <w:bookmarkStart w:id="8" w:name="_Toc116150264"/>
+      <w:r>
+        <w:rPr>
+          <w:rFonts w:ascii="Times New Roman" w:hAnsi="Times New Roman" w:cs="Times New Roman"/>
+          <w:b/>
+          <w:bCs/>
+          <w:color w:val="000000" w:themeColor="text1"/>
+        </w:rPr>
+        <w:t>3</w:t>
+      </w:r>
+      <w:r>
+        <w:rPr>
+          <w:rFonts w:ascii="Times New Roman" w:hAnsi="Times New Roman" w:cs="Times New Roman"/>
+          <w:b/>
+          <w:bCs/>
+          <w:color w:val="000000" w:themeColor="text1"/>
+        </w:rPr>
+        <w:t xml:space="preserve">.1 </w:t>
+      </w:r>
+      <w:proofErr w:type="spellStart"/>
+      <w:r>
+        <w:rPr>
+          <w:rFonts w:ascii="Times New Roman" w:hAnsi="Times New Roman" w:cs="Times New Roman"/>
+          <w:b/>
+          <w:bCs/>
+          <w:color w:val="000000" w:themeColor="text1"/>
+        </w:rPr>
+        <w:t>Spôsob</w:t>
+      </w:r>
+      <w:proofErr w:type="spellEnd"/>
+      <w:r>
+        <w:rPr>
+          <w:rFonts w:ascii="Times New Roman" w:hAnsi="Times New Roman" w:cs="Times New Roman"/>
+          <w:b/>
+          <w:bCs/>
+          <w:color w:val="000000" w:themeColor="text1"/>
+        </w:rPr>
+        <w:t xml:space="preserve"> </w:t>
+      </w:r>
+      <w:proofErr w:type="spellStart"/>
+      <w:r>
+        <w:rPr>
+          <w:rFonts w:ascii="Times New Roman" w:hAnsi="Times New Roman" w:cs="Times New Roman"/>
+          <w:b/>
+          <w:bCs/>
+          <w:color w:val="000000" w:themeColor="text1"/>
+        </w:rPr>
+        <w:t>testovania</w:t>
+      </w:r>
+      <w:bookmarkEnd w:id="8"/>
+      <w:proofErr w:type="spellEnd"/>
+    </w:p>
+    <w:p>
+      <w:pPr>
+        <w:spacing w:after="0"/>
+        <w:rPr>
+          <w:rFonts w:ascii="Times New Roman" w:hAnsi="Times New Roman" w:cs="Times New Roman"/>
+          <w:sz w:val="26"/>
+          <w:szCs w:val="26"/>
+        </w:rPr>
+      </w:pPr>
+    </w:p>
+    <w:p>
+      <w:pPr>
+        <w:ind w:firstLine="720"/>
+        <w:jc w:val="both"/>
+        <w:rPr>
+          <w:rFonts w:ascii="Times New Roman" w:hAnsi="Times New Roman" w:cs="Times New Roman"/>
+          <w:noProof/>
+          <w:sz w:val="24"/>
+          <w:szCs w:val="24"/>
+        </w:rPr>
+      </w:pPr>
+      <w:r>
+        <w:rPr>
+          <w:rFonts w:ascii="Times New Roman" w:hAnsi="Times New Roman" w:cs="Times New Roman"/>
+          <w:noProof/>
+          <w:sz w:val="24"/>
+          <w:szCs w:val="24"/>
+        </w:rPr>
+        <w:t xml:space="preserve">Testovanie prebiehalo so šachovnicami rôznych veľkostí, primárne v rozmedzí od 5x5 do 35x35. </w:t>
+      </w:r>
+      <w:r>
+        <w:rPr>
+          <w:rFonts w:ascii="Times New Roman" w:hAnsi="Times New Roman" w:cs="Times New Roman"/>
+          <w:noProof/>
+          <w:sz w:val="24"/>
+          <w:szCs w:val="24"/>
+        </w:rPr>
+        <w:t>Používateľské rozhranie programu umožňuje manuálne zadanie rozmeru šachovnice, súradníc začiatku a časového limitu (v sekundách) z konzoly</w:t>
+      </w:r>
+      <w:r>
+        <w:rPr>
+          <w:rFonts w:ascii="Times New Roman" w:hAnsi="Times New Roman" w:cs="Times New Roman"/>
+          <w:noProof/>
+          <w:sz w:val="24"/>
+          <w:szCs w:val="24"/>
+        </w:rPr>
+        <w:t xml:space="preserve"> a po nájdení správneho riešenia poskytne používateľovi vykreslenie vyplnenej šachovnice, postupnosť vykonaných operátorov, časový údaj – koľko milisekúnd trvalo nájsť riešenie a počet vykonaných krokov</w:t>
+      </w:r>
+      <w:r>
+        <w:rPr>
+          <w:rFonts w:ascii="Times New Roman" w:hAnsi="Times New Roman" w:cs="Times New Roman"/>
+          <w:noProof/>
+          <w:sz w:val="24"/>
+          <w:szCs w:val="24"/>
+        </w:rPr>
+        <w:t>.</w:t>
+      </w:r>
+    </w:p>
+    <w:p>
+      <w:pPr>
+        <w:ind w:firstLine="720"/>
+        <w:jc w:val="both"/>
+        <w:rPr>
+          <w:rFonts w:ascii="Times New Roman" w:hAnsi="Times New Roman" w:cs="Times New Roman"/>
+          <w:noProof/>
+          <w:sz w:val="24"/>
+          <w:szCs w:val="24"/>
+        </w:rPr>
+      </w:pPr>
+    </w:p>
+    <w:p>
+      <w:pPr>
+        <w:pStyle w:val="Heading3"/>
+        <w:rPr>
+          <w:rFonts w:ascii="Times New Roman" w:hAnsi="Times New Roman" w:cs="Times New Roman"/>
+          <w:b/>
+          <w:bCs/>
+          <w:color w:val="000000" w:themeColor="text1"/>
+        </w:rPr>
+      </w:pPr>
+      <w:bookmarkStart w:id="9" w:name="_Toc116150265"/>
+      <w:r>
+        <w:rPr>
+          <w:rFonts w:ascii="Times New Roman" w:hAnsi="Times New Roman" w:cs="Times New Roman"/>
+          <w:b/>
+          <w:bCs/>
+          <w:color w:val="000000" w:themeColor="text1"/>
+        </w:rPr>
+        <w:t xml:space="preserve">3.1.1 </w:t>
+      </w:r>
+      <w:proofErr w:type="spellStart"/>
+      <w:r>
+        <w:rPr>
+          <w:rFonts w:ascii="Times New Roman" w:hAnsi="Times New Roman" w:cs="Times New Roman"/>
+          <w:b/>
+          <w:bCs/>
+          <w:color w:val="000000" w:themeColor="text1"/>
+        </w:rPr>
+        <w:t>Testovanie</w:t>
+      </w:r>
+      <w:proofErr w:type="spellEnd"/>
+      <w:r>
+        <w:rPr>
+          <w:rFonts w:ascii="Times New Roman" w:hAnsi="Times New Roman" w:cs="Times New Roman"/>
+          <w:b/>
+          <w:bCs/>
+          <w:color w:val="000000" w:themeColor="text1"/>
+        </w:rPr>
+        <w:t xml:space="preserve"> </w:t>
+      </w:r>
+      <w:proofErr w:type="spellStart"/>
+      <w:r>
+        <w:rPr>
+          <w:rFonts w:ascii="Times New Roman" w:hAnsi="Times New Roman" w:cs="Times New Roman"/>
+          <w:b/>
+          <w:bCs/>
+          <w:color w:val="000000" w:themeColor="text1"/>
+        </w:rPr>
+        <w:t>šachovnice</w:t>
+      </w:r>
+      <w:proofErr w:type="spellEnd"/>
+      <w:r>
+        <w:rPr>
+          <w:rFonts w:ascii="Times New Roman" w:hAnsi="Times New Roman" w:cs="Times New Roman"/>
+          <w:b/>
+          <w:bCs/>
+          <w:color w:val="000000" w:themeColor="text1"/>
+        </w:rPr>
+        <w:t xml:space="preserve"> </w:t>
+      </w:r>
+      <w:r>
+        <w:rPr>
+          <w:rFonts w:ascii="Times New Roman" w:hAnsi="Times New Roman" w:cs="Times New Roman"/>
+          <w:b/>
+          <w:bCs/>
+          <w:color w:val="000000" w:themeColor="text1"/>
+        </w:rPr>
+        <w:t>5x5</w:t>
+      </w:r>
+      <w:bookmarkEnd w:id="9"/>
+    </w:p>
+    <w:p>
+      <w:pPr>
+        <w:spacing w:after="0"/>
+        <w:rPr>
+          <w:rFonts w:ascii="Times New Roman" w:hAnsi="Times New Roman" w:cs="Times New Roman"/>
+          <w:sz w:val="26"/>
+          <w:szCs w:val="26"/>
+        </w:rPr>
+      </w:pPr>
+    </w:p>
+    <w:p>
+      <w:pPr>
+        <w:ind w:firstLine="720"/>
+        <w:jc w:val="both"/>
+        <w:rPr>
+          <w:rFonts w:ascii="Times New Roman" w:hAnsi="Times New Roman" w:cs="Times New Roman"/>
+          <w:noProof/>
+          <w:sz w:val="24"/>
+          <w:szCs w:val="24"/>
+        </w:rPr>
+      </w:pPr>
+      <w:r>
+        <w:rPr>
+          <w:rFonts w:ascii="Times New Roman" w:hAnsi="Times New Roman" w:cs="Times New Roman"/>
+          <w:noProof/>
+          <w:sz w:val="24"/>
+          <w:szCs w:val="24"/>
+        </w:rPr>
+        <w:t>Pri rozmeroch šachovnice 5x5 program stihne aj za relatívne krátky časový interval (do 5 sekúnd) prehľadať všetky možné cesty a za daný čas vykoná približne milión</w:t>
+      </w:r>
+      <w:r>
+        <w:rPr>
+          <w:rFonts w:ascii="Times New Roman" w:hAnsi="Times New Roman" w:cs="Times New Roman"/>
+          <w:noProof/>
+          <w:sz w:val="24"/>
+          <w:szCs w:val="24"/>
+        </w:rPr>
+        <w:t xml:space="preserve"> až dva milióny</w:t>
+      </w:r>
+      <w:r>
+        <w:rPr>
+          <w:rFonts w:ascii="Times New Roman" w:hAnsi="Times New Roman" w:cs="Times New Roman"/>
+          <w:noProof/>
+          <w:sz w:val="24"/>
+          <w:szCs w:val="24"/>
+        </w:rPr>
+        <w:t xml:space="preserve"> krokov (v prípade, ak riešenie neexistuje).</w:t>
+      </w:r>
+      <w:r>
+        <w:rPr>
+          <w:rFonts w:ascii="Times New Roman" w:hAnsi="Times New Roman" w:cs="Times New Roman"/>
+          <w:noProof/>
+          <w:sz w:val="24"/>
+          <w:szCs w:val="24"/>
+        </w:rPr>
+        <w:t xml:space="preserve"> </w:t>
+      </w:r>
+    </w:p>
+    <w:p>
+      <w:pPr>
+        <w:ind w:firstLine="720"/>
+        <w:jc w:val="both"/>
+        <w:rPr>
+          <w:rFonts w:ascii="Times New Roman" w:hAnsi="Times New Roman" w:cs="Times New Roman"/>
+          <w:sz w:val="24"/>
+          <w:szCs w:val="24"/>
+        </w:rPr>
+      </w:pPr>
+      <w:r>
+        <w:rPr>
+          <w:rFonts w:ascii="Times New Roman" w:hAnsi="Times New Roman" w:cs="Times New Roman"/>
+          <w:noProof/>
+          <w:sz w:val="24"/>
+          <w:szCs w:val="24"/>
+        </w:rPr>
+        <w:drawing>
+          <wp:anchor distT="0" distB="0" distL="114300" distR="114300" simplePos="0" relativeHeight="251664384" behindDoc="1" locked="0" layoutInCell="1" allowOverlap="1" wp14:anchorId="3AB48B9B" wp14:editId="32395BA8">
+            <wp:simplePos x="0" y="0"/>
+            <wp:positionH relativeFrom="column">
+              <wp:posOffset>3238500</wp:posOffset>
+            </wp:positionH>
+            <wp:positionV relativeFrom="paragraph">
+              <wp:posOffset>132080</wp:posOffset>
+            </wp:positionV>
+            <wp:extent cx="2910205" cy="1346953"/>
+            <wp:effectExtent l="0" t="0" r="4445" b="5715"/>
+            <wp:wrapNone/>
+            <wp:docPr id="8" name="Picture 8" descr="Text&#10;&#10;Description automatically generated"/>
+            <wp:cNvGraphicFramePr>
+              <a:graphicFrameLocks xmlns:a="http://schemas.openxmlformats.org/drawingml/2006/main" noChangeAspect="1"/>
+            </wp:cNvGraphicFramePr>
+            <a:graphic xmlns:a="http://schemas.openxmlformats.org/drawingml/2006/main">
+              <a:graphicData uri="http://schemas.openxmlformats.org/drawingml/2006/picture">
+                <pic:pic xmlns:pic="http://schemas.openxmlformats.org/drawingml/2006/picture">
+                  <pic:nvPicPr>
+                    <pic:cNvPr id="8" name="Picture 8" descr="Text&#10;&#10;Description automatically generated"/>
+                    <pic:cNvPicPr/>
+                  </pic:nvPicPr>
+                  <pic:blipFill>
+                    <a:blip r:embed="rId14">
+                      <a:extLst>
+                        <a:ext uri="{28A0092B-C50C-407E-A947-70E740481C1C}">
+                          <a14:useLocalDpi xmlns:a14="http://schemas.microsoft.com/office/drawing/2010/main" val="0"/>
+                        </a:ext>
+                      </a:extLst>
+                    </a:blip>
+                    <a:stretch>
+                      <a:fillRect/>
+                    </a:stretch>
+                  </pic:blipFill>
+                  <pic:spPr>
+                    <a:xfrm>
+                      <a:off x="0" y="0"/>
+                      <a:ext cx="2910205" cy="1346953"/>
+                    </a:xfrm>
+                    <a:prstGeom prst="rect">
+                      <a:avLst/>
+                    </a:prstGeom>
+                  </pic:spPr>
+                </pic:pic>
+              </a:graphicData>
+            </a:graphic>
+            <wp14:sizeRelH relativeFrom="page">
+              <wp14:pctWidth>0</wp14:pctWidth>
+            </wp14:sizeRelH>
+            <wp14:sizeRelV relativeFrom="page">
+              <wp14:pctHeight>0</wp14:pctHeight>
+            </wp14:sizeRelV>
+          </wp:anchor>
+        </w:drawing>
+      </w:r>
+      <w:r>
+        <w:rPr>
+          <w:rFonts w:ascii="Times New Roman" w:hAnsi="Times New Roman" w:cs="Times New Roman"/>
+          <w:noProof/>
+          <w:sz w:val="24"/>
+          <w:szCs w:val="24"/>
+        </w:rPr>
+        <w:drawing>
+          <wp:anchor distT="0" distB="0" distL="114300" distR="114300" simplePos="0" relativeHeight="251663360" behindDoc="1" locked="0" layoutInCell="1" allowOverlap="1" wp14:anchorId="3B301907" wp14:editId="31CA8B89">
+            <wp:simplePos x="0" y="0"/>
+            <wp:positionH relativeFrom="column">
+              <wp:posOffset>-494665</wp:posOffset>
+            </wp:positionH>
+            <wp:positionV relativeFrom="paragraph">
+              <wp:posOffset>130810</wp:posOffset>
+            </wp:positionV>
+            <wp:extent cx="3611880" cy="1652279"/>
+            <wp:effectExtent l="0" t="0" r="7620" b="5080"/>
+            <wp:wrapNone/>
+            <wp:docPr id="5" name="Picture 5" descr="Text&#10;&#10;Description automatically generated"/>
+            <wp:cNvGraphicFramePr>
+              <a:graphicFrameLocks xmlns:a="http://schemas.openxmlformats.org/drawingml/2006/main" noChangeAspect="1"/>
+            </wp:cNvGraphicFramePr>
+            <a:graphic xmlns:a="http://schemas.openxmlformats.org/drawingml/2006/main">
+              <a:graphicData uri="http://schemas.openxmlformats.org/drawingml/2006/picture">
+                <pic:pic xmlns:pic="http://schemas.openxmlformats.org/drawingml/2006/picture">
+                  <pic:nvPicPr>
+                    <pic:cNvPr id="5" name="Picture 5" descr="Text&#10;&#10;Description automatically generated"/>
+                    <pic:cNvPicPr/>
+                  </pic:nvPicPr>
+                  <pic:blipFill>
+                    <a:blip r:embed="rId15">
+                      <a:extLst>
+                        <a:ext uri="{28A0092B-C50C-407E-A947-70E740481C1C}">
+                          <a14:useLocalDpi xmlns:a14="http://schemas.microsoft.com/office/drawing/2010/main" val="0"/>
+                        </a:ext>
+                      </a:extLst>
+                    </a:blip>
+                    <a:stretch>
+                      <a:fillRect/>
+                    </a:stretch>
+                  </pic:blipFill>
+                  <pic:spPr>
+                    <a:xfrm>
+                      <a:off x="0" y="0"/>
+                      <a:ext cx="3611880" cy="1652279"/>
+                    </a:xfrm>
+                    <a:prstGeom prst="rect">
+                      <a:avLst/>
+                    </a:prstGeom>
+                  </pic:spPr>
+                </pic:pic>
+              </a:graphicData>
+            </a:graphic>
+            <wp14:sizeRelH relativeFrom="page">
+              <wp14:pctWidth>0</wp14:pctWidth>
+            </wp14:sizeRelH>
+            <wp14:sizeRelV relativeFrom="page">
+              <wp14:pctHeight>0</wp14:pctHeight>
+            </wp14:sizeRelV>
+          </wp:anchor>
+        </w:drawing>
+      </w:r>
+      <w:r>
+        <w:rPr>
+          <w:rFonts w:ascii="Times New Roman" w:hAnsi="Times New Roman" w:cs="Times New Roman"/>
+          <w:sz w:val="24"/>
+          <w:szCs w:val="24"/>
+        </w:rPr>
+        <w:t xml:space="preserve"> </w:t>
+      </w:r>
+    </w:p>
+    <w:p>
+      <w:pPr>
+        <w:rPr>
+          <w:rFonts w:ascii="Times New Roman" w:hAnsi="Times New Roman" w:cs="Times New Roman"/>
+          <w:sz w:val="24"/>
+          <w:szCs w:val="24"/>
+        </w:rPr>
+      </w:pPr>
+    </w:p>
+    <w:p>
+      <w:pPr>
+        <w:rPr>
+          <w:rFonts w:ascii="Times New Roman" w:hAnsi="Times New Roman" w:cs="Times New Roman"/>
+          <w:sz w:val="24"/>
+          <w:szCs w:val="24"/>
+        </w:rPr>
+      </w:pPr>
+    </w:p>
+    <w:p>
+      <w:pPr>
+        <w:rPr>
+          <w:rFonts w:ascii="Times New Roman" w:hAnsi="Times New Roman" w:cs="Times New Roman"/>
+          <w:sz w:val="24"/>
+          <w:szCs w:val="24"/>
+        </w:rPr>
+      </w:pPr>
+    </w:p>
+    <w:p>
+      <w:pPr>
+        <w:rPr>
+          <w:rFonts w:ascii="Times New Roman" w:hAnsi="Times New Roman" w:cs="Times New Roman"/>
+          <w:sz w:val="24"/>
+          <w:szCs w:val="24"/>
+        </w:rPr>
+      </w:pPr>
+    </w:p>
+    <w:p>
+      <w:pPr>
+        <w:rPr>
+          <w:rFonts w:ascii="Times New Roman" w:hAnsi="Times New Roman" w:cs="Times New Roman"/>
+          <w:sz w:val="24"/>
+          <w:szCs w:val="24"/>
+        </w:rPr>
+      </w:pPr>
+    </w:p>
+    <w:p>
+      <w:pPr>
+        <w:rPr>
+          <w:rFonts w:ascii="Times New Roman" w:hAnsi="Times New Roman" w:cs="Times New Roman"/>
+          <w:sz w:val="24"/>
+          <w:szCs w:val="24"/>
+        </w:rPr>
+      </w:pPr>
+    </w:p>
+    <w:p>
+      <w:pPr>
+        <w:jc w:val="center"/>
+        <w:rPr>
+          <w:rFonts w:ascii="Times New Roman" w:hAnsi="Times New Roman" w:cs="Times New Roman"/>
+          <w:sz w:val="24"/>
+          <w:szCs w:val="24"/>
+        </w:rPr>
+      </w:pPr>
       <w:r>
         <w:rPr>
           <w:i/>
@@ -5455,7 +7172,7 @@
           <w:szCs w:val="20"/>
           <w:lang w:val="sk-SK"/>
         </w:rPr>
-        <w:t xml:space="preserve">Rekurzívna časť metódy </w:t>
+        <w:t>Obr. 2.</w:t>
       </w:r>
       <w:r>
         <w:rPr>
@@ -5466,8 +7183,28 @@
           <w:szCs w:val="20"/>
           <w:lang w:val="sk-SK"/>
         </w:rPr>
-        <w:t>SolveNextStep()</w:t>
-      </w:r>
+        <w:t xml:space="preserve">7 </w:t>
+      </w:r>
+      <w:r>
+        <w:rPr>
+          <w:i/>
+          <w:iCs/>
+          <w:color w:val="595959" w:themeColor="text1" w:themeTint="A6"/>
+          <w:sz w:val="20"/>
+          <w:szCs w:val="20"/>
+          <w:lang w:val="sk-SK"/>
+        </w:rPr>
+        <w:t>Ukážka nájdenia riešenia pre rozmer 5x5 so vstupom (2,2) vľavo a nenájdenia riešenia (prehľadania všetkých možností) so vstupom (1,2) vpravo</w:t>
+      </w:r>
+    </w:p>
+    <w:p>
+      <w:pPr>
+        <w:rPr>
+          <w:rFonts w:ascii="Times New Roman" w:hAnsi="Times New Roman" w:cs="Times New Roman"/>
+          <w:sz w:val="24"/>
+          <w:szCs w:val="24"/>
+        </w:rPr>
+      </w:pPr>
     </w:p>
     <w:p>
       <w:pPr>
@@ -5478,106 +7215,470 @@
           <w:szCs w:val="24"/>
         </w:rPr>
       </w:pPr>
-    </w:p>
-    <w:p>
-      <w:pPr>
-        <w:pStyle w:val="Heading2"/>
-        <w:rPr>
-          <w:rFonts w:ascii="Times New Roman" w:hAnsi="Times New Roman" w:cs="Times New Roman"/>
-          <w:b/>
-          <w:bCs/>
-          <w:color w:val="000000" w:themeColor="text1"/>
-        </w:rPr>
-      </w:pPr>
-      <w:bookmarkStart w:id="5" w:name="_Toc115627123"/>
-      <w:r>
-        <w:rPr>
-          <w:rFonts w:ascii="Times New Roman" w:hAnsi="Times New Roman" w:cs="Times New Roman"/>
-          <w:b/>
-          <w:bCs/>
-          <w:color w:val="000000" w:themeColor="text1"/>
-        </w:rPr>
-        <w:t>2</w:t>
-      </w:r>
-      <w:r>
-        <w:rPr>
-          <w:rFonts w:ascii="Times New Roman" w:hAnsi="Times New Roman" w:cs="Times New Roman"/>
-          <w:b/>
-          <w:bCs/>
-          <w:color w:val="000000" w:themeColor="text1"/>
-        </w:rPr>
-        <w:t>.</w:t>
-      </w:r>
-      <w:r>
-        <w:rPr>
-          <w:rFonts w:ascii="Times New Roman" w:hAnsi="Times New Roman" w:cs="Times New Roman"/>
-          <w:b/>
-          <w:bCs/>
-          <w:color w:val="000000" w:themeColor="text1"/>
-        </w:rPr>
-        <w:t>4</w:t>
-      </w:r>
-      <w:r>
-        <w:rPr>
-          <w:rFonts w:ascii="Times New Roman" w:hAnsi="Times New Roman" w:cs="Times New Roman"/>
-          <w:b/>
-          <w:bCs/>
-          <w:color w:val="000000" w:themeColor="text1"/>
-        </w:rPr>
-        <w:t xml:space="preserve"> </w:t>
-      </w:r>
-      <w:proofErr w:type="spellStart"/>
-      <w:r>
-        <w:rPr>
-          <w:rFonts w:ascii="Times New Roman" w:hAnsi="Times New Roman" w:cs="Times New Roman"/>
-          <w:b/>
-          <w:bCs/>
-          <w:color w:val="000000" w:themeColor="text1"/>
-        </w:rPr>
-        <w:t>Možné</w:t>
-      </w:r>
-      <w:proofErr w:type="spellEnd"/>
-      <w:r>
-        <w:rPr>
-          <w:rFonts w:ascii="Times New Roman" w:hAnsi="Times New Roman" w:cs="Times New Roman"/>
-          <w:b/>
-          <w:bCs/>
-          <w:color w:val="000000" w:themeColor="text1"/>
-        </w:rPr>
-        <w:t xml:space="preserve"> </w:t>
-      </w:r>
-      <w:proofErr w:type="spellStart"/>
-      <w:r>
-        <w:rPr>
-          <w:rFonts w:ascii="Times New Roman" w:hAnsi="Times New Roman" w:cs="Times New Roman"/>
-          <w:b/>
-          <w:bCs/>
-          <w:color w:val="000000" w:themeColor="text1"/>
-        </w:rPr>
-        <w:t>výsledky</w:t>
-      </w:r>
-      <w:proofErr w:type="spellEnd"/>
-      <w:r>
-        <w:rPr>
-          <w:rFonts w:ascii="Times New Roman" w:hAnsi="Times New Roman" w:cs="Times New Roman"/>
-          <w:b/>
-          <w:bCs/>
-          <w:color w:val="000000" w:themeColor="text1"/>
-        </w:rPr>
-        <w:t xml:space="preserve"> </w:t>
-      </w:r>
-      <w:proofErr w:type="spellStart"/>
-      <w:r>
-        <w:rPr>
-          <w:rFonts w:ascii="Times New Roman" w:hAnsi="Times New Roman" w:cs="Times New Roman"/>
-          <w:b/>
-          <w:bCs/>
-          <w:color w:val="000000" w:themeColor="text1"/>
-        </w:rPr>
-        <w:t>prehľadávania</w:t>
-      </w:r>
-      <w:bookmarkEnd w:id="5"/>
-      <w:proofErr w:type="spellEnd"/>
+      <w:r>
+        <w:rPr>
+          <w:rFonts w:ascii="Times New Roman" w:hAnsi="Times New Roman" w:cs="Times New Roman"/>
+          <w:sz w:val="24"/>
+          <w:szCs w:val="24"/>
+        </w:rPr>
+        <w:tab/>
+      </w:r>
+      <w:proofErr w:type="spellStart"/>
+      <w:r>
+        <w:rPr>
+          <w:rFonts w:ascii="Times New Roman" w:hAnsi="Times New Roman" w:cs="Times New Roman"/>
+          <w:sz w:val="24"/>
+          <w:szCs w:val="24"/>
+        </w:rPr>
+        <w:t>Tabuľka</w:t>
+      </w:r>
+      <w:proofErr w:type="spellEnd"/>
+      <w:r>
+        <w:rPr>
+          <w:rFonts w:ascii="Times New Roman" w:hAnsi="Times New Roman" w:cs="Times New Roman"/>
+          <w:sz w:val="24"/>
+          <w:szCs w:val="24"/>
+        </w:rPr>
+        <w:t xml:space="preserve"> </w:t>
+      </w:r>
+      <w:proofErr w:type="spellStart"/>
+      <w:r>
+        <w:rPr>
+          <w:rFonts w:ascii="Times New Roman" w:hAnsi="Times New Roman" w:cs="Times New Roman"/>
+          <w:sz w:val="24"/>
+          <w:szCs w:val="24"/>
+        </w:rPr>
+        <w:t>nižšie</w:t>
+      </w:r>
+      <w:proofErr w:type="spellEnd"/>
+      <w:r>
+        <w:rPr>
+          <w:rFonts w:ascii="Times New Roman" w:hAnsi="Times New Roman" w:cs="Times New Roman"/>
+          <w:sz w:val="24"/>
+          <w:szCs w:val="24"/>
+        </w:rPr>
+        <w:t xml:space="preserve"> </w:t>
+      </w:r>
+      <w:proofErr w:type="spellStart"/>
+      <w:r>
+        <w:rPr>
+          <w:rFonts w:ascii="Times New Roman" w:hAnsi="Times New Roman" w:cs="Times New Roman"/>
+          <w:sz w:val="24"/>
+          <w:szCs w:val="24"/>
+        </w:rPr>
+        <w:t>obsahuje</w:t>
+      </w:r>
+      <w:proofErr w:type="spellEnd"/>
+      <w:r>
+        <w:rPr>
+          <w:rFonts w:ascii="Times New Roman" w:hAnsi="Times New Roman" w:cs="Times New Roman"/>
+          <w:sz w:val="24"/>
+          <w:szCs w:val="24"/>
+        </w:rPr>
+        <w:t xml:space="preserve"> </w:t>
+      </w:r>
+      <w:proofErr w:type="spellStart"/>
+      <w:r>
+        <w:rPr>
+          <w:rFonts w:ascii="Times New Roman" w:hAnsi="Times New Roman" w:cs="Times New Roman"/>
+          <w:sz w:val="24"/>
+          <w:szCs w:val="24"/>
+        </w:rPr>
+        <w:t>porovnanie</w:t>
+      </w:r>
+      <w:proofErr w:type="spellEnd"/>
+      <w:r>
+        <w:rPr>
+          <w:rFonts w:ascii="Times New Roman" w:hAnsi="Times New Roman" w:cs="Times New Roman"/>
+          <w:sz w:val="24"/>
+          <w:szCs w:val="24"/>
+        </w:rPr>
+        <w:t xml:space="preserve"> </w:t>
+      </w:r>
+      <w:proofErr w:type="spellStart"/>
+      <w:r>
+        <w:rPr>
+          <w:rFonts w:ascii="Times New Roman" w:hAnsi="Times New Roman" w:cs="Times New Roman"/>
+          <w:sz w:val="24"/>
+          <w:szCs w:val="24"/>
+        </w:rPr>
+        <w:t>času</w:t>
+      </w:r>
+      <w:proofErr w:type="spellEnd"/>
+      <w:r>
+        <w:rPr>
+          <w:rFonts w:ascii="Times New Roman" w:hAnsi="Times New Roman" w:cs="Times New Roman"/>
+          <w:sz w:val="24"/>
+          <w:szCs w:val="24"/>
+        </w:rPr>
+        <w:t xml:space="preserve"> </w:t>
+      </w:r>
+      <w:proofErr w:type="spellStart"/>
+      <w:r>
+        <w:rPr>
+          <w:rFonts w:ascii="Times New Roman" w:hAnsi="Times New Roman" w:cs="Times New Roman"/>
+          <w:sz w:val="24"/>
+          <w:szCs w:val="24"/>
+        </w:rPr>
+        <w:t>vykonávania</w:t>
+      </w:r>
+      <w:proofErr w:type="spellEnd"/>
+      <w:r>
+        <w:rPr>
+          <w:rFonts w:ascii="Times New Roman" w:hAnsi="Times New Roman" w:cs="Times New Roman"/>
+          <w:sz w:val="24"/>
+          <w:szCs w:val="24"/>
+        </w:rPr>
+        <w:t xml:space="preserve"> a </w:t>
+      </w:r>
+      <w:proofErr w:type="spellStart"/>
+      <w:r>
+        <w:rPr>
+          <w:rFonts w:ascii="Times New Roman" w:hAnsi="Times New Roman" w:cs="Times New Roman"/>
+          <w:sz w:val="24"/>
+          <w:szCs w:val="24"/>
+        </w:rPr>
+        <w:t>počtu</w:t>
+      </w:r>
+      <w:proofErr w:type="spellEnd"/>
+      <w:r>
+        <w:rPr>
+          <w:rFonts w:ascii="Times New Roman" w:hAnsi="Times New Roman" w:cs="Times New Roman"/>
+          <w:sz w:val="24"/>
+          <w:szCs w:val="24"/>
+        </w:rPr>
+        <w:t xml:space="preserve"> </w:t>
+      </w:r>
+      <w:proofErr w:type="spellStart"/>
+      <w:r>
+        <w:rPr>
+          <w:rFonts w:ascii="Times New Roman" w:hAnsi="Times New Roman" w:cs="Times New Roman"/>
+          <w:sz w:val="24"/>
+          <w:szCs w:val="24"/>
+        </w:rPr>
+        <w:t>vykonaných</w:t>
+      </w:r>
+      <w:proofErr w:type="spellEnd"/>
+      <w:r>
+        <w:rPr>
+          <w:rFonts w:ascii="Times New Roman" w:hAnsi="Times New Roman" w:cs="Times New Roman"/>
+          <w:sz w:val="24"/>
+          <w:szCs w:val="24"/>
+        </w:rPr>
+        <w:t xml:space="preserve"> </w:t>
+      </w:r>
+      <w:proofErr w:type="spellStart"/>
+      <w:r>
+        <w:rPr>
+          <w:rFonts w:ascii="Times New Roman" w:hAnsi="Times New Roman" w:cs="Times New Roman"/>
+          <w:sz w:val="24"/>
+          <w:szCs w:val="24"/>
+        </w:rPr>
+        <w:t>krokov</w:t>
+      </w:r>
+      <w:proofErr w:type="spellEnd"/>
+      <w:r>
+        <w:rPr>
+          <w:rFonts w:ascii="Times New Roman" w:hAnsi="Times New Roman" w:cs="Times New Roman"/>
+          <w:sz w:val="24"/>
+          <w:szCs w:val="24"/>
+        </w:rPr>
+        <w:t xml:space="preserve"> v</w:t>
+      </w:r>
+      <w:r>
+        <w:rPr>
+          <w:rFonts w:ascii="Times New Roman" w:hAnsi="Times New Roman" w:cs="Times New Roman"/>
+          <w:sz w:val="24"/>
+          <w:szCs w:val="24"/>
+        </w:rPr>
+        <w:t xml:space="preserve"> </w:t>
+      </w:r>
+      <w:proofErr w:type="spellStart"/>
+      <w:r>
+        <w:rPr>
+          <w:rFonts w:ascii="Times New Roman" w:hAnsi="Times New Roman" w:cs="Times New Roman"/>
+          <w:sz w:val="24"/>
+          <w:szCs w:val="24"/>
+        </w:rPr>
+        <w:t>oboch</w:t>
+      </w:r>
+      <w:proofErr w:type="spellEnd"/>
+      <w:r>
+        <w:rPr>
+          <w:rFonts w:ascii="Times New Roman" w:hAnsi="Times New Roman" w:cs="Times New Roman"/>
+          <w:sz w:val="24"/>
+          <w:szCs w:val="24"/>
+        </w:rPr>
+        <w:t xml:space="preserve"> </w:t>
+      </w:r>
+      <w:proofErr w:type="spellStart"/>
+      <w:r>
+        <w:rPr>
+          <w:rFonts w:ascii="Times New Roman" w:hAnsi="Times New Roman" w:cs="Times New Roman"/>
+          <w:sz w:val="24"/>
+          <w:szCs w:val="24"/>
+        </w:rPr>
+        <w:t>prípustných</w:t>
+      </w:r>
+      <w:proofErr w:type="spellEnd"/>
+      <w:r>
+        <w:rPr>
+          <w:rFonts w:ascii="Times New Roman" w:hAnsi="Times New Roman" w:cs="Times New Roman"/>
+          <w:sz w:val="24"/>
+          <w:szCs w:val="24"/>
+        </w:rPr>
+        <w:t xml:space="preserve"> </w:t>
+      </w:r>
+      <w:proofErr w:type="spellStart"/>
+      <w:r>
+        <w:rPr>
+          <w:rFonts w:ascii="Times New Roman" w:hAnsi="Times New Roman" w:cs="Times New Roman"/>
+          <w:sz w:val="24"/>
+          <w:szCs w:val="24"/>
+        </w:rPr>
+        <w:t>konečných</w:t>
+      </w:r>
+      <w:proofErr w:type="spellEnd"/>
+      <w:r>
+        <w:rPr>
+          <w:rFonts w:ascii="Times New Roman" w:hAnsi="Times New Roman" w:cs="Times New Roman"/>
+          <w:sz w:val="24"/>
+          <w:szCs w:val="24"/>
+        </w:rPr>
+        <w:t xml:space="preserve"> </w:t>
+      </w:r>
+      <w:proofErr w:type="spellStart"/>
+      <w:r>
+        <w:rPr>
+          <w:rFonts w:ascii="Times New Roman" w:hAnsi="Times New Roman" w:cs="Times New Roman"/>
+          <w:sz w:val="24"/>
+          <w:szCs w:val="24"/>
+        </w:rPr>
+        <w:t>situáciách</w:t>
+      </w:r>
+      <w:proofErr w:type="spellEnd"/>
+      <w:r>
+        <w:rPr>
+          <w:rFonts w:ascii="Times New Roman" w:hAnsi="Times New Roman" w:cs="Times New Roman"/>
+          <w:sz w:val="24"/>
+          <w:szCs w:val="24"/>
+        </w:rPr>
+        <w:t xml:space="preserve"> pre </w:t>
+      </w:r>
+      <w:proofErr w:type="spellStart"/>
+      <w:r>
+        <w:rPr>
+          <w:rFonts w:ascii="Times New Roman" w:hAnsi="Times New Roman" w:cs="Times New Roman"/>
+          <w:sz w:val="24"/>
+          <w:szCs w:val="24"/>
+        </w:rPr>
+        <w:t>veľkosť</w:t>
+      </w:r>
+      <w:proofErr w:type="spellEnd"/>
+      <w:r>
+        <w:rPr>
+          <w:rFonts w:ascii="Times New Roman" w:hAnsi="Times New Roman" w:cs="Times New Roman"/>
+          <w:sz w:val="24"/>
+          <w:szCs w:val="24"/>
+        </w:rPr>
+        <w:t xml:space="preserve"> 5x5.</w:t>
+      </w:r>
+      <w:r>
+        <w:rPr>
+          <w:rFonts w:ascii="Times New Roman" w:hAnsi="Times New Roman" w:cs="Times New Roman"/>
+          <w:sz w:val="24"/>
+          <w:szCs w:val="24"/>
+        </w:rPr>
+        <w:t xml:space="preserve"> </w:t>
+      </w:r>
+    </w:p>
+    <w:p>
+      <w:pPr>
+        <w:jc w:val="both"/>
+        <w:rPr>
+          <w:rFonts w:ascii="Times New Roman" w:hAnsi="Times New Roman" w:cs="Times New Roman"/>
+          <w:sz w:val="24"/>
+          <w:szCs w:val="24"/>
+        </w:rPr>
+      </w:pPr>
+      <w:r>
+        <w:rPr>
+          <w:rFonts w:ascii="Times New Roman" w:hAnsi="Times New Roman" w:cs="Times New Roman"/>
+          <w:noProof/>
+          <w:sz w:val="24"/>
+          <w:szCs w:val="24"/>
+        </w:rPr>
+        <w:drawing>
+          <wp:inline distT="0" distB="0" distL="0" distR="0" wp14:anchorId="72499B22" wp14:editId="759ECDFB">
+            <wp:extent cx="5731510" cy="1104265"/>
+            <wp:effectExtent l="0" t="0" r="2540" b="635"/>
+            <wp:docPr id="9" name="Picture 9" descr="Table, timeline&#10;&#10;Description automatically generated"/>
+            <wp:cNvGraphicFramePr>
+              <a:graphicFrameLocks xmlns:a="http://schemas.openxmlformats.org/drawingml/2006/main" noChangeAspect="1"/>
+            </wp:cNvGraphicFramePr>
+            <a:graphic xmlns:a="http://schemas.openxmlformats.org/drawingml/2006/main">
+              <a:graphicData uri="http://schemas.openxmlformats.org/drawingml/2006/picture">
+                <pic:pic xmlns:pic="http://schemas.openxmlformats.org/drawingml/2006/picture">
+                  <pic:nvPicPr>
+                    <pic:cNvPr id="9" name="Picture 9" descr="Table, timeline&#10;&#10;Description automatically generated"/>
+                    <pic:cNvPicPr/>
+                  </pic:nvPicPr>
+                  <pic:blipFill>
+                    <a:blip r:embed="rId16"/>
+                    <a:stretch>
+                      <a:fillRect/>
+                    </a:stretch>
+                  </pic:blipFill>
+                  <pic:spPr>
+                    <a:xfrm>
+                      <a:off x="0" y="0"/>
+                      <a:ext cx="5731510" cy="1104265"/>
+                    </a:xfrm>
+                    <a:prstGeom prst="rect">
+                      <a:avLst/>
+                    </a:prstGeom>
+                  </pic:spPr>
+                </pic:pic>
+              </a:graphicData>
+            </a:graphic>
+          </wp:inline>
+        </w:drawing>
+      </w:r>
+    </w:p>
+    <w:p>
+      <w:pPr>
+        <w:jc w:val="center"/>
+        <w:rPr>
+          <w:rFonts w:ascii="Times New Roman" w:hAnsi="Times New Roman" w:cs="Times New Roman"/>
+          <w:sz w:val="24"/>
+          <w:szCs w:val="24"/>
+        </w:rPr>
+      </w:pPr>
+      <w:r>
+        <w:rPr>
+          <w:i/>
+          <w:iCs/>
+          <w:color w:val="595959" w:themeColor="text1" w:themeTint="A6"/>
+          <w:sz w:val="20"/>
+          <w:szCs w:val="20"/>
+          <w:lang w:val="sk-SK"/>
+        </w:rPr>
+        <w:t>Tab</w:t>
+      </w:r>
+      <w:r>
+        <w:rPr>
+          <w:i/>
+          <w:iCs/>
+          <w:color w:val="595959" w:themeColor="text1" w:themeTint="A6"/>
+          <w:sz w:val="20"/>
+          <w:szCs w:val="20"/>
+          <w:lang w:val="sk-SK"/>
+        </w:rPr>
+        <w:t>. 2.</w:t>
+      </w:r>
+      <w:r>
+        <w:rPr>
+          <w:i/>
+          <w:iCs/>
+          <w:color w:val="595959" w:themeColor="text1" w:themeTint="A6"/>
+          <w:sz w:val="20"/>
+          <w:szCs w:val="20"/>
+          <w:lang w:val="sk-SK"/>
+        </w:rPr>
+        <w:t>1 Výsledky testovania šachovnice 5x5 pre všetky možné výsledné situácie</w:t>
+      </w:r>
+    </w:p>
+    <w:p>
+      <w:pPr>
+        <w:jc w:val="both"/>
+        <w:rPr>
+          <w:rFonts w:ascii="Times New Roman" w:hAnsi="Times New Roman" w:cs="Times New Roman"/>
+          <w:sz w:val="24"/>
+          <w:szCs w:val="24"/>
+        </w:rPr>
+      </w:pPr>
+    </w:p>
+    <w:p>
+      <w:pPr>
+        <w:jc w:val="both"/>
+        <w:rPr>
+          <w:rFonts w:ascii="Times New Roman" w:hAnsi="Times New Roman" w:cs="Times New Roman"/>
+          <w:sz w:val="24"/>
+          <w:szCs w:val="24"/>
+        </w:rPr>
+      </w:pPr>
+    </w:p>
+    <w:p>
+      <w:pPr>
+        <w:pStyle w:val="Heading3"/>
+        <w:rPr>
+          <w:rFonts w:ascii="Times New Roman" w:hAnsi="Times New Roman" w:cs="Times New Roman"/>
+          <w:b/>
+          <w:bCs/>
+          <w:color w:val="000000" w:themeColor="text1"/>
+        </w:rPr>
+      </w:pPr>
+      <w:bookmarkStart w:id="10" w:name="_Toc116150266"/>
+      <w:r>
+        <w:rPr>
+          <w:rFonts w:ascii="Times New Roman" w:hAnsi="Times New Roman" w:cs="Times New Roman"/>
+          <w:b/>
+          <w:bCs/>
+          <w:color w:val="000000" w:themeColor="text1"/>
+        </w:rPr>
+        <w:lastRenderedPageBreak/>
+        <w:t xml:space="preserve">3.1.2 </w:t>
+      </w:r>
+      <w:proofErr w:type="spellStart"/>
+      <w:r>
+        <w:rPr>
+          <w:rFonts w:ascii="Times New Roman" w:hAnsi="Times New Roman" w:cs="Times New Roman"/>
+          <w:b/>
+          <w:bCs/>
+          <w:color w:val="000000" w:themeColor="text1"/>
+        </w:rPr>
+        <w:t>Testovanie</w:t>
+      </w:r>
+      <w:proofErr w:type="spellEnd"/>
+      <w:r>
+        <w:rPr>
+          <w:rFonts w:ascii="Times New Roman" w:hAnsi="Times New Roman" w:cs="Times New Roman"/>
+          <w:b/>
+          <w:bCs/>
+          <w:color w:val="000000" w:themeColor="text1"/>
+        </w:rPr>
+        <w:t xml:space="preserve"> </w:t>
+      </w:r>
+      <w:proofErr w:type="spellStart"/>
+      <w:r>
+        <w:rPr>
+          <w:rFonts w:ascii="Times New Roman" w:hAnsi="Times New Roman" w:cs="Times New Roman"/>
+          <w:b/>
+          <w:bCs/>
+          <w:color w:val="000000" w:themeColor="text1"/>
+        </w:rPr>
+        <w:t>šachovnice</w:t>
+      </w:r>
+      <w:proofErr w:type="spellEnd"/>
+      <w:r>
+        <w:rPr>
+          <w:rFonts w:ascii="Times New Roman" w:hAnsi="Times New Roman" w:cs="Times New Roman"/>
+          <w:b/>
+          <w:bCs/>
+          <w:color w:val="000000" w:themeColor="text1"/>
+        </w:rPr>
+        <w:t xml:space="preserve"> </w:t>
+      </w:r>
+      <w:r>
+        <w:rPr>
+          <w:rFonts w:ascii="Times New Roman" w:hAnsi="Times New Roman" w:cs="Times New Roman"/>
+          <w:b/>
+          <w:bCs/>
+          <w:color w:val="000000" w:themeColor="text1"/>
+        </w:rPr>
+        <w:t>8x8</w:t>
+      </w:r>
+      <w:bookmarkEnd w:id="10"/>
     </w:p>
     <w:p>
       <w:pPr>
@@ -5595,192 +7696,1002 @@
         <w:jc w:val="both"/>
         <w:rPr>
           <w:rFonts w:ascii="Times New Roman" w:hAnsi="Times New Roman" w:cs="Times New Roman"/>
-          <w:sz w:val="24"/>
-          <w:szCs w:val="24"/>
-        </w:rPr>
-      </w:pPr>
-      <w:r>
-        <w:rPr>
-          <w:rFonts w:ascii="Times New Roman" w:hAnsi="Times New Roman" w:cs="Times New Roman"/>
-          <w:noProof/>
-          <w:sz w:val="24"/>
-          <w:szCs w:val="24"/>
-        </w:rPr>
-        <w:t xml:space="preserve">Počas vykonávania prehľadávania môžu nastať tri situácie, kvoli ktorým sa hľadanie ukončí. </w:t>
-      </w:r>
-      <w:r>
-        <w:rPr>
-          <w:rFonts w:ascii="Times New Roman" w:hAnsi="Times New Roman" w:cs="Times New Roman"/>
-          <w:noProof/>
-          <w:sz w:val="24"/>
-          <w:szCs w:val="24"/>
-        </w:rPr>
-        <w:t>Najžiadúcejšia z ni</w:t>
-      </w:r>
-      <w:r>
-        <w:rPr>
-          <w:rFonts w:ascii="Times New Roman" w:hAnsi="Times New Roman" w:cs="Times New Roman"/>
-          <w:noProof/>
-          <w:sz w:val="24"/>
-          <w:szCs w:val="24"/>
-        </w:rPr>
-        <w:t>c</w:t>
-      </w:r>
-      <w:r>
-        <w:rPr>
-          <w:rFonts w:ascii="Times New Roman" w:hAnsi="Times New Roman" w:cs="Times New Roman"/>
-          <w:noProof/>
-          <w:sz w:val="24"/>
-          <w:szCs w:val="24"/>
-        </w:rPr>
-        <w:t xml:space="preserve">h nastane, ak je splnená prvá podmienka na Obr. 2.3, t.j. program našiel riešenie pre daný vstup a rekurzia sa ukončila. </w:t>
-      </w:r>
-      <w:r>
-        <w:rPr>
-          <w:rFonts w:ascii="Times New Roman" w:hAnsi="Times New Roman" w:cs="Times New Roman"/>
-          <w:noProof/>
-          <w:sz w:val="24"/>
-          <w:szCs w:val="24"/>
-        </w:rPr>
-        <w:t xml:space="preserve">V tomto bode každé rekurzívne volanie </w:t>
-      </w:r>
-      <w:r>
-        <w:rPr>
-          <w:rFonts w:ascii="Times New Roman" w:hAnsi="Times New Roman" w:cs="Times New Roman"/>
-          <w:noProof/>
-          <w:sz w:val="24"/>
-          <w:szCs w:val="24"/>
-        </w:rPr>
-        <w:lastRenderedPageBreak/>
-        <w:t>postupne vráti hodnotu “true”</w:t>
-      </w:r>
-      <w:r>
-        <w:rPr>
-          <w:rFonts w:ascii="Times New Roman" w:hAnsi="Times New Roman" w:cs="Times New Roman"/>
-          <w:noProof/>
-          <w:sz w:val="24"/>
-          <w:szCs w:val="24"/>
-        </w:rPr>
-        <w:t>.</w:t>
-      </w:r>
-      <w:r>
-        <w:rPr>
-          <w:rFonts w:ascii="Times New Roman" w:hAnsi="Times New Roman" w:cs="Times New Roman"/>
-          <w:noProof/>
-          <w:sz w:val="24"/>
-          <w:szCs w:val="24"/>
-        </w:rPr>
-        <w:t xml:space="preserve"> Druhá situácia nastane, keď vypršal stanovený časový limit a program nestihol nájsť riešenie, prípadne riešenie neexistuje. Vtedy bude splnená druhá podmienka na Obr. 2.3</w:t>
-      </w:r>
-      <w:r>
-        <w:rPr>
-          <w:rFonts w:ascii="Times New Roman" w:hAnsi="Times New Roman" w:cs="Times New Roman"/>
-          <w:noProof/>
-          <w:sz w:val="24"/>
-          <w:szCs w:val="24"/>
-        </w:rPr>
-        <w:t xml:space="preserve"> v poslednom rekurzívnom volaní a pri každom predchádzajucom bude splnená podmienka v “else if” vetve na Obr. 2.6</w:t>
-      </w:r>
-      <w:r>
-        <w:rPr>
-          <w:rFonts w:ascii="Times New Roman" w:hAnsi="Times New Roman" w:cs="Times New Roman"/>
-          <w:noProof/>
-          <w:sz w:val="24"/>
-          <w:szCs w:val="24"/>
-        </w:rPr>
-        <w:t>, t.j. postupne sa bude vraciať hodnota “false”</w:t>
-      </w:r>
-      <w:r>
-        <w:rPr>
-          <w:rFonts w:ascii="Times New Roman" w:hAnsi="Times New Roman" w:cs="Times New Roman"/>
-          <w:noProof/>
-          <w:sz w:val="24"/>
-          <w:szCs w:val="24"/>
-        </w:rPr>
-        <w:t>, až kým program neskončí</w:t>
-      </w:r>
-      <w:r>
-        <w:rPr>
-          <w:rFonts w:ascii="Times New Roman" w:hAnsi="Times New Roman" w:cs="Times New Roman"/>
-          <w:noProof/>
-          <w:sz w:val="24"/>
-          <w:szCs w:val="24"/>
-        </w:rPr>
-        <w:t>.</w:t>
-      </w:r>
-      <w:r>
-        <w:rPr>
-          <w:rFonts w:ascii="Times New Roman" w:hAnsi="Times New Roman" w:cs="Times New Roman"/>
-          <w:noProof/>
-          <w:sz w:val="24"/>
-          <w:szCs w:val="24"/>
-        </w:rPr>
-        <w:t xml:space="preserve"> Posledná, tretia situácia sa stane realitou, keď metóda </w:t>
-      </w:r>
-      <w:r>
-        <w:rPr>
-          <w:rFonts w:ascii="Times New Roman" w:hAnsi="Times New Roman" w:cs="Times New Roman"/>
+          <w:noProof/>
+          <w:sz w:val="24"/>
+          <w:szCs w:val="24"/>
+        </w:rPr>
+      </w:pPr>
+      <w:r>
+        <w:rPr>
+          <w:rFonts w:ascii="Times New Roman" w:hAnsi="Times New Roman" w:cs="Times New Roman"/>
+          <w:noProof/>
+          <w:sz w:val="24"/>
+          <w:szCs w:val="24"/>
+        </w:rPr>
+        <w:t>P</w:t>
+      </w:r>
+      <w:r>
+        <w:rPr>
+          <w:rFonts w:ascii="Times New Roman" w:hAnsi="Times New Roman" w:cs="Times New Roman"/>
+          <w:noProof/>
+          <w:sz w:val="24"/>
+          <w:szCs w:val="24"/>
+        </w:rPr>
+        <w:t>odľa zadania je potrebné pre šachovnicu rozmerov 8x8 nájsť 10 správnych riešení pre 10 rôznych začiatočných pozícií.</w:t>
+      </w:r>
+      <w:r>
+        <w:rPr>
+          <w:rFonts w:ascii="Times New Roman" w:hAnsi="Times New Roman" w:cs="Times New Roman"/>
+          <w:noProof/>
+          <w:sz w:val="24"/>
+          <w:szCs w:val="24"/>
+        </w:rPr>
+        <w:t xml:space="preserve"> Pri šachovniciach tejto veľkosti sa neobjavujú žiadne problémy – program počas testovania dokázal nájsť riešenie pre všetky zvolené začiatočné pozície, pričom ich našiel priamo (nikdy sa nedostal do slepej uličky).</w:t>
+      </w:r>
+    </w:p>
+    <w:p>
+      <w:pPr>
+        <w:rPr>
+          <w:rFonts w:ascii="Times New Roman" w:hAnsi="Times New Roman" w:cs="Times New Roman"/>
+          <w:noProof/>
+          <w:sz w:val="24"/>
+          <w:szCs w:val="24"/>
+        </w:rPr>
+      </w:pPr>
+      <w:r>
+        <w:rPr>
+          <w:rFonts w:ascii="Times New Roman" w:hAnsi="Times New Roman" w:cs="Times New Roman"/>
+          <w:noProof/>
+          <w:sz w:val="24"/>
+          <w:szCs w:val="24"/>
+        </w:rPr>
+        <w:drawing>
+          <wp:inline distT="0" distB="0" distL="0" distR="0" wp14:anchorId="3AAE87A9" wp14:editId="550C490F">
+            <wp:extent cx="5731510" cy="2928620"/>
+            <wp:effectExtent l="0" t="0" r="2540" b="5080"/>
+            <wp:docPr id="10" name="Picture 10" descr="Table&#10;&#10;Description automatically generated"/>
+            <wp:cNvGraphicFramePr>
+              <a:graphicFrameLocks xmlns:a="http://schemas.openxmlformats.org/drawingml/2006/main" noChangeAspect="1"/>
+            </wp:cNvGraphicFramePr>
+            <a:graphic xmlns:a="http://schemas.openxmlformats.org/drawingml/2006/main">
+              <a:graphicData uri="http://schemas.openxmlformats.org/drawingml/2006/picture">
+                <pic:pic xmlns:pic="http://schemas.openxmlformats.org/drawingml/2006/picture">
+                  <pic:nvPicPr>
+                    <pic:cNvPr id="10" name="Picture 10" descr="Table&#10;&#10;Description automatically generated"/>
+                    <pic:cNvPicPr/>
+                  </pic:nvPicPr>
+                  <pic:blipFill>
+                    <a:blip r:embed="rId17"/>
+                    <a:stretch>
+                      <a:fillRect/>
+                    </a:stretch>
+                  </pic:blipFill>
+                  <pic:spPr>
+                    <a:xfrm>
+                      <a:off x="0" y="0"/>
+                      <a:ext cx="5731510" cy="2928620"/>
+                    </a:xfrm>
+                    <a:prstGeom prst="rect">
+                      <a:avLst/>
+                    </a:prstGeom>
+                  </pic:spPr>
+                </pic:pic>
+              </a:graphicData>
+            </a:graphic>
+          </wp:inline>
+        </w:drawing>
+      </w:r>
+    </w:p>
+    <w:p>
+      <w:pPr>
+        <w:jc w:val="center"/>
+        <w:rPr>
           <w:i/>
           <w:iCs/>
-          <w:noProof/>
-          <w:sz w:val="24"/>
-          <w:szCs w:val="24"/>
-        </w:rPr>
-        <w:t xml:space="preserve">RankTranslations() </w:t>
-      </w:r>
-      <w:r>
-        <w:rPr>
-          <w:rFonts w:ascii="Times New Roman" w:hAnsi="Times New Roman" w:cs="Times New Roman"/>
-          <w:noProof/>
-          <w:sz w:val="24"/>
-          <w:szCs w:val="24"/>
-        </w:rPr>
-        <w:t>vráti prázdny zoznam krokov, čo značí, že sa kôň ocitol v slepej uličke a nemá sa kam posunúť.</w:t>
-      </w:r>
-      <w:r>
-        <w:rPr>
-          <w:rFonts w:ascii="Times New Roman" w:hAnsi="Times New Roman" w:cs="Times New Roman"/>
-          <w:noProof/>
-          <w:sz w:val="24"/>
-          <w:szCs w:val="24"/>
-        </w:rPr>
-        <w:t xml:space="preserve"> V tomto bode sa </w:t>
-      </w:r>
-      <w:r>
-        <w:rPr>
-          <w:rFonts w:ascii="Times New Roman" w:hAnsi="Times New Roman" w:cs="Times New Roman"/>
-          <w:noProof/>
-          <w:sz w:val="24"/>
-          <w:szCs w:val="24"/>
-        </w:rPr>
-        <w:t xml:space="preserve">vráti hodnota “false, v predchádzajúcom rekurzívnom volaní sa vykoná vetva </w:t>
-      </w:r>
-      <w:r>
-        <w:rPr>
-          <w:rFonts w:ascii="Times New Roman" w:hAnsi="Times New Roman" w:cs="Times New Roman"/>
-          <w:noProof/>
-          <w:sz w:val="24"/>
-          <w:szCs w:val="24"/>
-        </w:rPr>
-        <w:t>“else” na Obr. 2.6, odznačí sa daný štvorec šachovnice</w:t>
-      </w:r>
-      <w:r>
-        <w:rPr>
-          <w:rFonts w:ascii="Times New Roman" w:hAnsi="Times New Roman" w:cs="Times New Roman"/>
-          <w:noProof/>
-          <w:sz w:val="24"/>
-          <w:szCs w:val="24"/>
-        </w:rPr>
-        <w:t xml:space="preserve"> a </w:t>
-      </w:r>
-      <w:r>
-        <w:rPr>
-          <w:rFonts w:ascii="Times New Roman" w:hAnsi="Times New Roman" w:cs="Times New Roman"/>
-          <w:noProof/>
-          <w:sz w:val="24"/>
-          <w:szCs w:val="24"/>
-        </w:rPr>
-        <w:t>kôň sa posunie späť na predchádzajúcu pozíciu</w:t>
+          <w:color w:val="595959" w:themeColor="text1" w:themeTint="A6"/>
+          <w:sz w:val="20"/>
+          <w:szCs w:val="20"/>
+          <w:lang w:val="sk-SK"/>
+        </w:rPr>
+      </w:pPr>
+      <w:r>
+        <w:rPr>
+          <w:rFonts w:ascii="Times New Roman" w:hAnsi="Times New Roman" w:cs="Times New Roman"/>
+          <w:b/>
+          <w:bCs/>
+          <w:noProof/>
+          <w:color w:val="000000" w:themeColor="text1"/>
+        </w:rPr>
+        <w:drawing>
+          <wp:anchor distT="0" distB="0" distL="114300" distR="114300" simplePos="0" relativeHeight="251668480" behindDoc="0" locked="0" layoutInCell="1" allowOverlap="1" wp14:anchorId="70D15FB7" wp14:editId="2EDE0309">
+            <wp:simplePos x="0" y="0"/>
+            <wp:positionH relativeFrom="column">
+              <wp:posOffset>2941320</wp:posOffset>
+            </wp:positionH>
+            <wp:positionV relativeFrom="paragraph">
+              <wp:posOffset>2310765</wp:posOffset>
+            </wp:positionV>
+            <wp:extent cx="2827655" cy="1821180"/>
+            <wp:effectExtent l="0" t="0" r="0" b="7620"/>
+            <wp:wrapSquare wrapText="bothSides"/>
+            <wp:docPr id="14" name="Picture 14" descr="A screen shot of a computer&#10;&#10;Description automatically generated with low confidence"/>
+            <wp:cNvGraphicFramePr>
+              <a:graphicFrameLocks xmlns:a="http://schemas.openxmlformats.org/drawingml/2006/main" noChangeAspect="1"/>
+            </wp:cNvGraphicFramePr>
+            <a:graphic xmlns:a="http://schemas.openxmlformats.org/drawingml/2006/main">
+              <a:graphicData uri="http://schemas.openxmlformats.org/drawingml/2006/picture">
+                <pic:pic xmlns:pic="http://schemas.openxmlformats.org/drawingml/2006/picture">
+                  <pic:nvPicPr>
+                    <pic:cNvPr id="14" name="Picture 14" descr="A screen shot of a computer&#10;&#10;Description automatically generated with low confidence"/>
+                    <pic:cNvPicPr/>
+                  </pic:nvPicPr>
+                  <pic:blipFill>
+                    <a:blip r:embed="rId18" cstate="print">
+                      <a:extLst>
+                        <a:ext uri="{28A0092B-C50C-407E-A947-70E740481C1C}">
+                          <a14:useLocalDpi xmlns:a14="http://schemas.microsoft.com/office/drawing/2010/main" val="0"/>
+                        </a:ext>
+                      </a:extLst>
+                    </a:blip>
+                    <a:stretch>
+                      <a:fillRect/>
+                    </a:stretch>
+                  </pic:blipFill>
+                  <pic:spPr>
+                    <a:xfrm>
+                      <a:off x="0" y="0"/>
+                      <a:ext cx="2827655" cy="1821180"/>
+                    </a:xfrm>
+                    <a:prstGeom prst="rect">
+                      <a:avLst/>
+                    </a:prstGeom>
+                  </pic:spPr>
+                </pic:pic>
+              </a:graphicData>
+            </a:graphic>
+            <wp14:sizeRelH relativeFrom="page">
+              <wp14:pctWidth>0</wp14:pctWidth>
+            </wp14:sizeRelH>
+            <wp14:sizeRelV relativeFrom="page">
+              <wp14:pctHeight>0</wp14:pctHeight>
+            </wp14:sizeRelV>
+          </wp:anchor>
+        </w:drawing>
+      </w:r>
+      <w:r>
+        <w:rPr>
+          <w:rFonts w:ascii="Times New Roman" w:hAnsi="Times New Roman" w:cs="Times New Roman"/>
+          <w:noProof/>
+          <w:sz w:val="24"/>
+          <w:szCs w:val="24"/>
+        </w:rPr>
+        <w:drawing>
+          <wp:anchor distT="0" distB="0" distL="114300" distR="114300" simplePos="0" relativeHeight="251665408" behindDoc="0" locked="0" layoutInCell="1" allowOverlap="1" wp14:anchorId="29E01083" wp14:editId="207D346D">
+            <wp:simplePos x="0" y="0"/>
+            <wp:positionH relativeFrom="column">
+              <wp:posOffset>-213360</wp:posOffset>
+            </wp:positionH>
+            <wp:positionV relativeFrom="paragraph">
+              <wp:posOffset>321945</wp:posOffset>
+            </wp:positionV>
+            <wp:extent cx="2994660" cy="1892300"/>
+            <wp:effectExtent l="0" t="0" r="0" b="0"/>
+            <wp:wrapSquare wrapText="bothSides"/>
+            <wp:docPr id="11" name="Picture 11"/>
+            <wp:cNvGraphicFramePr>
+              <a:graphicFrameLocks xmlns:a="http://schemas.openxmlformats.org/drawingml/2006/main" noChangeAspect="1"/>
+            </wp:cNvGraphicFramePr>
+            <a:graphic xmlns:a="http://schemas.openxmlformats.org/drawingml/2006/main">
+              <a:graphicData uri="http://schemas.openxmlformats.org/drawingml/2006/picture">
+                <pic:pic xmlns:pic="http://schemas.openxmlformats.org/drawingml/2006/picture">
+                  <pic:nvPicPr>
+                    <pic:cNvPr id="1" name=""/>
+                    <pic:cNvPicPr/>
+                  </pic:nvPicPr>
+                  <pic:blipFill>
+                    <a:blip r:embed="rId19" cstate="print">
+                      <a:extLst>
+                        <a:ext uri="{28A0092B-C50C-407E-A947-70E740481C1C}">
+                          <a14:useLocalDpi xmlns:a14="http://schemas.microsoft.com/office/drawing/2010/main" val="0"/>
+                        </a:ext>
+                      </a:extLst>
+                    </a:blip>
+                    <a:stretch>
+                      <a:fillRect/>
+                    </a:stretch>
+                  </pic:blipFill>
+                  <pic:spPr>
+                    <a:xfrm>
+                      <a:off x="0" y="0"/>
+                      <a:ext cx="2994660" cy="1892300"/>
+                    </a:xfrm>
+                    <a:prstGeom prst="rect">
+                      <a:avLst/>
+                    </a:prstGeom>
+                  </pic:spPr>
+                </pic:pic>
+              </a:graphicData>
+            </a:graphic>
+            <wp14:sizeRelH relativeFrom="page">
+              <wp14:pctWidth>0</wp14:pctWidth>
+            </wp14:sizeRelH>
+            <wp14:sizeRelV relativeFrom="page">
+              <wp14:pctHeight>0</wp14:pctHeight>
+            </wp14:sizeRelV>
+          </wp:anchor>
+        </w:drawing>
+      </w:r>
+      <w:r>
+        <w:rPr>
+          <w:rFonts w:ascii="Times New Roman" w:hAnsi="Times New Roman" w:cs="Times New Roman"/>
+          <w:b/>
+          <w:bCs/>
+          <w:noProof/>
+          <w:color w:val="000000" w:themeColor="text1"/>
+        </w:rPr>
+        <w:drawing>
+          <wp:anchor distT="0" distB="0" distL="114300" distR="114300" simplePos="0" relativeHeight="251666432" behindDoc="0" locked="0" layoutInCell="1" allowOverlap="1" wp14:anchorId="3B77587C" wp14:editId="5EAD8C67">
+            <wp:simplePos x="0" y="0"/>
+            <wp:positionH relativeFrom="column">
+              <wp:posOffset>2941320</wp:posOffset>
+            </wp:positionH>
+            <wp:positionV relativeFrom="paragraph">
+              <wp:posOffset>321310</wp:posOffset>
+            </wp:positionV>
+            <wp:extent cx="2910840" cy="1882140"/>
+            <wp:effectExtent l="0" t="0" r="3810" b="3810"/>
+            <wp:wrapSquare wrapText="bothSides"/>
+            <wp:docPr id="12" name="Picture 12" descr="A screen shot of a computer&#10;&#10;Description automatically generated with low confidence"/>
+            <wp:cNvGraphicFramePr>
+              <a:graphicFrameLocks xmlns:a="http://schemas.openxmlformats.org/drawingml/2006/main" noChangeAspect="1"/>
+            </wp:cNvGraphicFramePr>
+            <a:graphic xmlns:a="http://schemas.openxmlformats.org/drawingml/2006/main">
+              <a:graphicData uri="http://schemas.openxmlformats.org/drawingml/2006/picture">
+                <pic:pic xmlns:pic="http://schemas.openxmlformats.org/drawingml/2006/picture">
+                  <pic:nvPicPr>
+                    <pic:cNvPr id="12" name="Picture 12" descr="A screen shot of a computer&#10;&#10;Description automatically generated with low confidence"/>
+                    <pic:cNvPicPr/>
+                  </pic:nvPicPr>
+                  <pic:blipFill>
+                    <a:blip r:embed="rId20" cstate="print">
+                      <a:extLst>
+                        <a:ext uri="{28A0092B-C50C-407E-A947-70E740481C1C}">
+                          <a14:useLocalDpi xmlns:a14="http://schemas.microsoft.com/office/drawing/2010/main" val="0"/>
+                        </a:ext>
+                      </a:extLst>
+                    </a:blip>
+                    <a:stretch>
+                      <a:fillRect/>
+                    </a:stretch>
+                  </pic:blipFill>
+                  <pic:spPr>
+                    <a:xfrm>
+                      <a:off x="0" y="0"/>
+                      <a:ext cx="2910840" cy="1882140"/>
+                    </a:xfrm>
+                    <a:prstGeom prst="rect">
+                      <a:avLst/>
+                    </a:prstGeom>
+                  </pic:spPr>
+                </pic:pic>
+              </a:graphicData>
+            </a:graphic>
+            <wp14:sizeRelH relativeFrom="page">
+              <wp14:pctWidth>0</wp14:pctWidth>
+            </wp14:sizeRelH>
+            <wp14:sizeRelV relativeFrom="page">
+              <wp14:pctHeight>0</wp14:pctHeight>
+            </wp14:sizeRelV>
+          </wp:anchor>
+        </w:drawing>
+      </w:r>
+      <w:r>
+        <w:rPr>
+          <w:i/>
+          <w:iCs/>
+          <w:color w:val="595959" w:themeColor="text1" w:themeTint="A6"/>
+          <w:sz w:val="20"/>
+          <w:szCs w:val="20"/>
+          <w:lang w:val="sk-SK"/>
+        </w:rPr>
+        <w:t>Tab</w:t>
+      </w:r>
+      <w:r>
+        <w:rPr>
+          <w:i/>
+          <w:iCs/>
+          <w:color w:val="595959" w:themeColor="text1" w:themeTint="A6"/>
+          <w:sz w:val="20"/>
+          <w:szCs w:val="20"/>
+          <w:lang w:val="sk-SK"/>
+        </w:rPr>
+        <w:t>. 2.</w:t>
+      </w:r>
+      <w:r>
+        <w:rPr>
+          <w:i/>
+          <w:iCs/>
+          <w:color w:val="595959" w:themeColor="text1" w:themeTint="A6"/>
+          <w:sz w:val="20"/>
+          <w:szCs w:val="20"/>
+          <w:lang w:val="sk-SK"/>
+        </w:rPr>
+        <w:t>2 Výsledky testovania šachovnice 8x8 pre 10 rôznych začiatočných pozícií</w:t>
+      </w:r>
+    </w:p>
+    <w:p>
+      <w:pPr>
+        <w:rPr>
+          <w:rFonts w:ascii="Times New Roman" w:hAnsi="Times New Roman" w:cs="Times New Roman"/>
+          <w:noProof/>
+          <w:sz w:val="24"/>
+          <w:szCs w:val="24"/>
+        </w:rPr>
+      </w:pPr>
+      <w:r>
+        <w:rPr>
+          <w:rFonts w:ascii="Times New Roman" w:hAnsi="Times New Roman" w:cs="Times New Roman"/>
+          <w:b/>
+          <w:bCs/>
+          <w:noProof/>
+          <w:color w:val="000000" w:themeColor="text1"/>
+        </w:rPr>
+        <w:drawing>
+          <wp:anchor distT="0" distB="0" distL="114300" distR="114300" simplePos="0" relativeHeight="251667456" behindDoc="0" locked="0" layoutInCell="1" allowOverlap="1" wp14:anchorId="51BC7C57" wp14:editId="1CA3B88B">
+            <wp:simplePos x="0" y="0"/>
+            <wp:positionH relativeFrom="column">
+              <wp:posOffset>-213360</wp:posOffset>
+            </wp:positionH>
+            <wp:positionV relativeFrom="paragraph">
+              <wp:posOffset>2031365</wp:posOffset>
+            </wp:positionV>
+            <wp:extent cx="2985770" cy="1836420"/>
+            <wp:effectExtent l="0" t="0" r="5080" b="0"/>
+            <wp:wrapSquare wrapText="bothSides"/>
+            <wp:docPr id="13" name="Picture 13" descr="A picture containing arrow&#10;&#10;Description automatically generated"/>
+            <wp:cNvGraphicFramePr>
+              <a:graphicFrameLocks xmlns:a="http://schemas.openxmlformats.org/drawingml/2006/main" noChangeAspect="1"/>
+            </wp:cNvGraphicFramePr>
+            <a:graphic xmlns:a="http://schemas.openxmlformats.org/drawingml/2006/main">
+              <a:graphicData uri="http://schemas.openxmlformats.org/drawingml/2006/picture">
+                <pic:pic xmlns:pic="http://schemas.openxmlformats.org/drawingml/2006/picture">
+                  <pic:nvPicPr>
+                    <pic:cNvPr id="13" name="Picture 13" descr="A picture containing arrow&#10;&#10;Description automatically generated"/>
+                    <pic:cNvPicPr/>
+                  </pic:nvPicPr>
+                  <pic:blipFill>
+                    <a:blip r:embed="rId21" cstate="print">
+                      <a:extLst>
+                        <a:ext uri="{28A0092B-C50C-407E-A947-70E740481C1C}">
+                          <a14:useLocalDpi xmlns:a14="http://schemas.microsoft.com/office/drawing/2010/main" val="0"/>
+                        </a:ext>
+                      </a:extLst>
+                    </a:blip>
+                    <a:stretch>
+                      <a:fillRect/>
+                    </a:stretch>
+                  </pic:blipFill>
+                  <pic:spPr>
+                    <a:xfrm>
+                      <a:off x="0" y="0"/>
+                      <a:ext cx="2985770" cy="1836420"/>
+                    </a:xfrm>
+                    <a:prstGeom prst="rect">
+                      <a:avLst/>
+                    </a:prstGeom>
+                  </pic:spPr>
+                </pic:pic>
+              </a:graphicData>
+            </a:graphic>
+            <wp14:sizeRelH relativeFrom="page">
+              <wp14:pctWidth>0</wp14:pctWidth>
+            </wp14:sizeRelH>
+            <wp14:sizeRelV relativeFrom="page">
+              <wp14:pctHeight>0</wp14:pctHeight>
+            </wp14:sizeRelV>
+          </wp:anchor>
+        </w:drawing>
+      </w:r>
+    </w:p>
+    <w:p>
+      <w:pPr>
+        <w:jc w:val="both"/>
+        <w:rPr>
+          <w:rFonts w:ascii="Times New Roman" w:hAnsi="Times New Roman" w:cs="Times New Roman"/>
+          <w:noProof/>
+          <w:sz w:val="24"/>
+          <w:szCs w:val="24"/>
+        </w:rPr>
+      </w:pPr>
+      <w:r>
+        <w:rPr>
+          <w:rFonts w:ascii="Times New Roman" w:hAnsi="Times New Roman" w:cs="Times New Roman"/>
+          <w:b/>
+          <w:bCs/>
+          <w:noProof/>
+          <w:color w:val="000000" w:themeColor="text1"/>
+        </w:rPr>
+        <w:lastRenderedPageBreak/>
+        <w:drawing>
+          <wp:anchor distT="0" distB="0" distL="114300" distR="114300" simplePos="0" relativeHeight="251674624" behindDoc="0" locked="0" layoutInCell="1" allowOverlap="1" wp14:anchorId="7F3389E5" wp14:editId="0258DACF">
+            <wp:simplePos x="0" y="0"/>
+            <wp:positionH relativeFrom="column">
+              <wp:posOffset>2964180</wp:posOffset>
+            </wp:positionH>
+            <wp:positionV relativeFrom="paragraph">
+              <wp:posOffset>4091940</wp:posOffset>
+            </wp:positionV>
+            <wp:extent cx="2995930" cy="1905000"/>
+            <wp:effectExtent l="0" t="0" r="0" b="0"/>
+            <wp:wrapSquare wrapText="bothSides"/>
+            <wp:docPr id="21" name="Picture 21"/>
+            <wp:cNvGraphicFramePr>
+              <a:graphicFrameLocks xmlns:a="http://schemas.openxmlformats.org/drawingml/2006/main" noChangeAspect="1"/>
+            </wp:cNvGraphicFramePr>
+            <a:graphic xmlns:a="http://schemas.openxmlformats.org/drawingml/2006/main">
+              <a:graphicData uri="http://schemas.openxmlformats.org/drawingml/2006/picture">
+                <pic:pic xmlns:pic="http://schemas.openxmlformats.org/drawingml/2006/picture">
+                  <pic:nvPicPr>
+                    <pic:cNvPr id="1" name=""/>
+                    <pic:cNvPicPr/>
+                  </pic:nvPicPr>
+                  <pic:blipFill>
+                    <a:blip r:embed="rId22" cstate="print">
+                      <a:extLst>
+                        <a:ext uri="{28A0092B-C50C-407E-A947-70E740481C1C}">
+                          <a14:useLocalDpi xmlns:a14="http://schemas.microsoft.com/office/drawing/2010/main" val="0"/>
+                        </a:ext>
+                      </a:extLst>
+                    </a:blip>
+                    <a:stretch>
+                      <a:fillRect/>
+                    </a:stretch>
+                  </pic:blipFill>
+                  <pic:spPr>
+                    <a:xfrm>
+                      <a:off x="0" y="0"/>
+                      <a:ext cx="2995930" cy="1905000"/>
+                    </a:xfrm>
+                    <a:prstGeom prst="rect">
+                      <a:avLst/>
+                    </a:prstGeom>
+                  </pic:spPr>
+                </pic:pic>
+              </a:graphicData>
+            </a:graphic>
+            <wp14:sizeRelH relativeFrom="page">
+              <wp14:pctWidth>0</wp14:pctWidth>
+            </wp14:sizeRelH>
+            <wp14:sizeRelV relativeFrom="page">
+              <wp14:pctHeight>0</wp14:pctHeight>
+            </wp14:sizeRelV>
+          </wp:anchor>
+        </w:drawing>
+      </w:r>
+      <w:r>
+        <w:rPr>
+          <w:rFonts w:ascii="Times New Roman" w:hAnsi="Times New Roman" w:cs="Times New Roman"/>
+          <w:b/>
+          <w:bCs/>
+          <w:noProof/>
+          <w:color w:val="000000" w:themeColor="text1"/>
+        </w:rPr>
+        <w:drawing>
+          <wp:anchor distT="0" distB="0" distL="114300" distR="114300" simplePos="0" relativeHeight="251673600" behindDoc="0" locked="0" layoutInCell="1" allowOverlap="1" wp14:anchorId="137D3CD8" wp14:editId="6C785833">
+            <wp:simplePos x="0" y="0"/>
+            <wp:positionH relativeFrom="column">
+              <wp:posOffset>-205740</wp:posOffset>
+            </wp:positionH>
+            <wp:positionV relativeFrom="paragraph">
+              <wp:posOffset>4091940</wp:posOffset>
+            </wp:positionV>
+            <wp:extent cx="2993390" cy="1905000"/>
+            <wp:effectExtent l="0" t="0" r="0" b="0"/>
+            <wp:wrapSquare wrapText="bothSides"/>
+            <wp:docPr id="20" name="Picture 20" descr="Text&#10;&#10;Description automatically generated"/>
+            <wp:cNvGraphicFramePr>
+              <a:graphicFrameLocks xmlns:a="http://schemas.openxmlformats.org/drawingml/2006/main" noChangeAspect="1"/>
+            </wp:cNvGraphicFramePr>
+            <a:graphic xmlns:a="http://schemas.openxmlformats.org/drawingml/2006/main">
+              <a:graphicData uri="http://schemas.openxmlformats.org/drawingml/2006/picture">
+                <pic:pic xmlns:pic="http://schemas.openxmlformats.org/drawingml/2006/picture">
+                  <pic:nvPicPr>
+                    <pic:cNvPr id="20" name="Picture 20" descr="Text&#10;&#10;Description automatically generated"/>
+                    <pic:cNvPicPr/>
+                  </pic:nvPicPr>
+                  <pic:blipFill>
+                    <a:blip r:embed="rId23" cstate="print">
+                      <a:extLst>
+                        <a:ext uri="{28A0092B-C50C-407E-A947-70E740481C1C}">
+                          <a14:useLocalDpi xmlns:a14="http://schemas.microsoft.com/office/drawing/2010/main" val="0"/>
+                        </a:ext>
+                      </a:extLst>
+                    </a:blip>
+                    <a:stretch>
+                      <a:fillRect/>
+                    </a:stretch>
+                  </pic:blipFill>
+                  <pic:spPr>
+                    <a:xfrm>
+                      <a:off x="0" y="0"/>
+                      <a:ext cx="2993390" cy="1905000"/>
+                    </a:xfrm>
+                    <a:prstGeom prst="rect">
+                      <a:avLst/>
+                    </a:prstGeom>
+                  </pic:spPr>
+                </pic:pic>
+              </a:graphicData>
+            </a:graphic>
+            <wp14:sizeRelH relativeFrom="page">
+              <wp14:pctWidth>0</wp14:pctWidth>
+            </wp14:sizeRelH>
+            <wp14:sizeRelV relativeFrom="page">
+              <wp14:pctHeight>0</wp14:pctHeight>
+            </wp14:sizeRelV>
+          </wp:anchor>
+        </w:drawing>
+      </w:r>
+      <w:r>
+        <w:rPr>
+          <w:rFonts w:ascii="Times New Roman" w:hAnsi="Times New Roman" w:cs="Times New Roman"/>
+          <w:b/>
+          <w:bCs/>
+          <w:noProof/>
+          <w:color w:val="000000" w:themeColor="text1"/>
+        </w:rPr>
+        <w:drawing>
+          <wp:anchor distT="0" distB="0" distL="114300" distR="114300" simplePos="0" relativeHeight="251672576" behindDoc="0" locked="0" layoutInCell="1" allowOverlap="1" wp14:anchorId="77068909" wp14:editId="6D1A08CD">
+            <wp:simplePos x="0" y="0"/>
+            <wp:positionH relativeFrom="column">
+              <wp:posOffset>2964180</wp:posOffset>
+            </wp:positionH>
+            <wp:positionV relativeFrom="paragraph">
+              <wp:posOffset>2036445</wp:posOffset>
+            </wp:positionV>
+            <wp:extent cx="2995295" cy="1910715"/>
+            <wp:effectExtent l="0" t="0" r="0" b="0"/>
+            <wp:wrapSquare wrapText="bothSides"/>
+            <wp:docPr id="19" name="Picture 19" descr="A screenshot of a computer&#10;&#10;Description automatically generated with medium confidence"/>
+            <wp:cNvGraphicFramePr>
+              <a:graphicFrameLocks xmlns:a="http://schemas.openxmlformats.org/drawingml/2006/main" noChangeAspect="1"/>
+            </wp:cNvGraphicFramePr>
+            <a:graphic xmlns:a="http://schemas.openxmlformats.org/drawingml/2006/main">
+              <a:graphicData uri="http://schemas.openxmlformats.org/drawingml/2006/picture">
+                <pic:pic xmlns:pic="http://schemas.openxmlformats.org/drawingml/2006/picture">
+                  <pic:nvPicPr>
+                    <pic:cNvPr id="19" name="Picture 19" descr="A screenshot of a computer&#10;&#10;Description automatically generated with medium confidence"/>
+                    <pic:cNvPicPr/>
+                  </pic:nvPicPr>
+                  <pic:blipFill>
+                    <a:blip r:embed="rId24" cstate="print">
+                      <a:extLst>
+                        <a:ext uri="{28A0092B-C50C-407E-A947-70E740481C1C}">
+                          <a14:useLocalDpi xmlns:a14="http://schemas.microsoft.com/office/drawing/2010/main" val="0"/>
+                        </a:ext>
+                      </a:extLst>
+                    </a:blip>
+                    <a:stretch>
+                      <a:fillRect/>
+                    </a:stretch>
+                  </pic:blipFill>
+                  <pic:spPr>
+                    <a:xfrm>
+                      <a:off x="0" y="0"/>
+                      <a:ext cx="2995295" cy="1910715"/>
+                    </a:xfrm>
+                    <a:prstGeom prst="rect">
+                      <a:avLst/>
+                    </a:prstGeom>
+                  </pic:spPr>
+                </pic:pic>
+              </a:graphicData>
+            </a:graphic>
+            <wp14:sizeRelH relativeFrom="page">
+              <wp14:pctWidth>0</wp14:pctWidth>
+            </wp14:sizeRelH>
+            <wp14:sizeRelV relativeFrom="page">
+              <wp14:pctHeight>0</wp14:pctHeight>
+            </wp14:sizeRelV>
+          </wp:anchor>
+        </w:drawing>
+      </w:r>
+      <w:r>
+        <w:rPr>
+          <w:rFonts w:ascii="Times New Roman" w:hAnsi="Times New Roman" w:cs="Times New Roman"/>
+          <w:b/>
+          <w:bCs/>
+          <w:noProof/>
+          <w:color w:val="000000" w:themeColor="text1"/>
+        </w:rPr>
+        <w:drawing>
+          <wp:anchor distT="0" distB="0" distL="114300" distR="114300" simplePos="0" relativeHeight="251671552" behindDoc="0" locked="0" layoutInCell="1" allowOverlap="1" wp14:anchorId="526317D5" wp14:editId="3101E291">
+            <wp:simplePos x="0" y="0"/>
+            <wp:positionH relativeFrom="column">
+              <wp:posOffset>-205740</wp:posOffset>
+            </wp:positionH>
+            <wp:positionV relativeFrom="paragraph">
+              <wp:posOffset>2019300</wp:posOffset>
+            </wp:positionV>
+            <wp:extent cx="2994660" cy="1927860"/>
+            <wp:effectExtent l="0" t="0" r="0" b="0"/>
+            <wp:wrapSquare wrapText="bothSides"/>
+            <wp:docPr id="18" name="Picture 18" descr="A picture containing arrow&#10;&#10;Description automatically generated"/>
+            <wp:cNvGraphicFramePr>
+              <a:graphicFrameLocks xmlns:a="http://schemas.openxmlformats.org/drawingml/2006/main" noChangeAspect="1"/>
+            </wp:cNvGraphicFramePr>
+            <a:graphic xmlns:a="http://schemas.openxmlformats.org/drawingml/2006/main">
+              <a:graphicData uri="http://schemas.openxmlformats.org/drawingml/2006/picture">
+                <pic:pic xmlns:pic="http://schemas.openxmlformats.org/drawingml/2006/picture">
+                  <pic:nvPicPr>
+                    <pic:cNvPr id="18" name="Picture 18" descr="A picture containing arrow&#10;&#10;Description automatically generated"/>
+                    <pic:cNvPicPr/>
+                  </pic:nvPicPr>
+                  <pic:blipFill>
+                    <a:blip r:embed="rId25" cstate="print">
+                      <a:extLst>
+                        <a:ext uri="{28A0092B-C50C-407E-A947-70E740481C1C}">
+                          <a14:useLocalDpi xmlns:a14="http://schemas.microsoft.com/office/drawing/2010/main" val="0"/>
+                        </a:ext>
+                      </a:extLst>
+                    </a:blip>
+                    <a:stretch>
+                      <a:fillRect/>
+                    </a:stretch>
+                  </pic:blipFill>
+                  <pic:spPr>
+                    <a:xfrm>
+                      <a:off x="0" y="0"/>
+                      <a:ext cx="2994660" cy="1927860"/>
+                    </a:xfrm>
+                    <a:prstGeom prst="rect">
+                      <a:avLst/>
+                    </a:prstGeom>
+                  </pic:spPr>
+                </pic:pic>
+              </a:graphicData>
+            </a:graphic>
+            <wp14:sizeRelH relativeFrom="page">
+              <wp14:pctWidth>0</wp14:pctWidth>
+            </wp14:sizeRelH>
+            <wp14:sizeRelV relativeFrom="page">
+              <wp14:pctHeight>0</wp14:pctHeight>
+            </wp14:sizeRelV>
+          </wp:anchor>
+        </w:drawing>
+      </w:r>
+      <w:r>
+        <w:rPr>
+          <w:rFonts w:ascii="Times New Roman" w:hAnsi="Times New Roman" w:cs="Times New Roman"/>
+          <w:noProof/>
+          <w:sz w:val="24"/>
+          <w:szCs w:val="24"/>
+        </w:rPr>
+        <w:drawing>
+          <wp:anchor distT="0" distB="0" distL="114300" distR="114300" simplePos="0" relativeHeight="251670528" behindDoc="0" locked="0" layoutInCell="1" allowOverlap="1" wp14:anchorId="13BB75AB" wp14:editId="6AB3C83B">
+            <wp:simplePos x="0" y="0"/>
+            <wp:positionH relativeFrom="column">
+              <wp:posOffset>2964180</wp:posOffset>
+            </wp:positionH>
+            <wp:positionV relativeFrom="paragraph">
+              <wp:posOffset>2540</wp:posOffset>
+            </wp:positionV>
+            <wp:extent cx="3002280" cy="1908175"/>
+            <wp:effectExtent l="0" t="0" r="7620" b="0"/>
+            <wp:wrapSquare wrapText="bothSides"/>
+            <wp:docPr id="17" name="Picture 17"/>
+            <wp:cNvGraphicFramePr>
+              <a:graphicFrameLocks xmlns:a="http://schemas.openxmlformats.org/drawingml/2006/main" noChangeAspect="1"/>
+            </wp:cNvGraphicFramePr>
+            <a:graphic xmlns:a="http://schemas.openxmlformats.org/drawingml/2006/main">
+              <a:graphicData uri="http://schemas.openxmlformats.org/drawingml/2006/picture">
+                <pic:pic xmlns:pic="http://schemas.openxmlformats.org/drawingml/2006/picture">
+                  <pic:nvPicPr>
+                    <pic:cNvPr id="1" name=""/>
+                    <pic:cNvPicPr/>
+                  </pic:nvPicPr>
+                  <pic:blipFill>
+                    <a:blip r:embed="rId26" cstate="print">
+                      <a:extLst>
+                        <a:ext uri="{28A0092B-C50C-407E-A947-70E740481C1C}">
+                          <a14:useLocalDpi xmlns:a14="http://schemas.microsoft.com/office/drawing/2010/main" val="0"/>
+                        </a:ext>
+                      </a:extLst>
+                    </a:blip>
+                    <a:stretch>
+                      <a:fillRect/>
+                    </a:stretch>
+                  </pic:blipFill>
+                  <pic:spPr>
+                    <a:xfrm>
+                      <a:off x="0" y="0"/>
+                      <a:ext cx="3002280" cy="1908175"/>
+                    </a:xfrm>
+                    <a:prstGeom prst="rect">
+                      <a:avLst/>
+                    </a:prstGeom>
+                  </pic:spPr>
+                </pic:pic>
+              </a:graphicData>
+            </a:graphic>
+            <wp14:sizeRelH relativeFrom="page">
+              <wp14:pctWidth>0</wp14:pctWidth>
+            </wp14:sizeRelH>
+            <wp14:sizeRelV relativeFrom="page">
+              <wp14:pctHeight>0</wp14:pctHeight>
+            </wp14:sizeRelV>
+          </wp:anchor>
+        </w:drawing>
+      </w:r>
+      <w:r>
+        <w:rPr>
+          <w:rFonts w:ascii="Times New Roman" w:hAnsi="Times New Roman" w:cs="Times New Roman"/>
+          <w:noProof/>
+          <w:sz w:val="24"/>
+          <w:szCs w:val="24"/>
+        </w:rPr>
+        <w:t xml:space="preserve"> </w:t>
+      </w:r>
+      <w:r>
+        <w:rPr>
+          <w:rFonts w:ascii="Times New Roman" w:hAnsi="Times New Roman" w:cs="Times New Roman"/>
+          <w:b/>
+          <w:bCs/>
+          <w:noProof/>
+          <w:color w:val="000000" w:themeColor="text1"/>
+        </w:rPr>
+        <w:drawing>
+          <wp:anchor distT="0" distB="0" distL="114300" distR="114300" simplePos="0" relativeHeight="251669504" behindDoc="0" locked="0" layoutInCell="1" allowOverlap="1" wp14:anchorId="7461E371" wp14:editId="09AB40F7">
+            <wp:simplePos x="0" y="0"/>
+            <wp:positionH relativeFrom="column">
+              <wp:posOffset>-205740</wp:posOffset>
+            </wp:positionH>
+            <wp:positionV relativeFrom="paragraph">
+              <wp:posOffset>0</wp:posOffset>
+            </wp:positionV>
+            <wp:extent cx="2994660" cy="1910715"/>
+            <wp:effectExtent l="0" t="0" r="0" b="0"/>
+            <wp:wrapSquare wrapText="bothSides"/>
+            <wp:docPr id="15" name="Picture 15"/>
+            <wp:cNvGraphicFramePr>
+              <a:graphicFrameLocks xmlns:a="http://schemas.openxmlformats.org/drawingml/2006/main" noChangeAspect="1"/>
+            </wp:cNvGraphicFramePr>
+            <a:graphic xmlns:a="http://schemas.openxmlformats.org/drawingml/2006/main">
+              <a:graphicData uri="http://schemas.openxmlformats.org/drawingml/2006/picture">
+                <pic:pic xmlns:pic="http://schemas.openxmlformats.org/drawingml/2006/picture">
+                  <pic:nvPicPr>
+                    <pic:cNvPr id="1" name=""/>
+                    <pic:cNvPicPr/>
+                  </pic:nvPicPr>
+                  <pic:blipFill>
+                    <a:blip r:embed="rId27" cstate="print">
+                      <a:extLst>
+                        <a:ext uri="{28A0092B-C50C-407E-A947-70E740481C1C}">
+                          <a14:useLocalDpi xmlns:a14="http://schemas.microsoft.com/office/drawing/2010/main" val="0"/>
+                        </a:ext>
+                      </a:extLst>
+                    </a:blip>
+                    <a:stretch>
+                      <a:fillRect/>
+                    </a:stretch>
+                  </pic:blipFill>
+                  <pic:spPr>
+                    <a:xfrm>
+                      <a:off x="0" y="0"/>
+                      <a:ext cx="2994660" cy="1910715"/>
+                    </a:xfrm>
+                    <a:prstGeom prst="rect">
+                      <a:avLst/>
+                    </a:prstGeom>
+                  </pic:spPr>
+                </pic:pic>
+              </a:graphicData>
+            </a:graphic>
+            <wp14:sizeRelH relativeFrom="page">
+              <wp14:pctWidth>0</wp14:pctWidth>
+            </wp14:sizeRelH>
+            <wp14:sizeRelV relativeFrom="page">
+              <wp14:pctHeight>0</wp14:pctHeight>
+            </wp14:sizeRelV>
+          </wp:anchor>
+        </w:drawing>
+      </w:r>
+    </w:p>
+    <w:p>
+      <w:pPr>
+        <w:jc w:val="center"/>
+        <w:rPr>
+          <w:i/>
+          <w:iCs/>
+          <w:color w:val="595959" w:themeColor="text1" w:themeTint="A6"/>
+          <w:sz w:val="20"/>
+          <w:szCs w:val="20"/>
+          <w:lang w:val="sk-SK"/>
+        </w:rPr>
+      </w:pPr>
+      <w:r>
+        <w:rPr>
+          <w:i/>
+          <w:iCs/>
+          <w:color w:val="595959" w:themeColor="text1" w:themeTint="A6"/>
+          <w:sz w:val="20"/>
+          <w:szCs w:val="20"/>
+          <w:lang w:val="sk-SK"/>
+        </w:rPr>
+        <w:t xml:space="preserve">Obr. 2.8 Výstup programu pre všetkých 10 nájdených riešení pre veľkosť 8x8 </w:t>
+      </w:r>
+    </w:p>
+    <w:p>
+      <w:pPr>
+        <w:pStyle w:val="Heading3"/>
+        <w:rPr>
+          <w:rFonts w:ascii="Times New Roman" w:hAnsi="Times New Roman" w:cs="Times New Roman"/>
+          <w:b/>
+          <w:bCs/>
+          <w:color w:val="000000" w:themeColor="text1"/>
+        </w:rPr>
+      </w:pPr>
+    </w:p>
+    <w:p>
+      <w:pPr>
+        <w:pStyle w:val="Heading3"/>
+        <w:rPr>
+          <w:rFonts w:ascii="Times New Roman" w:hAnsi="Times New Roman" w:cs="Times New Roman"/>
+          <w:b/>
+          <w:bCs/>
+        </w:rPr>
+      </w:pPr>
+      <w:r>
+        <w:t xml:space="preserve"> </w:t>
+      </w:r>
+      <w:bookmarkStart w:id="11" w:name="_Toc116150267"/>
+      <w:r>
+        <w:rPr>
+          <w:rFonts w:ascii="Times New Roman" w:hAnsi="Times New Roman" w:cs="Times New Roman"/>
+          <w:b/>
+          <w:bCs/>
+          <w:color w:val="000000" w:themeColor="text1"/>
+        </w:rPr>
+        <w:t xml:space="preserve">3.1.3 </w:t>
+      </w:r>
+      <w:proofErr w:type="spellStart"/>
+      <w:r>
+        <w:rPr>
+          <w:rFonts w:ascii="Times New Roman" w:hAnsi="Times New Roman" w:cs="Times New Roman"/>
+          <w:b/>
+          <w:bCs/>
+          <w:color w:val="000000" w:themeColor="text1"/>
+        </w:rPr>
+        <w:t>Testovanie</w:t>
+      </w:r>
+      <w:proofErr w:type="spellEnd"/>
+      <w:r>
+        <w:rPr>
+          <w:rFonts w:ascii="Times New Roman" w:hAnsi="Times New Roman" w:cs="Times New Roman"/>
+          <w:b/>
+          <w:bCs/>
+          <w:color w:val="000000" w:themeColor="text1"/>
+        </w:rPr>
+        <w:t xml:space="preserve"> </w:t>
+      </w:r>
+      <w:proofErr w:type="spellStart"/>
+      <w:r>
+        <w:rPr>
+          <w:rFonts w:ascii="Times New Roman" w:hAnsi="Times New Roman" w:cs="Times New Roman"/>
+          <w:b/>
+          <w:bCs/>
+          <w:color w:val="000000" w:themeColor="text1"/>
+        </w:rPr>
+        <w:t>šachovnice</w:t>
+      </w:r>
+      <w:proofErr w:type="spellEnd"/>
+      <w:r>
+        <w:rPr>
+          <w:rFonts w:ascii="Times New Roman" w:hAnsi="Times New Roman" w:cs="Times New Roman"/>
+          <w:b/>
+          <w:bCs/>
+          <w:color w:val="000000" w:themeColor="text1"/>
+        </w:rPr>
+        <w:t xml:space="preserve"> </w:t>
+      </w:r>
+      <w:proofErr w:type="spellStart"/>
+      <w:r>
+        <w:rPr>
+          <w:rFonts w:ascii="Times New Roman" w:hAnsi="Times New Roman" w:cs="Times New Roman"/>
+          <w:b/>
+          <w:bCs/>
+          <w:color w:val="000000" w:themeColor="text1"/>
+        </w:rPr>
+        <w:t>väčších</w:t>
+      </w:r>
+      <w:proofErr w:type="spellEnd"/>
+      <w:r>
+        <w:rPr>
+          <w:rFonts w:ascii="Times New Roman" w:hAnsi="Times New Roman" w:cs="Times New Roman"/>
+          <w:b/>
+          <w:bCs/>
+          <w:color w:val="000000" w:themeColor="text1"/>
+        </w:rPr>
+        <w:t xml:space="preserve"> </w:t>
+      </w:r>
+      <w:proofErr w:type="spellStart"/>
+      <w:r>
+        <w:rPr>
+          <w:rFonts w:ascii="Times New Roman" w:hAnsi="Times New Roman" w:cs="Times New Roman"/>
+          <w:b/>
+          <w:bCs/>
+          <w:color w:val="000000" w:themeColor="text1"/>
+        </w:rPr>
+        <w:t>rozmerov</w:t>
+      </w:r>
+      <w:bookmarkEnd w:id="11"/>
+      <w:proofErr w:type="spellEnd"/>
+    </w:p>
+    <w:p>
+      <w:pPr>
+        <w:spacing w:after="0"/>
+        <w:rPr>
+          <w:rFonts w:ascii="Times New Roman" w:hAnsi="Times New Roman" w:cs="Times New Roman"/>
+          <w:sz w:val="26"/>
+          <w:szCs w:val="26"/>
+        </w:rPr>
+      </w:pPr>
+    </w:p>
+    <w:p>
+      <w:pPr>
+        <w:ind w:firstLine="720"/>
+        <w:jc w:val="both"/>
+        <w:rPr>
+          <w:rFonts w:ascii="Times New Roman" w:hAnsi="Times New Roman" w:cs="Times New Roman"/>
+          <w:noProof/>
+          <w:sz w:val="24"/>
+          <w:szCs w:val="24"/>
+        </w:rPr>
+      </w:pPr>
+      <w:r>
+        <w:rPr>
+          <w:rFonts w:ascii="Times New Roman" w:hAnsi="Times New Roman" w:cs="Times New Roman"/>
+          <w:noProof/>
+          <w:sz w:val="24"/>
+          <w:szCs w:val="24"/>
+        </w:rPr>
+        <w:t xml:space="preserve">Pri šachovniciach väčších ako 7x7 sa dostávame do pozície, kedy v prípade, ak riešenie neexistuje, program väčšinou nestihne zkontrolovať všetky možné kombinácie a skončí sa kvôli uplynutiu časového limitu. </w:t>
+      </w:r>
+      <w:r>
+        <w:rPr>
+          <w:rFonts w:ascii="Times New Roman" w:hAnsi="Times New Roman" w:cs="Times New Roman"/>
+          <w:noProof/>
+          <w:sz w:val="24"/>
+          <w:szCs w:val="24"/>
+        </w:rPr>
+        <w:t xml:space="preserve">Na druhej strane, ak existuje priame riešenie bez slepých uličiek, </w:t>
+      </w:r>
+      <w:r>
+        <w:rPr>
+          <w:rFonts w:ascii="Times New Roman" w:hAnsi="Times New Roman" w:cs="Times New Roman"/>
+          <w:noProof/>
+          <w:sz w:val="24"/>
+          <w:szCs w:val="24"/>
+        </w:rPr>
+        <w:t xml:space="preserve">Warnnsdorfova heuristika zaručí, že ho </w:t>
+      </w:r>
+      <w:r>
+        <w:rPr>
+          <w:rFonts w:ascii="Times New Roman" w:hAnsi="Times New Roman" w:cs="Times New Roman"/>
+          <w:noProof/>
+          <w:sz w:val="24"/>
+          <w:szCs w:val="24"/>
+        </w:rPr>
+        <w:t>program nájde za skoro identicky krátky čas, ako pri šachovniciach</w:t>
+      </w:r>
+      <w:r>
+        <w:rPr>
+          <w:rFonts w:ascii="Times New Roman" w:hAnsi="Times New Roman" w:cs="Times New Roman"/>
+          <w:noProof/>
+          <w:sz w:val="24"/>
+          <w:szCs w:val="24"/>
+        </w:rPr>
+        <w:t xml:space="preserve"> menších rozmerov</w:t>
       </w:r>
       <w:r>
         <w:rPr>
@@ -5798,65 +8709,691 @@
           <w:sz w:val="24"/>
           <w:szCs w:val="24"/>
         </w:rPr>
-        <w:t xml:space="preserve"> Keď sú tieto kroky vykonané, začne ďalšia iterácia v cykle foreach (z utriedeného zoznamu krokov sa vyberie nasledujúci krok) a hľadanie pokračuje ďalej dovtedy, kým sa cesta nenájde</w:t>
-      </w:r>
-      <w:r>
-        <w:rPr>
-          <w:rFonts w:ascii="Times New Roman" w:hAnsi="Times New Roman" w:cs="Times New Roman"/>
-          <w:noProof/>
-          <w:sz w:val="24"/>
-          <w:szCs w:val="24"/>
-        </w:rPr>
-        <w:t xml:space="preserve">, </w:t>
-      </w:r>
-      <w:r>
-        <w:rPr>
-          <w:rFonts w:ascii="Times New Roman" w:hAnsi="Times New Roman" w:cs="Times New Roman"/>
-          <w:noProof/>
-          <w:sz w:val="24"/>
-          <w:szCs w:val="24"/>
-        </w:rPr>
-        <w:t xml:space="preserve">nevyčerpajú </w:t>
-      </w:r>
-      <w:r>
-        <w:rPr>
-          <w:rFonts w:ascii="Times New Roman" w:hAnsi="Times New Roman" w:cs="Times New Roman"/>
-          <w:noProof/>
-          <w:sz w:val="24"/>
-          <w:szCs w:val="24"/>
-        </w:rPr>
-        <w:t xml:space="preserve">sa </w:t>
-      </w:r>
-      <w:r>
-        <w:rPr>
-          <w:rFonts w:ascii="Times New Roman" w:hAnsi="Times New Roman" w:cs="Times New Roman"/>
-          <w:noProof/>
-          <w:sz w:val="24"/>
-          <w:szCs w:val="24"/>
-        </w:rPr>
-        <w:t>všetky možnosti v každom rekurzívnom volaní</w:t>
-      </w:r>
-      <w:r>
-        <w:rPr>
-          <w:rFonts w:ascii="Times New Roman" w:hAnsi="Times New Roman" w:cs="Times New Roman"/>
-          <w:noProof/>
-          <w:sz w:val="24"/>
-          <w:szCs w:val="24"/>
-        </w:rPr>
-        <w:t xml:space="preserve"> alebo nevyprší časový limit.</w:t>
-      </w:r>
-      <w:r>
-        <w:rPr>
-          <w:rFonts w:ascii="Times New Roman" w:hAnsi="Times New Roman" w:cs="Times New Roman"/>
-          <w:noProof/>
-          <w:sz w:val="24"/>
-          <w:szCs w:val="24"/>
-        </w:rPr>
-        <w:t xml:space="preserve"> </w:t>
+        <w:t xml:space="preserve"> Pri každom vykonanom teste bol použitý časový limit 20 sekúnd, po uplynutí ktorého program hlásil neúspešné hľadanie.</w:t>
+      </w:r>
+    </w:p>
+    <w:p>
+      <w:pPr>
+        <w:rPr>
+          <w:rFonts w:ascii="Times New Roman" w:hAnsi="Times New Roman" w:cs="Times New Roman"/>
+          <w:sz w:val="24"/>
+          <w:szCs w:val="24"/>
+        </w:rPr>
+      </w:pPr>
+      <w:r>
+        <w:rPr>
+          <w:rFonts w:ascii="Times New Roman" w:hAnsi="Times New Roman" w:cs="Times New Roman"/>
+          <w:noProof/>
+          <w:sz w:val="24"/>
+          <w:szCs w:val="24"/>
+        </w:rPr>
+        <w:lastRenderedPageBreak/>
+        <w:drawing>
+          <wp:inline distT="0" distB="0" distL="0" distR="0" wp14:anchorId="569BB72F" wp14:editId="1CAB6382">
+            <wp:extent cx="5731510" cy="2319655"/>
+            <wp:effectExtent l="0" t="0" r="2540" b="4445"/>
+            <wp:docPr id="22" name="Picture 22" descr="Table, timeline&#10;&#10;Description automatically generated"/>
+            <wp:cNvGraphicFramePr>
+              <a:graphicFrameLocks xmlns:a="http://schemas.openxmlformats.org/drawingml/2006/main" noChangeAspect="1"/>
+            </wp:cNvGraphicFramePr>
+            <a:graphic xmlns:a="http://schemas.openxmlformats.org/drawingml/2006/main">
+              <a:graphicData uri="http://schemas.openxmlformats.org/drawingml/2006/picture">
+                <pic:pic xmlns:pic="http://schemas.openxmlformats.org/drawingml/2006/picture">
+                  <pic:nvPicPr>
+                    <pic:cNvPr id="22" name="Picture 22" descr="Table, timeline&#10;&#10;Description automatically generated"/>
+                    <pic:cNvPicPr/>
+                  </pic:nvPicPr>
+                  <pic:blipFill>
+                    <a:blip r:embed="rId28"/>
+                    <a:stretch>
+                      <a:fillRect/>
+                    </a:stretch>
+                  </pic:blipFill>
+                  <pic:spPr>
+                    <a:xfrm>
+                      <a:off x="0" y="0"/>
+                      <a:ext cx="5731510" cy="2319655"/>
+                    </a:xfrm>
+                    <a:prstGeom prst="rect">
+                      <a:avLst/>
+                    </a:prstGeom>
+                  </pic:spPr>
+                </pic:pic>
+              </a:graphicData>
+            </a:graphic>
+          </wp:inline>
+        </w:drawing>
+      </w:r>
+    </w:p>
+    <w:p>
+      <w:pPr>
+        <w:jc w:val="center"/>
+        <w:rPr>
+          <w:i/>
+          <w:iCs/>
+          <w:color w:val="595959" w:themeColor="text1" w:themeTint="A6"/>
+          <w:sz w:val="20"/>
+          <w:szCs w:val="20"/>
+          <w:lang w:val="sk-SK"/>
+        </w:rPr>
+      </w:pPr>
+      <w:r>
+        <w:rPr>
+          <w:i/>
+          <w:iCs/>
+          <w:color w:val="595959" w:themeColor="text1" w:themeTint="A6"/>
+          <w:sz w:val="20"/>
+          <w:szCs w:val="20"/>
+          <w:lang w:val="sk-SK"/>
+        </w:rPr>
+        <w:t>Tab</w:t>
+      </w:r>
+      <w:r>
+        <w:rPr>
+          <w:i/>
+          <w:iCs/>
+          <w:color w:val="595959" w:themeColor="text1" w:themeTint="A6"/>
+          <w:sz w:val="20"/>
+          <w:szCs w:val="20"/>
+          <w:lang w:val="sk-SK"/>
+        </w:rPr>
+        <w:t>. 2.</w:t>
+      </w:r>
+      <w:r>
+        <w:rPr>
+          <w:i/>
+          <w:iCs/>
+          <w:color w:val="595959" w:themeColor="text1" w:themeTint="A6"/>
+          <w:sz w:val="20"/>
+          <w:szCs w:val="20"/>
+          <w:lang w:val="sk-SK"/>
+        </w:rPr>
+        <w:t xml:space="preserve">3 </w:t>
+      </w:r>
+      <w:r>
+        <w:rPr>
+          <w:i/>
+          <w:iCs/>
+          <w:color w:val="595959" w:themeColor="text1" w:themeTint="A6"/>
+          <w:sz w:val="20"/>
+          <w:szCs w:val="20"/>
+          <w:lang w:val="sk-SK"/>
+        </w:rPr>
+        <w:t>Výsledky testovania šachovníc rôznych väčších rozmerov</w:t>
+      </w:r>
+    </w:p>
+    <w:p>
+      <w:pPr>
+        <w:pStyle w:val="Heading2"/>
+        <w:rPr>
+          <w:rFonts w:ascii="Times New Roman" w:hAnsi="Times New Roman" w:cs="Times New Roman"/>
+          <w:b/>
+          <w:bCs/>
+          <w:color w:val="000000" w:themeColor="text1"/>
+        </w:rPr>
+      </w:pPr>
+      <w:bookmarkStart w:id="12" w:name="_Toc116150268"/>
+      <w:r>
+        <w:rPr>
+          <w:rFonts w:ascii="Times New Roman" w:hAnsi="Times New Roman" w:cs="Times New Roman"/>
+          <w:b/>
+          <w:bCs/>
+          <w:color w:val="000000" w:themeColor="text1"/>
+        </w:rPr>
+        <w:t>3</w:t>
+      </w:r>
+      <w:r>
+        <w:rPr>
+          <w:rFonts w:ascii="Times New Roman" w:hAnsi="Times New Roman" w:cs="Times New Roman"/>
+          <w:b/>
+          <w:bCs/>
+          <w:color w:val="000000" w:themeColor="text1"/>
+        </w:rPr>
+        <w:t>.</w:t>
+      </w:r>
+      <w:r>
+        <w:rPr>
+          <w:rFonts w:ascii="Times New Roman" w:hAnsi="Times New Roman" w:cs="Times New Roman"/>
+          <w:b/>
+          <w:bCs/>
+          <w:color w:val="000000" w:themeColor="text1"/>
+        </w:rPr>
+        <w:t>2</w:t>
+      </w:r>
+      <w:r>
+        <w:rPr>
+          <w:rFonts w:ascii="Times New Roman" w:hAnsi="Times New Roman" w:cs="Times New Roman"/>
+          <w:b/>
+          <w:bCs/>
+          <w:color w:val="000000" w:themeColor="text1"/>
+        </w:rPr>
+        <w:t xml:space="preserve"> </w:t>
+      </w:r>
+      <w:proofErr w:type="spellStart"/>
+      <w:r>
+        <w:rPr>
+          <w:rFonts w:ascii="Times New Roman" w:hAnsi="Times New Roman" w:cs="Times New Roman"/>
+          <w:b/>
+          <w:bCs/>
+          <w:color w:val="000000" w:themeColor="text1"/>
+        </w:rPr>
+        <w:t>Zhodnotenie</w:t>
+      </w:r>
+      <w:proofErr w:type="spellEnd"/>
+      <w:r>
+        <w:rPr>
+          <w:rFonts w:ascii="Times New Roman" w:hAnsi="Times New Roman" w:cs="Times New Roman"/>
+          <w:b/>
+          <w:bCs/>
+          <w:color w:val="000000" w:themeColor="text1"/>
+        </w:rPr>
+        <w:t xml:space="preserve"> </w:t>
+      </w:r>
+      <w:proofErr w:type="spellStart"/>
+      <w:r>
+        <w:rPr>
+          <w:rFonts w:ascii="Times New Roman" w:hAnsi="Times New Roman" w:cs="Times New Roman"/>
+          <w:b/>
+          <w:bCs/>
+          <w:color w:val="000000" w:themeColor="text1"/>
+        </w:rPr>
+        <w:t>testovania</w:t>
+      </w:r>
+      <w:bookmarkEnd w:id="12"/>
+      <w:proofErr w:type="spellEnd"/>
+    </w:p>
+    <w:p>
+      <w:pPr>
+        <w:spacing w:after="0"/>
+        <w:rPr>
+          <w:rFonts w:ascii="Times New Roman" w:hAnsi="Times New Roman" w:cs="Times New Roman"/>
+          <w:sz w:val="26"/>
+          <w:szCs w:val="26"/>
+        </w:rPr>
+      </w:pPr>
+    </w:p>
+    <w:p>
+      <w:pPr>
+        <w:ind w:firstLine="720"/>
+        <w:jc w:val="both"/>
+        <w:rPr>
+          <w:rFonts w:ascii="Times New Roman" w:hAnsi="Times New Roman" w:cs="Times New Roman"/>
+          <w:noProof/>
+          <w:sz w:val="24"/>
+          <w:szCs w:val="24"/>
+        </w:rPr>
+      </w:pPr>
+      <w:r>
+        <w:rPr>
+          <w:rFonts w:ascii="Times New Roman" w:hAnsi="Times New Roman" w:cs="Times New Roman"/>
+          <w:noProof/>
+          <w:sz w:val="24"/>
+          <w:szCs w:val="24"/>
+        </w:rPr>
+        <w:t xml:space="preserve">Z nazbieraných údajov uvedených v predchádzajúcej podkapitole </w:t>
+      </w:r>
+      <w:r>
+        <w:rPr>
+          <w:rFonts w:ascii="Times New Roman" w:hAnsi="Times New Roman" w:cs="Times New Roman"/>
+          <w:noProof/>
+          <w:sz w:val="24"/>
+          <w:szCs w:val="24"/>
+        </w:rPr>
+        <w:t xml:space="preserve">môžeme dospieť k niekoľkým zisteniam. </w:t>
+      </w:r>
+      <w:r>
+        <w:rPr>
+          <w:rFonts w:ascii="Times New Roman" w:hAnsi="Times New Roman" w:cs="Times New Roman"/>
+          <w:noProof/>
+          <w:sz w:val="24"/>
+          <w:szCs w:val="24"/>
+        </w:rPr>
+        <w:t>Počas testovania nenastal prípad, kedy by pri šachovnici párnej veľkosti (napr. 6x6, 8x8) program nedokázal nájsť aspoň jedno správne riešenie</w:t>
+      </w:r>
+      <w:r>
+        <w:rPr>
+          <w:rFonts w:ascii="Times New Roman" w:hAnsi="Times New Roman" w:cs="Times New Roman"/>
+          <w:noProof/>
+          <w:sz w:val="24"/>
+          <w:szCs w:val="24"/>
+        </w:rPr>
+        <w:t xml:space="preserve">, a rovnako ani situácia, kedy by sa šachovnicový kôň ocitol v slepej uličke a musel by sa vrátiť na predchádzajúci štvorec. </w:t>
+      </w:r>
+      <w:r>
+        <w:rPr>
+          <w:rFonts w:ascii="Times New Roman" w:hAnsi="Times New Roman" w:cs="Times New Roman"/>
+          <w:noProof/>
+          <w:sz w:val="24"/>
+          <w:szCs w:val="24"/>
+        </w:rPr>
+        <w:t xml:space="preserve">Naopak, zistila sa zaujímavá okolnosť. Pri šachovniciach nepárnej veľkosti (napr. 9x9, 11x11) a začiatočnej pozícii, ktorá obsahuje jednu párnu a jednu nepárnu súradnicu (napr. </w:t>
+      </w:r>
+      <w:r>
+        <w:rPr>
+          <w:rFonts w:ascii="Times New Roman" w:hAnsi="Times New Roman" w:cs="Times New Roman"/>
+          <w:noProof/>
+          <w:sz w:val="24"/>
+          <w:szCs w:val="24"/>
+        </w:rPr>
+        <w:t>X=7, Y=6) nikdy neexistuje riešenie.</w:t>
+      </w:r>
+      <w:r>
+        <w:rPr>
+          <w:rFonts w:ascii="Times New Roman" w:hAnsi="Times New Roman" w:cs="Times New Roman"/>
+          <w:noProof/>
+          <w:sz w:val="24"/>
+          <w:szCs w:val="24"/>
+        </w:rPr>
+        <w:t xml:space="preserve"> Tento postreh sa overoval na šachovnici veľkostiach 5x5, kde program stih</w:t>
+      </w:r>
+      <w:r>
+        <w:rPr>
+          <w:rFonts w:ascii="Times New Roman" w:hAnsi="Times New Roman" w:cs="Times New Roman"/>
+          <w:noProof/>
+          <w:sz w:val="24"/>
+          <w:szCs w:val="24"/>
+        </w:rPr>
+        <w:t>ne</w:t>
+      </w:r>
+      <w:r>
+        <w:rPr>
+          <w:rFonts w:ascii="Times New Roman" w:hAnsi="Times New Roman" w:cs="Times New Roman"/>
+          <w:noProof/>
+          <w:sz w:val="24"/>
+          <w:szCs w:val="24"/>
+        </w:rPr>
+        <w:t xml:space="preserve"> prekontrolovať všetky možné kombinácie pohybov za dobu menej ako </w:t>
+      </w:r>
+      <w:r>
+        <w:rPr>
+          <w:rFonts w:ascii="Times New Roman" w:hAnsi="Times New Roman" w:cs="Times New Roman"/>
+          <w:noProof/>
+          <w:sz w:val="24"/>
+          <w:szCs w:val="24"/>
+        </w:rPr>
+        <w:t>10</w:t>
+      </w:r>
+      <w:r>
+        <w:rPr>
+          <w:rFonts w:ascii="Times New Roman" w:hAnsi="Times New Roman" w:cs="Times New Roman"/>
+          <w:noProof/>
+          <w:sz w:val="24"/>
+          <w:szCs w:val="24"/>
+        </w:rPr>
+        <w:t xml:space="preserve"> sekúnd.</w:t>
+      </w:r>
+    </w:p>
+    <w:p>
+      <w:pPr>
+        <w:ind w:firstLine="720"/>
+        <w:jc w:val="both"/>
+        <w:rPr>
+          <w:rFonts w:ascii="Times New Roman" w:hAnsi="Times New Roman" w:cs="Times New Roman"/>
+          <w:noProof/>
+          <w:sz w:val="24"/>
+          <w:szCs w:val="24"/>
+        </w:rPr>
+      </w:pPr>
+      <w:r>
+        <w:rPr>
+          <w:rFonts w:ascii="Times New Roman" w:hAnsi="Times New Roman" w:cs="Times New Roman"/>
+          <w:noProof/>
+          <w:sz w:val="24"/>
+          <w:szCs w:val="24"/>
+        </w:rPr>
+        <w:t xml:space="preserve">Čas potrebný na vyriešenie problému spĺňa očakávania. </w:t>
+      </w:r>
+      <w:r>
+        <w:rPr>
+          <w:rFonts w:ascii="Times New Roman" w:hAnsi="Times New Roman" w:cs="Times New Roman"/>
+          <w:noProof/>
+          <w:sz w:val="24"/>
+          <w:szCs w:val="24"/>
+        </w:rPr>
+        <w:t>Ak existuje priama cesta od začiatočnej pozície k cieľovej, program ju nájde za veľmi krátky čas</w:t>
+      </w:r>
+      <w:r>
+        <w:rPr>
+          <w:rFonts w:ascii="Times New Roman" w:hAnsi="Times New Roman" w:cs="Times New Roman"/>
+          <w:noProof/>
+          <w:sz w:val="24"/>
+          <w:szCs w:val="24"/>
+        </w:rPr>
+        <w:t>, rádovo niekoľko milisekúnd</w:t>
+      </w:r>
+      <w:r>
+        <w:rPr>
+          <w:rFonts w:ascii="Times New Roman" w:hAnsi="Times New Roman" w:cs="Times New Roman"/>
+          <w:noProof/>
+          <w:sz w:val="24"/>
+          <w:szCs w:val="24"/>
+        </w:rPr>
+        <w:t>.</w:t>
+      </w:r>
+      <w:r>
+        <w:rPr>
+          <w:rFonts w:ascii="Times New Roman" w:hAnsi="Times New Roman" w:cs="Times New Roman"/>
+          <w:noProof/>
+          <w:sz w:val="24"/>
+          <w:szCs w:val="24"/>
+        </w:rPr>
+        <w:t xml:space="preserve"> Pamäťová zložitosť je tiež veľmi priaznivá – počas behu programu sa nevytvárajú žiadne nové objekty</w:t>
+      </w:r>
+      <w:r>
+        <w:rPr>
+          <w:rFonts w:ascii="Times New Roman" w:hAnsi="Times New Roman" w:cs="Times New Roman"/>
+          <w:noProof/>
+          <w:sz w:val="24"/>
+          <w:szCs w:val="24"/>
+        </w:rPr>
+        <w:t xml:space="preserve"> (políčka šachovnice sa vytvoria ihneď na začiatku programu) a pohyb šachovnicového koňa je zaznamenaný iba formou dvojíc súradníc (X, Y).</w:t>
+      </w:r>
+    </w:p>
+    <w:p>
+      <w:pPr>
+        <w:jc w:val="both"/>
+        <w:rPr>
+          <w:rFonts w:ascii="Times New Roman" w:hAnsi="Times New Roman" w:cs="Times New Roman"/>
+          <w:noProof/>
+          <w:sz w:val="24"/>
+          <w:szCs w:val="24"/>
+        </w:rPr>
+      </w:pPr>
+    </w:p>
+    <w:p>
+      <w:pPr>
+        <w:pStyle w:val="Heading2"/>
+        <w:rPr>
+          <w:rFonts w:ascii="Times New Roman" w:hAnsi="Times New Roman" w:cs="Times New Roman"/>
+          <w:b/>
+          <w:bCs/>
+          <w:color w:val="000000" w:themeColor="text1"/>
+        </w:rPr>
+      </w:pPr>
+      <w:bookmarkStart w:id="13" w:name="_Toc116150269"/>
+      <w:r>
+        <w:rPr>
+          <w:rFonts w:ascii="Times New Roman" w:hAnsi="Times New Roman" w:cs="Times New Roman"/>
+          <w:b/>
+          <w:bCs/>
+          <w:color w:val="000000" w:themeColor="text1"/>
+        </w:rPr>
+        <w:t>3</w:t>
+      </w:r>
+      <w:r>
+        <w:rPr>
+          <w:rFonts w:ascii="Times New Roman" w:hAnsi="Times New Roman" w:cs="Times New Roman"/>
+          <w:b/>
+          <w:bCs/>
+          <w:color w:val="000000" w:themeColor="text1"/>
+        </w:rPr>
+        <w:t>.</w:t>
+      </w:r>
+      <w:r>
+        <w:rPr>
+          <w:rFonts w:ascii="Times New Roman" w:hAnsi="Times New Roman" w:cs="Times New Roman"/>
+          <w:b/>
+          <w:bCs/>
+          <w:color w:val="000000" w:themeColor="text1"/>
+        </w:rPr>
+        <w:t>3</w:t>
+      </w:r>
+      <w:r>
+        <w:rPr>
+          <w:rFonts w:ascii="Times New Roman" w:hAnsi="Times New Roman" w:cs="Times New Roman"/>
+          <w:b/>
+          <w:bCs/>
+          <w:color w:val="000000" w:themeColor="text1"/>
+        </w:rPr>
+        <w:t xml:space="preserve"> </w:t>
+      </w:r>
+      <w:proofErr w:type="spellStart"/>
+      <w:r>
+        <w:rPr>
+          <w:rFonts w:ascii="Times New Roman" w:hAnsi="Times New Roman" w:cs="Times New Roman"/>
+          <w:b/>
+          <w:bCs/>
+          <w:color w:val="000000" w:themeColor="text1"/>
+        </w:rPr>
+        <w:t>Možnosti</w:t>
+      </w:r>
+      <w:proofErr w:type="spellEnd"/>
+      <w:r>
+        <w:rPr>
+          <w:rFonts w:ascii="Times New Roman" w:hAnsi="Times New Roman" w:cs="Times New Roman"/>
+          <w:b/>
+          <w:bCs/>
+          <w:color w:val="000000" w:themeColor="text1"/>
+        </w:rPr>
+        <w:t xml:space="preserve"> </w:t>
+      </w:r>
+      <w:proofErr w:type="spellStart"/>
+      <w:r>
+        <w:rPr>
+          <w:rFonts w:ascii="Times New Roman" w:hAnsi="Times New Roman" w:cs="Times New Roman"/>
+          <w:b/>
+          <w:bCs/>
+          <w:color w:val="000000" w:themeColor="text1"/>
+        </w:rPr>
+        <w:t>rozšírenia</w:t>
+      </w:r>
+      <w:proofErr w:type="spellEnd"/>
+      <w:r>
+        <w:rPr>
+          <w:rFonts w:ascii="Times New Roman" w:hAnsi="Times New Roman" w:cs="Times New Roman"/>
+          <w:b/>
+          <w:bCs/>
+          <w:color w:val="000000" w:themeColor="text1"/>
+        </w:rPr>
+        <w:t xml:space="preserve"> </w:t>
+      </w:r>
+      <w:proofErr w:type="gramStart"/>
+      <w:r>
+        <w:rPr>
+          <w:rFonts w:ascii="Times New Roman" w:hAnsi="Times New Roman" w:cs="Times New Roman"/>
+          <w:b/>
+          <w:bCs/>
+          <w:color w:val="000000" w:themeColor="text1"/>
+        </w:rPr>
+        <w:t>a</w:t>
+      </w:r>
+      <w:proofErr w:type="gramEnd"/>
+      <w:r>
+        <w:rPr>
+          <w:rFonts w:ascii="Times New Roman" w:hAnsi="Times New Roman" w:cs="Times New Roman"/>
+          <w:b/>
+          <w:bCs/>
+          <w:color w:val="000000" w:themeColor="text1"/>
+        </w:rPr>
+        <w:t xml:space="preserve"> </w:t>
+      </w:r>
+      <w:proofErr w:type="spellStart"/>
+      <w:r>
+        <w:rPr>
+          <w:rFonts w:ascii="Times New Roman" w:hAnsi="Times New Roman" w:cs="Times New Roman"/>
+          <w:b/>
+          <w:bCs/>
+          <w:color w:val="000000" w:themeColor="text1"/>
+        </w:rPr>
+        <w:t>optimalizácie</w:t>
+      </w:r>
+      <w:proofErr w:type="spellEnd"/>
+      <w:r>
+        <w:rPr>
+          <w:rFonts w:ascii="Times New Roman" w:hAnsi="Times New Roman" w:cs="Times New Roman"/>
+          <w:b/>
+          <w:bCs/>
+          <w:color w:val="000000" w:themeColor="text1"/>
+        </w:rPr>
+        <w:t xml:space="preserve"> </w:t>
+      </w:r>
+      <w:proofErr w:type="spellStart"/>
+      <w:r>
+        <w:rPr>
+          <w:rFonts w:ascii="Times New Roman" w:hAnsi="Times New Roman" w:cs="Times New Roman"/>
+          <w:b/>
+          <w:bCs/>
+          <w:color w:val="000000" w:themeColor="text1"/>
+        </w:rPr>
+        <w:t>riešenia</w:t>
+      </w:r>
+      <w:bookmarkEnd w:id="13"/>
+      <w:proofErr w:type="spellEnd"/>
+    </w:p>
+    <w:p>
+      <w:pPr>
+        <w:spacing w:after="0"/>
+        <w:rPr>
+          <w:rFonts w:ascii="Times New Roman" w:hAnsi="Times New Roman" w:cs="Times New Roman"/>
+          <w:sz w:val="26"/>
+          <w:szCs w:val="26"/>
+        </w:rPr>
+      </w:pPr>
+    </w:p>
+    <w:p>
+      <w:pPr>
+        <w:ind w:firstLine="720"/>
+        <w:jc w:val="both"/>
+        <w:rPr>
+          <w:rFonts w:ascii="Times New Roman" w:hAnsi="Times New Roman" w:cs="Times New Roman"/>
+          <w:noProof/>
+          <w:sz w:val="24"/>
+          <w:szCs w:val="24"/>
+        </w:rPr>
+      </w:pPr>
+      <w:r>
+        <w:rPr>
+          <w:rFonts w:ascii="Times New Roman" w:hAnsi="Times New Roman" w:cs="Times New Roman"/>
+          <w:noProof/>
+          <w:sz w:val="24"/>
+          <w:szCs w:val="24"/>
+        </w:rPr>
+        <w:t>Jed</w:t>
+      </w:r>
+      <w:r>
+        <w:rPr>
+          <w:rFonts w:ascii="Times New Roman" w:hAnsi="Times New Roman" w:cs="Times New Roman"/>
+          <w:noProof/>
+          <w:sz w:val="24"/>
+          <w:szCs w:val="24"/>
+        </w:rPr>
+        <w:t>en</w:t>
+      </w:r>
+      <w:r>
+        <w:rPr>
+          <w:rFonts w:ascii="Times New Roman" w:hAnsi="Times New Roman" w:cs="Times New Roman"/>
+          <w:noProof/>
+          <w:sz w:val="24"/>
+          <w:szCs w:val="24"/>
+        </w:rPr>
+        <w:t xml:space="preserve"> z možných spôsobov rozšírenia programu sa týka zmeny algoritmu, akým sa </w:t>
+      </w:r>
+      <w:r>
+        <w:rPr>
+          <w:rFonts w:ascii="Times New Roman" w:hAnsi="Times New Roman" w:cs="Times New Roman"/>
+          <w:noProof/>
+          <w:sz w:val="24"/>
+          <w:szCs w:val="24"/>
+        </w:rPr>
+        <w:t xml:space="preserve">zoradia legálne kroky v metóde </w:t>
+      </w:r>
+      <w:r>
+        <w:rPr>
+          <w:rFonts w:ascii="Times New Roman" w:hAnsi="Times New Roman" w:cs="Times New Roman"/>
+          <w:i/>
+          <w:iCs/>
+          <w:noProof/>
+          <w:sz w:val="24"/>
+          <w:szCs w:val="24"/>
+        </w:rPr>
+        <w:t>RankTranslations()</w:t>
+      </w:r>
+      <w:r>
+        <w:rPr>
+          <w:rFonts w:ascii="Times New Roman" w:hAnsi="Times New Roman" w:cs="Times New Roman"/>
+          <w:noProof/>
+          <w:sz w:val="24"/>
+          <w:szCs w:val="24"/>
+        </w:rPr>
+        <w:t xml:space="preserve">. </w:t>
+      </w:r>
+      <w:r>
+        <w:rPr>
+          <w:rFonts w:ascii="Times New Roman" w:hAnsi="Times New Roman" w:cs="Times New Roman"/>
+          <w:noProof/>
+          <w:sz w:val="24"/>
+          <w:szCs w:val="24"/>
+        </w:rPr>
+        <w:t xml:space="preserve">V súčasnej implementácii nie je ošetrená situácia, kedy viacero štvorcov má rovnakú cenu (v tom prípade sa prvý posun zvolí náhodne). </w:t>
+      </w:r>
+      <w:r>
+        <w:rPr>
+          <w:rFonts w:ascii="Times New Roman" w:hAnsi="Times New Roman" w:cs="Times New Roman"/>
+          <w:noProof/>
+          <w:sz w:val="24"/>
+          <w:szCs w:val="24"/>
+        </w:rPr>
+        <w:t>Pre zvýšenie efektivity a algoritmu by sa v takejto situácii mohla určiť vzdialenosť týchto štvorcov od okrajov šachovnice a následne by boli zoradené podľa tohto kritéria</w:t>
+      </w:r>
+      <w:r>
+        <w:rPr>
+          <w:rFonts w:ascii="Times New Roman" w:hAnsi="Times New Roman" w:cs="Times New Roman"/>
+          <w:noProof/>
+          <w:sz w:val="24"/>
+          <w:szCs w:val="24"/>
+        </w:rPr>
+        <w:t>.</w:t>
+      </w:r>
+    </w:p>
+    <w:p>
+      <w:pPr>
+        <w:ind w:firstLine="720"/>
+        <w:jc w:val="both"/>
+        <w:rPr>
+          <w:rFonts w:ascii="Times New Roman" w:hAnsi="Times New Roman" w:cs="Times New Roman"/>
+          <w:sz w:val="24"/>
+          <w:szCs w:val="24"/>
+        </w:rPr>
+      </w:pPr>
+      <w:r>
+        <w:rPr>
+          <w:rFonts w:ascii="Times New Roman" w:hAnsi="Times New Roman" w:cs="Times New Roman"/>
+          <w:noProof/>
+          <w:sz w:val="24"/>
+          <w:szCs w:val="24"/>
+        </w:rPr>
+        <w:t>Jednoduchý spôsob, ako by sa dalo vyhľadávanie viac optimalizovať, je automatické vyhodnocovanie situácií, kde vopred vieme povedať, že správne riešenie neexistuje.</w:t>
+      </w:r>
+      <w:r>
+        <w:rPr>
+          <w:rFonts w:ascii="Times New Roman" w:hAnsi="Times New Roman" w:cs="Times New Roman"/>
+          <w:noProof/>
+          <w:sz w:val="24"/>
+          <w:szCs w:val="24"/>
+        </w:rPr>
+        <w:t xml:space="preserve"> Medzi takéto situácie patrí aj </w:t>
+      </w:r>
+      <w:r>
+        <w:rPr>
+          <w:rFonts w:ascii="Times New Roman" w:hAnsi="Times New Roman" w:cs="Times New Roman"/>
+          <w:noProof/>
+          <w:sz w:val="24"/>
+          <w:szCs w:val="24"/>
+        </w:rPr>
+        <w:t xml:space="preserve">okolnosť opísaná v predchádzajúcej podkapitole </w:t>
+      </w:r>
+      <w:r>
+        <w:rPr>
+          <w:rFonts w:ascii="Times New Roman" w:hAnsi="Times New Roman" w:cs="Times New Roman"/>
+          <w:noProof/>
+          <w:sz w:val="24"/>
+          <w:szCs w:val="24"/>
+        </w:rPr>
+        <w:t>so šachovnicami nepárnej veľkosti.</w:t>
       </w:r>
     </w:p>
     <w:sectPr>
-      <w:footerReference w:type="default" r:id="rId14"/>
+      <w:footerReference w:type="default" r:id="rId29"/>
       <w:pgSz w:w="11906" w:h="16838"/>
       <w:pgMar w:top="1440" w:right="1440" w:bottom="1440" w:left="1440" w:header="708" w:footer="708" w:gutter="0"/>
       <w:pgNumType w:start="1"/>
@@ -6432,6 +9969,28 @@
       <w:szCs w:val="26"/>
     </w:rPr>
   </w:style>
+  <w:style w:type="paragraph" w:styleId="Heading3">
+    <w:name w:val="heading 3"/>
+    <w:basedOn w:val="Normal"/>
+    <w:next w:val="Normal"/>
+    <w:link w:val="Heading3Char"/>
+    <w:uiPriority w:val="9"/>
+    <w:unhideWhenUsed/>
+    <w:qFormat/>
+    <w:rsid w:val="000A3A27"/>
+    <w:pPr>
+      <w:keepNext/>
+      <w:keepLines/>
+      <w:spacing w:before="40" w:after="0"/>
+      <w:outlineLvl w:val="2"/>
+    </w:pPr>
+    <w:rPr>
+      <w:rFonts w:asciiTheme="majorHAnsi" w:eastAsiaTheme="majorEastAsia" w:hAnsiTheme="majorHAnsi" w:cstheme="majorBidi"/>
+      <w:color w:val="1F3763" w:themeColor="accent1" w:themeShade="7F"/>
+      <w:sz w:val="24"/>
+      <w:szCs w:val="24"/>
+    </w:rPr>
+  </w:style>
   <w:style w:type="character" w:default="1" w:styleId="DefaultParagraphFont">
     <w:name w:val="Default Paragraph Font"/>
     <w:uiPriority w:val="1"/>
@@ -6580,6 +10139,32 @@
       <w:sz w:val="26"/>
       <w:szCs w:val="26"/>
     </w:rPr>
+  </w:style>
+  <w:style w:type="character" w:customStyle="1" w:styleId="Heading3Char">
+    <w:name w:val="Heading 3 Char"/>
+    <w:basedOn w:val="DefaultParagraphFont"/>
+    <w:link w:val="Heading3"/>
+    <w:uiPriority w:val="9"/>
+    <w:rsid w:val="000A3A27"/>
+    <w:rPr>
+      <w:rFonts w:asciiTheme="majorHAnsi" w:eastAsiaTheme="majorEastAsia" w:hAnsiTheme="majorHAnsi" w:cstheme="majorBidi"/>
+      <w:color w:val="1F3763" w:themeColor="accent1" w:themeShade="7F"/>
+      <w:sz w:val="24"/>
+      <w:szCs w:val="24"/>
+    </w:rPr>
+  </w:style>
+  <w:style w:type="paragraph" w:styleId="TOC3">
+    <w:name w:val="toc 3"/>
+    <w:basedOn w:val="Normal"/>
+    <w:next w:val="Normal"/>
+    <w:autoRedefine/>
+    <w:uiPriority w:val="39"/>
+    <w:unhideWhenUsed/>
+    <w:rsid w:val="00570748"/>
+    <w:pPr>
+      <w:spacing w:after="100"/>
+      <w:ind w:left="440"/>
+    </w:pPr>
   </w:style>
 </w:styles>
 </file>

</xml_diff>